<commit_message>
fix: convert placeholders from double to single curly brace for go-docx compatibility
</commit_message>
<xml_diff>
--- a/backend/templates/template_rps.docx
+++ b/backend/templates/template_rps.docx
@@ -423,7 +423,7 @@
               <w:rPr>
                 <w:rFonts w:cs="Times New Roman"/>
               </w:rPr>
-              <w:t>{{NAMA_MK}}</w:t>
+              <w:t>{NAMA_MK}</w:t>
             </w:r>
           </w:p>
         </w:tc>
@@ -449,7 +449,7 @@
               <w:rPr>
                 <w:rFonts w:cs="Times New Roman"/>
               </w:rPr>
-              <w:t>{{KODE_MK}}</w:t>
+              <w:t>{KODE_MK}</w:t>
             </w:r>
           </w:p>
         </w:tc>
@@ -478,7 +478,7 @@
                 <w:rStyle w:val="HTMLCode"/>
                 <w:rFonts w:ascii="Cambria" w:eastAsiaTheme="majorEastAsia" w:hAnsi="Cambria" w:cs="Times New Roman"/>
               </w:rPr>
-              <w:t>{{RUMPUN_MK}}</w:t>
+              <w:t>{RUMPUN_MK}</w:t>
             </w:r>
           </w:p>
         </w:tc>
@@ -506,7 +506,7 @@
                 <w:rStyle w:val="HTMLCode"/>
                 <w:rFonts w:ascii="Cambria" w:eastAsiaTheme="majorEastAsia" w:hAnsi="Cambria" w:cs="Times New Roman"/>
               </w:rPr>
-              <w:t>{{SKS_TEORI}}</w:t>
+              <w:t>{SKS_TEORI}</w:t>
             </w:r>
           </w:p>
         </w:tc>
@@ -535,7 +535,7 @@
                 <w:rStyle w:val="HTMLCode"/>
                 <w:rFonts w:ascii="Cambria" w:eastAsiaTheme="majorEastAsia" w:hAnsi="Cambria" w:cs="Times New Roman"/>
               </w:rPr>
-              <w:t>{{SKS_PRAKTIK}}</w:t>
+              <w:t>{SKS_PRAKTIK}</w:t>
             </w:r>
           </w:p>
         </w:tc>
@@ -563,7 +563,7 @@
                 <w:szCs w:val="20"/>
                 <w:lang w:val="id-ID" w:eastAsia="id-ID"/>
               </w:rPr>
-              <w:t>{{SEMESTER}}</w:t>
+              <w:t>{SEMESTER}</w:t>
             </w:r>
           </w:p>
           <w:p>
@@ -605,7 +605,7 @@
                 <w:szCs w:val="20"/>
                 <w:lang w:val="id-ID" w:eastAsia="id-ID"/>
               </w:rPr>
-              <w:t>{{TGL_PENYUSUNAN}}</w:t>
+              <w:t>{TGL_PENYUSUNAN}</w:t>
             </w:r>
           </w:p>
           <w:p>
@@ -838,7 +838,7 @@
               <w:rPr>
                 <w:rFonts w:cs="Times New Roman"/>
               </w:rPr>
-              <w:t>{{NAMA_PENYUSUN}}</w:t>
+              <w:t>{NAMA_PENYUSUN}</w:t>
             </w:r>
           </w:p>
         </w:tc>
@@ -879,7 +879,7 @@
               <w:rPr>
                 <w:rFonts w:cs="Times New Roman"/>
               </w:rPr>
-              <w:t>{{KOORDINATOR_MK}}</w:t>
+              <w:t>{KOORDINATOR_MK}</w:t>
             </w:r>
           </w:p>
         </w:tc>
@@ -923,7 +923,7 @@
                 <w:color w:val="000000" w:themeColor="text1"/>
                 <w:sz w:val="22"/>
               </w:rPr>
-              <w:t>{{KETUA_PRODI}}</w:t>
+              <w:t>{KETUA_PRODI}</w:t>
             </w:r>
           </w:p>
           <w:p>
@@ -1124,7 +1124,7 @@
                 <w:szCs w:val="20"/>
                 <w:lang w:val="id-ID" w:eastAsia="id-ID"/>
               </w:rPr>
-              <w:t>{{CPL_LIST}}</w:t>
+              <w:t>{CPL_LIST}</w:t>
             </w:r>
           </w:p>
         </w:tc>
@@ -1361,7 +1361,7 @@
                 <w:szCs w:val="20"/>
                 <w:lang w:val="id-ID" w:eastAsia="id-ID"/>
               </w:rPr>
-              <w:t>{{CPMK_LIST}}</w:t>
+              <w:t>{CPMK_LIST}</w:t>
             </w:r>
           </w:p>
         </w:tc>
@@ -1613,7 +1613,7 @@
               <w:rPr>
                 <w:rFonts w:cs="Times New Roman"/>
               </w:rPr>
-              <w:t>{{SUB_CPMK_LIST}}</w:t>
+              <w:t>{SUB_CPMK_LIST}</w:t>
             </w:r>
           </w:p>
         </w:tc>
@@ -2427,7 +2427,7 @@
                 <w:szCs w:val="20"/>
                 <w:lang w:val="id-ID" w:eastAsia="id-ID"/>
               </w:rPr>
-              <w:t>{{DESKRIPSI_MK}}</w:t>
+              <w:t>{DESKRIPSI_MK}</w:t>
             </w:r>
           </w:p>
         </w:tc>
@@ -2490,7 +2490,7 @@
                 <w:szCs w:val="20"/>
                 <w:lang w:val="id-ID" w:eastAsia="id-ID"/>
               </w:rPr>
-              <w:t>{{TOPIK_LIST}}</w:t>
+              <w:t>{TOPIK_LIST}</w:t>
             </w:r>
           </w:p>
         </w:tc>
@@ -2552,7 +2552,7 @@
                 <w:szCs w:val="20"/>
                 <w:lang w:val="id-ID" w:eastAsia="id-ID"/>
               </w:rPr>
-              <w:t>{{REFERENSI_LIST}}</w:t>
+              <w:t>{REFERENSI_LIST}</w:t>
             </w:r>
           </w:p>
         </w:tc>
@@ -2669,7 +2669,7 @@
                 <w:rStyle w:val="HTMLCode"/>
                 <w:rFonts w:ascii="Cambria" w:eastAsiaTheme="majorEastAsia" w:hAnsi="Cambria" w:cs="Times New Roman"/>
               </w:rPr>
-              <w:t>{{MK_PRASYARAT}}</w:t>
+              <w:t>{MK_PRASYARAT}</w:t>
             </w:r>
           </w:p>
         </w:tc>
@@ -3193,7 +3193,7 @@
                 <w:szCs w:val="20"/>
                 <w:lang w:val="id-ID" w:eastAsia="id-ID"/>
               </w:rPr>
-              <w:t>{{MINGGU_KE}}</w:t>
+              <w:t>{MINGGU_KE}</w:t>
             </w:r>
           </w:p>
           <w:p>
@@ -3231,7 +3231,7 @@
                 <w:szCs w:val="20"/>
                 <w:lang w:val="id-ID" w:eastAsia="id-ID"/>
               </w:rPr>
-              <w:t>{{SUB_CPMK_MINGGUAN}}</w:t>
+              <w:t>{SUB_CPMK_MINGGUAN}</w:t>
             </w:r>
           </w:p>
           <w:p>
@@ -3269,7 +3269,7 @@
                 <w:szCs w:val="20"/>
                 <w:lang w:val="id-ID" w:eastAsia="id-ID"/>
               </w:rPr>
-              <w:t>{{INDIKATOR_MINGGUAN}}</w:t>
+              <w:t>{INDIKATOR_MINGGUAN}</w:t>
             </w:r>
           </w:p>
           <w:p>
@@ -3307,7 +3307,7 @@
                 <w:szCs w:val="20"/>
                 <w:lang w:val="id-ID" w:eastAsia="id-ID"/>
               </w:rPr>
-              <w:t>{{TOPIK_MINGGUAN}}</w:t>
+              <w:t>{TOPIK_MINGGUAN}</w:t>
             </w:r>
           </w:p>
           <w:p>
@@ -3346,7 +3346,7 @@
                 <w:szCs w:val="20"/>
                 <w:lang w:val="id-ID" w:eastAsia="id-ID"/>
               </w:rPr>
-              <w:t>{{METODE_PEMBELAJARAN}}</w:t>
+              <w:t>{METODE_PEMBELAJARAN}</w:t>
             </w:r>
           </w:p>
           <w:p>
@@ -3384,7 +3384,7 @@
                 <w:szCs w:val="20"/>
                 <w:lang w:val="id-ID" w:eastAsia="id-ID"/>
               </w:rPr>
-              <w:t>{{ESTIMASI_WAKTU}}</w:t>
+              <w:t>{ESTIMASI_WAKTU}</w:t>
             </w:r>
           </w:p>
           <w:p>
@@ -3422,7 +3422,7 @@
                 <w:szCs w:val="20"/>
                 <w:lang w:val="id-ID" w:eastAsia="id-ID"/>
               </w:rPr>
-              <w:t>{{KRITERIA_PENILAIAN}}</w:t>
+              <w:t>{KRITERIA_PENILAIAN}</w:t>
             </w:r>
           </w:p>
           <w:p>
@@ -3461,7 +3461,7 @@
                 <w:szCs w:val="20"/>
                 <w:lang w:val="id-ID" w:eastAsia="id-ID"/>
               </w:rPr>
-              <w:t>{{BOBOT_NILAI}}</w:t>
+              <w:t>{BOBOT_NILAI}</w:t>
             </w:r>
           </w:p>
           <w:p>
@@ -4248,7 +4248,7 @@
               </w:rPr>
             </w:pPr>
             <w:r>
-              <w:t>{{NAMA_MK}}</w:t>
+              <w:t>{NAMA_MK}</w:t>
             </w:r>
           </w:p>
         </w:tc>
@@ -4330,7 +4330,7 @@
               </w:rPr>
             </w:pPr>
             <w:r>
-              <w:t>{{KODE_MK}}</w:t>
+              <w:t>{KODE_MK}</w:t>
             </w:r>
           </w:p>
         </w:tc>
@@ -4412,7 +4412,7 @@
               </w:rPr>
             </w:pPr>
             <w:r>
-              <w:t>{{SEMESTER}}</w:t>
+              <w:t>{SEMESTER}</w:t>
             </w:r>
           </w:p>
         </w:tc>
@@ -4490,7 +4490,7 @@
               </w:rPr>
             </w:pPr>
             <w:r>
-              <w:t>{{SKS}}</w:t>
+              <w:t>{SKS}</w:t>
             </w:r>
           </w:p>
         </w:tc>
@@ -4579,7 +4579,7 @@
               </w:rPr>
             </w:pPr>
             <w:r>
-              <w:t>{{SUB_CPMK_TUGAS_1}}</w:t>
+              <w:t>{SUB_CPMK_TUGAS_1}</w:t>
             </w:r>
           </w:p>
         </w:tc>
@@ -4659,7 +4659,7 @@
               </w:rPr>
             </w:pPr>
             <w:r>
-              <w:t>{{INDIKATOR_TUGAS_1}}</w:t>
+              <w:t>{INDIKATOR_TUGAS_1}</w:t>
             </w:r>
           </w:p>
         </w:tc>
@@ -4748,7 +4748,7 @@
               </w:rPr>
             </w:pPr>
             <w:r>
-              <w:t>{{JUDUL_TUGAS_1}}</w:t>
+              <w:t>{JUDUL_TUGAS_1}</w:t>
             </w:r>
           </w:p>
         </w:tc>
@@ -4828,7 +4828,7 @@
               </w:rPr>
             </w:pPr>
             <w:r>
-              <w:t>{{BATAS_TUGAS_1}}</w:t>
+              <w:t>{BATAS_TUGAS_1}</w:t>
             </w:r>
           </w:p>
         </w:tc>
@@ -4908,7 +4908,7 @@
               </w:rPr>
             </w:pPr>
             <w:r>
-              <w:t>{{PETUNJUK_TUGAS_1}}</w:t>
+              <w:t>{PETUNJUK_TUGAS_1}</w:t>
             </w:r>
           </w:p>
         </w:tc>
@@ -4989,7 +4989,7 @@
               </w:rPr>
             </w:pPr>
             <w:r>
-              <w:t>{{LUARAN_TUGAS_1}}</w:t>
+              <w:t>{LUARAN_TUGAS_1}</w:t>
             </w:r>
           </w:p>
         </w:tc>
@@ -5079,7 +5079,7 @@
               </w:rPr>
             </w:pPr>
             <w:r>
-              <w:t>{{KRITERIA_TUGAS_1}}</w:t>
+              <w:t>{KRITERIA_TUGAS_1}</w:t>
             </w:r>
           </w:p>
         </w:tc>
@@ -5160,7 +5160,7 @@
               </w:rPr>
             </w:pPr>
             <w:r>
-              <w:t>{{TEKNIK_PENILAIAN_TUGAS_1}}</w:t>
+              <w:t>{TEKNIK_PENILAIAN_TUGAS_1}</w:t>
             </w:r>
           </w:p>
         </w:tc>
@@ -5247,7 +5247,7 @@
                 <w:sz w:val="22"/>
                 <w:lang w:val="id-ID"/>
               </w:rPr>
-              <w:t>{{BOBOT_TUGAS_1}}</w:t>
+              <w:t>{BOBOT_TUGAS_1}</w:t>
             </w:r>
           </w:p>
         </w:tc>
@@ -5671,7 +5671,7 @@
               </w:rPr>
             </w:pPr>
             <w:r>
-              <w:t>{{NAMA_MK}}</w:t>
+              <w:t>{NAMA_MK}</w:t>
             </w:r>
           </w:p>
         </w:tc>
@@ -5753,7 +5753,7 @@
               </w:rPr>
             </w:pPr>
             <w:r>
-              <w:t>{{KODE_MK}}</w:t>
+              <w:t>{KODE_MK}</w:t>
             </w:r>
           </w:p>
         </w:tc>
@@ -5835,7 +5835,7 @@
               </w:rPr>
             </w:pPr>
             <w:r>
-              <w:t>{{SEMESTER}}</w:t>
+              <w:t>{SEMESTER}</w:t>
             </w:r>
           </w:p>
         </w:tc>
@@ -5913,7 +5913,7 @@
               </w:rPr>
             </w:pPr>
             <w:r>
-              <w:t>{{SKS}}</w:t>
+              <w:t>{SKS}</w:t>
             </w:r>
           </w:p>
         </w:tc>
@@ -6002,7 +6002,7 @@
               </w:rPr>
             </w:pPr>
             <w:r>
-              <w:t>{{SUB_CPMK_TUGAS_2}}</w:t>
+              <w:t>{SUB_CPMK_TUGAS_2}</w:t>
             </w:r>
           </w:p>
         </w:tc>
@@ -6082,7 +6082,7 @@
               </w:rPr>
             </w:pPr>
             <w:r>
-              <w:t>{{INDIKATOR_TUGAS_2}}</w:t>
+              <w:t>{INDIKATOR_TUGAS_2}</w:t>
             </w:r>
           </w:p>
         </w:tc>
@@ -6171,7 +6171,7 @@
               </w:rPr>
             </w:pPr>
             <w:r>
-              <w:t>{{JUDUL_TUGAS_2}}</w:t>
+              <w:t>{JUDUL_TUGAS_2}</w:t>
             </w:r>
           </w:p>
         </w:tc>
@@ -6251,7 +6251,7 @@
               </w:rPr>
             </w:pPr>
             <w:r>
-              <w:t>{{BATAS_TUGAS_2}}</w:t>
+              <w:t>{BATAS_TUGAS_2}</w:t>
             </w:r>
           </w:p>
         </w:tc>
@@ -6331,7 +6331,7 @@
               </w:rPr>
             </w:pPr>
             <w:r>
-              <w:t>{{PETUNJUK_TUGAS_2}}</w:t>
+              <w:t>{PETUNJUK_TUGAS_2}</w:t>
             </w:r>
           </w:p>
         </w:tc>
@@ -6412,7 +6412,7 @@
               </w:rPr>
             </w:pPr>
             <w:r>
-              <w:t>{{LUARAN_TUGAS_2}}</w:t>
+              <w:t>{LUARAN_TUGAS_2}</w:t>
             </w:r>
           </w:p>
         </w:tc>
@@ -6502,7 +6502,7 @@
               </w:rPr>
             </w:pPr>
             <w:r>
-              <w:t>{{KRITERIA_TUGAS_2}}</w:t>
+              <w:t>{KRITERIA_TUGAS_2}</w:t>
             </w:r>
           </w:p>
         </w:tc>
@@ -6583,7 +6583,7 @@
               </w:rPr>
             </w:pPr>
             <w:r>
-              <w:t>{{TEKNIK_PENILAIAN_TUGAS_2}}</w:t>
+              <w:t>{TEKNIK_PENILAIAN_TUGAS_2}</w:t>
             </w:r>
           </w:p>
         </w:tc>
@@ -6669,7 +6669,7 @@
                 <w:sz w:val="22"/>
                 <w:lang w:val="id-ID"/>
               </w:rPr>
-              <w:t>{{BOBOT_TUGAS_2}}</w:t>
+              <w:t>{BOBOT_TUGAS_2}</w:t>
             </w:r>
           </w:p>
         </w:tc>
@@ -7089,7 +7089,7 @@
               </w:rPr>
             </w:pPr>
             <w:r>
-              <w:t>{{NAMA_MK}}</w:t>
+              <w:t>{NAMA_MK}</w:t>
             </w:r>
           </w:p>
         </w:tc>
@@ -7171,7 +7171,7 @@
               </w:rPr>
             </w:pPr>
             <w:r>
-              <w:t>{{KODE_MK}}</w:t>
+              <w:t>{KODE_MK}</w:t>
             </w:r>
           </w:p>
         </w:tc>
@@ -7253,7 +7253,7 @@
               </w:rPr>
             </w:pPr>
             <w:r>
-              <w:t>{{SEMESTER}}</w:t>
+              <w:t>{SEMESTER}</w:t>
             </w:r>
           </w:p>
         </w:tc>
@@ -7331,7 +7331,7 @@
               </w:rPr>
             </w:pPr>
             <w:r>
-              <w:t>{{SKS}}</w:t>
+              <w:t>{SKS}</w:t>
             </w:r>
           </w:p>
         </w:tc>
@@ -7420,7 +7420,7 @@
               </w:rPr>
             </w:pPr>
             <w:r>
-              <w:t>{{SUB_CPMK_TUGAS_3}}</w:t>
+              <w:t>{SUB_CPMK_TUGAS_3}</w:t>
             </w:r>
           </w:p>
         </w:tc>
@@ -7500,7 +7500,7 @@
               </w:rPr>
             </w:pPr>
             <w:r>
-              <w:t>{{INDIKATOR_TUGAS_3}}</w:t>
+              <w:t>{INDIKATOR_TUGAS_3}</w:t>
             </w:r>
           </w:p>
         </w:tc>
@@ -7589,7 +7589,7 @@
               </w:rPr>
             </w:pPr>
             <w:r>
-              <w:t>{{JUDUL_TUGAS_3}}</w:t>
+              <w:t>{JUDUL_TUGAS_3}</w:t>
             </w:r>
           </w:p>
         </w:tc>
@@ -7669,7 +7669,7 @@
               </w:rPr>
             </w:pPr>
             <w:r>
-              <w:t>{{BATAS_TUGAS_3}}</w:t>
+              <w:t>{BATAS_TUGAS_3}</w:t>
             </w:r>
           </w:p>
         </w:tc>
@@ -7749,7 +7749,7 @@
               </w:rPr>
             </w:pPr>
             <w:r>
-              <w:t>{{PETUNJUK_TUGAS_3}}</w:t>
+              <w:t>{PETUNJUK_TUGAS_3}</w:t>
             </w:r>
           </w:p>
         </w:tc>
@@ -7830,7 +7830,7 @@
               </w:rPr>
             </w:pPr>
             <w:r>
-              <w:t>{{LUARAN_TUGAS_3}}</w:t>
+              <w:t>{LUARAN_TUGAS_3}</w:t>
             </w:r>
           </w:p>
         </w:tc>
@@ -7920,7 +7920,7 @@
               </w:rPr>
             </w:pPr>
             <w:r>
-              <w:t>{{KRITERIA_TUGAS_3}}</w:t>
+              <w:t>{KRITERIA_TUGAS_3}</w:t>
             </w:r>
           </w:p>
         </w:tc>
@@ -8001,7 +8001,7 @@
               </w:rPr>
             </w:pPr>
             <w:r>
-              <w:t>{{TEKNIK_PENILAIAN_TUGAS_3}}</w:t>
+              <w:t>{TEKNIK_PENILAIAN_TUGAS_3}</w:t>
             </w:r>
           </w:p>
         </w:tc>
@@ -8087,7 +8087,7 @@
                 <w:sz w:val="22"/>
                 <w:lang w:val="id-ID"/>
               </w:rPr>
-              <w:t>{{BOBOT_TUGAS_3}}</w:t>
+              <w:t>{BOBOT_TUGAS_3}</w:t>
             </w:r>
           </w:p>
         </w:tc>

</xml_diff>

<commit_message>
Update template with per-row placeholders for Rencana Pembelajaran table
</commit_message>
<xml_diff>
--- a/backend/templates/template_rps.docx
+++ b/backend/templates/template_rps.docx
@@ -3193,7 +3193,22 @@
                 <w:szCs w:val="20"/>
                 <w:lang w:val="id-ID" w:eastAsia="id-ID"/>
               </w:rPr>
-              <w:t>{MINGGU_KE}</w:t>
+              <w:t>{MINGGU_1}
+{MINGGU_2}
+{MINGGU_3}
+{MINGGU_4}
+{MINGGU_5}
+{MINGGU_6}
+{MINGGU_7}
+{MINGGU_8}
+{MINGGU_9}
+{MINGGU_10}
+{MINGGU_11}
+{MINGGU_12}
+{MINGGU_13}
+{MINGGU_14}
+{MINGGU_15}
+{MINGGU_16}</w:t>
             </w:r>
           </w:p>
           <w:p>
@@ -3231,7 +3246,22 @@
                 <w:szCs w:val="20"/>
                 <w:lang w:val="id-ID" w:eastAsia="id-ID"/>
               </w:rPr>
-              <w:t>{SUB_CPMK_MINGGUAN}</w:t>
+              <w:t>{SUB_CPMK_1}
+{SUB_CPMK_2}
+{SUB_CPMK_3}
+{SUB_CPMK_4}
+{SUB_CPMK_5}
+{SUB_CPMK_6}
+{SUB_CPMK_7}
+{SUB_CPMK_8}
+{SUB_CPMK_9}
+{SUB_CPMK_10}
+{SUB_CPMK_11}
+{SUB_CPMK_12}
+{SUB_CPMK_13}
+{SUB_CPMK_14}
+{SUB_CPMK_15}
+{SUB_CPMK_16}</w:t>
             </w:r>
           </w:p>
           <w:p>
@@ -3269,7 +3299,22 @@
                 <w:szCs w:val="20"/>
                 <w:lang w:val="id-ID" w:eastAsia="id-ID"/>
               </w:rPr>
-              <w:t>{INDIKATOR_MINGGUAN}</w:t>
+              <w:t>{INDIKATOR_1}
+{INDIKATOR_2}
+{INDIKATOR_3}
+{INDIKATOR_4}
+{INDIKATOR_5}
+{INDIKATOR_6}
+{INDIKATOR_7}
+{INDIKATOR_8}
+{INDIKATOR_9}
+{INDIKATOR_10}
+{INDIKATOR_11}
+{INDIKATOR_12}
+{INDIKATOR_13}
+{INDIKATOR_14}
+{INDIKATOR_15}
+{INDIKATOR_16}</w:t>
             </w:r>
           </w:p>
           <w:p>
@@ -3307,7 +3352,22 @@
                 <w:szCs w:val="20"/>
                 <w:lang w:val="id-ID" w:eastAsia="id-ID"/>
               </w:rPr>
-              <w:t>{TOPIK_MINGGUAN}</w:t>
+              <w:t>{TOPIK_1}
+{TOPIK_2}
+{TOPIK_3}
+{TOPIK_4}
+{TOPIK_5}
+{TOPIK_6}
+{TOPIK_7}
+{TOPIK_8}
+{TOPIK_9}
+{TOPIK_10}
+{TOPIK_11}
+{TOPIK_12}
+{TOPIK_13}
+{TOPIK_14}
+{TOPIK_15}
+{TOPIK_16}</w:t>
             </w:r>
           </w:p>
           <w:p>
@@ -3346,7 +3406,22 @@
                 <w:szCs w:val="20"/>
                 <w:lang w:val="id-ID" w:eastAsia="id-ID"/>
               </w:rPr>
-              <w:t>{METODE_PEMBELAJARAN}</w:t>
+              <w:t>{METODE_1}
+{METODE_2}
+{METODE_3}
+{METODE_4}
+{METODE_5}
+{METODE_6}
+{METODE_7}
+{METODE_8}
+{METODE_9}
+{METODE_10}
+{METODE_11}
+{METODE_12}
+{METODE_13}
+{METODE_14}
+{METODE_15}
+{METODE_16}</w:t>
             </w:r>
           </w:p>
           <w:p>
@@ -3384,7 +3459,22 @@
                 <w:szCs w:val="20"/>
                 <w:lang w:val="id-ID" w:eastAsia="id-ID"/>
               </w:rPr>
-              <w:t>{ESTIMASI_WAKTU}</w:t>
+              <w:t>{WAKTU_1}
+{WAKTU_2}
+{WAKTU_3}
+{WAKTU_4}
+{WAKTU_5}
+{WAKTU_6}
+{WAKTU_7}
+{WAKTU_8}
+{WAKTU_9}
+{WAKTU_10}
+{WAKTU_11}
+{WAKTU_12}
+{WAKTU_13}
+{WAKTU_14}
+{WAKTU_15}
+{WAKTU_16}</w:t>
             </w:r>
           </w:p>
           <w:p>
@@ -3422,7 +3512,22 @@
                 <w:szCs w:val="20"/>
                 <w:lang w:val="id-ID" w:eastAsia="id-ID"/>
               </w:rPr>
-              <w:t>{KRITERIA_PENILAIAN}</w:t>
+              <w:t>{KRITERIA_1}
+{KRITERIA_2}
+{KRITERIA_3}
+{KRITERIA_4}
+{KRITERIA_5}
+{KRITERIA_6}
+{KRITERIA_7}
+{KRITERIA_8}
+{KRITERIA_9}
+{KRITERIA_10}
+{KRITERIA_11}
+{KRITERIA_12}
+{KRITERIA_13}
+{KRITERIA_14}
+{KRITERIA_15}
+{KRITERIA_16}</w:t>
             </w:r>
           </w:p>
           <w:p>
@@ -3461,7 +3566,22 @@
                 <w:szCs w:val="20"/>
                 <w:lang w:val="id-ID" w:eastAsia="id-ID"/>
               </w:rPr>
-              <w:t>{BOBOT_NILAI}</w:t>
+              <w:t>{BOBOT_1}
+{BOBOT_2}
+{BOBOT_3}
+{BOBOT_4}
+{BOBOT_5}
+{BOBOT_6}
+{BOBOT_7}
+{BOBOT_8}
+{BOBOT_9}
+{BOBOT_10}
+{BOBOT_11}
+{BOBOT_12}
+{BOBOT_13}
+{BOBOT_14}
+{BOBOT_15}
+{BOBOT_16}</w:t>
             </w:r>
           </w:p>
           <w:p>

</xml_diff>

<commit_message>
Update template_rps.docx with 16-row Rencana Pembelajaran table
</commit_message>
<xml_diff>
--- a/backend/templates/template_rps.docx
+++ b/backend/templates/template_rps.docx
@@ -25,19 +25,19 @@
       </w:tblPr>
       <w:tblGrid>
         <w:gridCol w:w="1857"/>
-        <w:gridCol w:w="1682"/>
-        <w:gridCol w:w="1629"/>
-        <w:gridCol w:w="141"/>
-        <w:gridCol w:w="1027"/>
-        <w:gridCol w:w="648"/>
-        <w:gridCol w:w="26"/>
-        <w:gridCol w:w="1631"/>
-        <w:gridCol w:w="296"/>
-        <w:gridCol w:w="1609"/>
-        <w:gridCol w:w="270"/>
-        <w:gridCol w:w="1327"/>
-        <w:gridCol w:w="469"/>
-        <w:gridCol w:w="1948"/>
+        <w:gridCol w:w="1691"/>
+        <w:gridCol w:w="1522"/>
+        <w:gridCol w:w="150"/>
+        <w:gridCol w:w="1036"/>
+        <w:gridCol w:w="657"/>
+        <w:gridCol w:w="28"/>
+        <w:gridCol w:w="1647"/>
+        <w:gridCol w:w="305"/>
+        <w:gridCol w:w="1618"/>
+        <w:gridCol w:w="279"/>
+        <w:gridCol w:w="1336"/>
+        <w:gridCol w:w="477"/>
+        <w:gridCol w:w="1957"/>
       </w:tblGrid>
       <w:tr>
         <w:trPr>
@@ -2686,145 +2686,88 @@
     </w:p>
     <w:p>
       <w:pPr>
-        <w:pStyle w:val="Heading1"/>
+        <w:jc w:val="center"/>
       </w:pPr>
       <w:bookmarkStart w:id="0" w:name="_Toc143658605"/>
       <w:r>
+        <w:rPr>
+          <w:b/>
+          <w:sz w:val="28"/>
+        </w:rPr>
         <w:lastRenderedPageBreak/>
         <w:t>RENCANA PEMBELAJARAN</w:t>
-      </w:r>
-      <w:r>
-        <w:t xml:space="preserve"> </w:t>
       </w:r>
     </w:p>
     <w:tbl>
       <w:tblPr>
         <w:tblStyle w:val="TableGrid"/>
         <w:tblW w:w="0" w:type="auto"/>
-        <w:tblLayout w:type="fixed"/>
+        <w:jc w:val="center"/>
         <w:tblLook w:val="04A0" w:firstRow="1" w:lastRow="0" w:firstColumn="1" w:lastColumn="0" w:noHBand="0" w:noVBand="1"/>
       </w:tblPr>
       <w:tblGrid>
-        <w:gridCol w:w="846"/>
-        <w:gridCol w:w="2338"/>
-        <w:gridCol w:w="2339"/>
-        <w:gridCol w:w="2339"/>
-        <w:gridCol w:w="2339"/>
-        <w:gridCol w:w="1134"/>
+        <w:gridCol w:w="1790"/>
+        <w:gridCol w:w="1951"/>
+        <w:gridCol w:w="2017"/>
+        <w:gridCol w:w="1644"/>
+        <w:gridCol w:w="1820"/>
+        <w:gridCol w:w="1747"/>
+        <w:gridCol w:w="1890"/>
         <w:gridCol w:w="1701"/>
-        <w:gridCol w:w="956"/>
       </w:tblGrid>
       <w:tr>
         <w:trPr>
-          <w:tblHeader/>
+          <w:jc w:val="center"/>
         </w:trPr>
         <w:tc>
           <w:tcPr>
-            <w:tcW w:w="846" w:type="dxa"/>
-            <w:vMerge w:val="restart"/>
+            <w:tcW w:w="567" w:type="dxa"/>
             <w:shd w:val="clear" w:color="auto" w:fill="00B0F0"/>
-            <w:vAlign w:val="center"/>
-          </w:tcPr>
-          <w:p>
-            <w:pPr>
-              <w:spacing w:before="0" w:after="0" w:line="240" w:lineRule="auto"/>
-              <w:ind w:firstLine="0"/>
-              <w:jc w:val="center"/>
-              <w:rPr>
-                <w:b/>
-                <w:bCs/>
-                <w:sz w:val="20"/>
-                <w:szCs w:val="20"/>
-              </w:rPr>
-            </w:pPr>
-            <w:r>
-              <w:rPr>
-                <w:b/>
-                <w:bCs/>
-                <w:sz w:val="20"/>
-                <w:szCs w:val="20"/>
-              </w:rPr>
-              <w:t>MG KE-</w:t>
-            </w:r>
-          </w:p>
-        </w:tc>
-        <w:tc>
-          <w:tcPr>
-            <w:tcW w:w="2338" w:type="dxa"/>
-            <w:vMerge w:val="restart"/>
+          </w:tcPr>
+          <w:p>
+            <w:pPr>
+              <w:jc w:val="center"/>
+            </w:pPr>
+            <w:r>
+              <w:rPr>
+                <w:b/>
+                <w:sz w:val="18"/>
+              </w:rPr>
+              <w:t>MG KE</w:t>
+            </w:r>
+          </w:p>
+        </w:tc>
+        <w:tc>
+          <w:tcPr>
+            <w:tcW w:w="1417" w:type="dxa"/>
             <w:shd w:val="clear" w:color="auto" w:fill="00B0F0"/>
-            <w:vAlign w:val="center"/>
-          </w:tcPr>
-          <w:p>
-            <w:pPr>
-              <w:spacing w:before="0" w:after="0" w:line="240" w:lineRule="auto"/>
-              <w:ind w:firstLine="0"/>
-              <w:jc w:val="center"/>
-              <w:rPr>
-                <w:b/>
-                <w:bCs/>
-                <w:sz w:val="20"/>
-                <w:szCs w:val="20"/>
-              </w:rPr>
-            </w:pPr>
-            <w:r>
-              <w:rPr>
-                <w:b/>
-                <w:bCs/>
-                <w:sz w:val="20"/>
-                <w:szCs w:val="20"/>
-              </w:rPr>
-              <w:t xml:space="preserve">KEMAMPUAN AKHIR TIAP TAHAPAN </w:t>
-            </w:r>
-          </w:p>
-          <w:p>
-            <w:pPr>
-              <w:spacing w:before="0" w:after="0" w:line="240" w:lineRule="auto"/>
-              <w:ind w:firstLine="0"/>
-              <w:jc w:val="center"/>
-              <w:rPr>
-                <w:b/>
-                <w:bCs/>
-                <w:sz w:val="20"/>
-                <w:szCs w:val="20"/>
-              </w:rPr>
-            </w:pPr>
-            <w:r>
-              <w:rPr>
-                <w:b/>
-                <w:bCs/>
-                <w:sz w:val="20"/>
-                <w:szCs w:val="20"/>
-              </w:rPr>
-              <w:t>(SUB-CPMK)</w:t>
-            </w:r>
-          </w:p>
-        </w:tc>
-        <w:tc>
-          <w:tcPr>
-            <w:tcW w:w="2339" w:type="dxa"/>
-            <w:vMerge w:val="restart"/>
+          </w:tcPr>
+          <w:p>
+            <w:pPr>
+              <w:jc w:val="center"/>
+            </w:pPr>
+            <w:r>
+              <w:rPr>
+                <w:b/>
+                <w:sz w:val="18"/>
+              </w:rPr>
+              <w:t>KEMAMPUAN AKHIR TIAP TAHAPAN (SUB-CPMK)</w:t>
+            </w:r>
+          </w:p>
+        </w:tc>
+        <w:tc>
+          <w:tcPr>
+            <w:tcW w:w="2268" w:type="dxa"/>
             <w:shd w:val="clear" w:color="auto" w:fill="00B0F0"/>
-            <w:vAlign w:val="center"/>
-          </w:tcPr>
-          <w:p>
-            <w:pPr>
-              <w:spacing w:before="0" w:after="0" w:line="240" w:lineRule="auto"/>
-              <w:ind w:firstLine="9"/>
-              <w:jc w:val="center"/>
-              <w:rPr>
-                <w:b/>
-                <w:bCs/>
-                <w:sz w:val="20"/>
-                <w:szCs w:val="20"/>
-              </w:rPr>
-            </w:pPr>
-            <w:r>
-              <w:rPr>
-                <w:b/>
-                <w:bCs/>
-                <w:sz w:val="20"/>
-                <w:szCs w:val="20"/>
+          </w:tcPr>
+          <w:p>
+            <w:pPr>
+              <w:jc w:val="center"/>
+            </w:pPr>
+            <w:r>
+              <w:rPr>
+                <w:b/>
+                <w:sz w:val="18"/>
               </w:rPr>
               <w:t>INDIKATOR</w:t>
             </w:r>
@@ -2832,29 +2775,17 @@
         </w:tc>
         <w:tc>
           <w:tcPr>
-            <w:tcW w:w="2339" w:type="dxa"/>
-            <w:vMerge w:val="restart"/>
+            <w:tcW w:w="2268" w:type="dxa"/>
             <w:shd w:val="clear" w:color="auto" w:fill="00B0F0"/>
-            <w:vAlign w:val="center"/>
-          </w:tcPr>
-          <w:p>
-            <w:pPr>
-              <w:spacing w:before="0" w:after="0" w:line="240" w:lineRule="auto"/>
-              <w:ind w:firstLine="0"/>
-              <w:jc w:val="center"/>
-              <w:rPr>
-                <w:b/>
-                <w:bCs/>
-                <w:sz w:val="20"/>
-                <w:szCs w:val="20"/>
-              </w:rPr>
-            </w:pPr>
-            <w:r>
-              <w:rPr>
-                <w:b/>
-                <w:bCs/>
-                <w:sz w:val="20"/>
-                <w:szCs w:val="20"/>
+          </w:tcPr>
+          <w:p>
+            <w:pPr>
+              <w:jc w:val="center"/>
+            </w:pPr>
+            <w:r>
+              <w:rPr>
+                <w:b/>
+                <w:sz w:val="18"/>
               </w:rPr>
               <w:t>TOPIK &amp; SUB-TOPIK MATERI</w:t>
             </w:r>
@@ -2862,579 +2793,266 @@
         </w:tc>
         <w:tc>
           <w:tcPr>
-            <w:tcW w:w="2339" w:type="dxa"/>
-            <w:vMerge w:val="restart"/>
+            <w:tcW w:w="1701" w:type="dxa"/>
             <w:shd w:val="clear" w:color="auto" w:fill="00B0F0"/>
-            <w:vAlign w:val="center"/>
-          </w:tcPr>
-          <w:p>
-            <w:pPr>
-              <w:spacing w:before="0" w:after="0" w:line="240" w:lineRule="auto"/>
-              <w:ind w:firstLine="0"/>
-              <w:jc w:val="center"/>
-              <w:rPr>
-                <w:b/>
-                <w:bCs/>
-                <w:sz w:val="20"/>
-                <w:szCs w:val="20"/>
-              </w:rPr>
-            </w:pPr>
-            <w:r>
-              <w:rPr>
-                <w:b/>
-                <w:bCs/>
-                <w:sz w:val="20"/>
-                <w:szCs w:val="20"/>
-              </w:rPr>
-              <w:t>METODE PEMBELAJARAN (SKEMA BLENDED</w:t>
-            </w:r>
-            <w:r>
-              <w:rPr>
-                <w:b/>
-                <w:bCs/>
-                <w:sz w:val="20"/>
-                <w:szCs w:val="20"/>
-              </w:rPr>
-              <w:t xml:space="preserve"> </w:t>
-            </w:r>
-            <w:r>
-              <w:rPr>
-                <w:b/>
-                <w:bCs/>
-                <w:sz w:val="20"/>
-                <w:szCs w:val="20"/>
-              </w:rPr>
-              <w:t>LEARNING)</w:t>
+          </w:tcPr>
+          <w:p>
+            <w:pPr>
+              <w:jc w:val="center"/>
+            </w:pPr>
+            <w:r>
+              <w:rPr>
+                <w:b/>
+                <w:sz w:val="18"/>
+              </w:rPr>
+              <w:t>METODE PEMBELAJARAN (SKEMA BLENDED LEARNING)</w:t>
+            </w:r>
+          </w:p>
+        </w:tc>
+        <w:tc>
+          <w:tcPr>
+            <w:tcW w:w="850" w:type="dxa"/>
+            <w:shd w:val="clear" w:color="auto" w:fill="00B0F0"/>
+          </w:tcPr>
+          <w:p>
+            <w:pPr>
+              <w:jc w:val="center"/>
+            </w:pPr>
+            <w:r>
+              <w:rPr>
+                <w:b/>
+                <w:sz w:val="18"/>
+              </w:rPr>
+              <w:t>WAKTU (MENIT)</w:t>
             </w:r>
           </w:p>
         </w:tc>
         <w:tc>
           <w:tcPr>
             <w:tcW w:w="1134" w:type="dxa"/>
-            <w:vMerge w:val="restart"/>
             <w:shd w:val="clear" w:color="auto" w:fill="00B0F0"/>
-            <w:vAlign w:val="center"/>
-          </w:tcPr>
-          <w:p>
-            <w:pPr>
-              <w:spacing w:before="0" w:after="0" w:line="240" w:lineRule="auto"/>
-              <w:ind w:firstLine="0"/>
-              <w:jc w:val="center"/>
-              <w:rPr>
-                <w:b/>
-                <w:bCs/>
-                <w:sz w:val="20"/>
-                <w:szCs w:val="20"/>
-              </w:rPr>
-            </w:pPr>
-            <w:r>
-              <w:rPr>
-                <w:b/>
-                <w:bCs/>
-                <w:sz w:val="20"/>
-                <w:szCs w:val="20"/>
-              </w:rPr>
-              <w:t>WAKTU</w:t>
-            </w:r>
-            <w:r>
-              <w:rPr>
-                <w:b/>
-                <w:bCs/>
-                <w:sz w:val="20"/>
-                <w:szCs w:val="20"/>
-              </w:rPr>
-              <w:t xml:space="preserve"> (MENIT)</w:t>
-            </w:r>
-          </w:p>
-        </w:tc>
-        <w:tc>
-          <w:tcPr>
-            <w:tcW w:w="2657" w:type="dxa"/>
-            <w:gridSpan w:val="2"/>
+          </w:tcPr>
+          <w:p>
+            <w:pPr>
+              <w:jc w:val="center"/>
+            </w:pPr>
+            <w:r>
+              <w:rPr>
+                <w:b/>
+                <w:sz w:val="18"/>
+              </w:rPr>
+              <w:t>TEKNIK &amp; KRITERIA</w:t>
+            </w:r>
+          </w:p>
+        </w:tc>
+        <w:tc>
+          <w:tcPr>
+            <w:tcW w:w="850" w:type="dxa"/>
             <w:shd w:val="clear" w:color="auto" w:fill="00B0F0"/>
-            <w:vAlign w:val="center"/>
-          </w:tcPr>
-          <w:p>
-            <w:pPr>
-              <w:spacing w:before="0" w:after="0" w:line="240" w:lineRule="auto"/>
-              <w:ind w:firstLine="0"/>
-              <w:jc w:val="center"/>
-              <w:rPr>
-                <w:b/>
-                <w:bCs/>
-                <w:sz w:val="20"/>
-                <w:szCs w:val="20"/>
-              </w:rPr>
-            </w:pPr>
-            <w:r>
-              <w:rPr>
-                <w:b/>
-                <w:bCs/>
-                <w:sz w:val="20"/>
-                <w:szCs w:val="20"/>
-              </w:rPr>
-              <w:t>PENILAIAN</w:t>
+          </w:tcPr>
+          <w:p>
+            <w:pPr>
+              <w:jc w:val="center"/>
+            </w:pPr>
+            <w:r>
+              <w:rPr>
+                <w:b/>
+                <w:sz w:val="18"/>
+              </w:rPr>
+              <w:t>BOBOT (%)</w:t>
             </w:r>
           </w:p>
         </w:tc>
       </w:tr>
       <w:tr>
         <w:trPr>
-          <w:tblHeader/>
+          <w:jc w:val="center"/>
         </w:trPr>
         <w:tc>
           <w:tcPr>
-            <w:tcW w:w="846" w:type="dxa"/>
-            <w:vMerge/>
-            <w:shd w:val="clear" w:color="auto" w:fill="00B0F0"/>
-            <w:vAlign w:val="center"/>
-          </w:tcPr>
-          <w:p>
-            <w:pPr>
-              <w:spacing w:before="0" w:after="0" w:line="240" w:lineRule="auto"/>
-              <w:ind w:firstLine="0"/>
-              <w:jc w:val="center"/>
-              <w:rPr>
-                <w:b/>
-                <w:bCs/>
-                <w:sz w:val="20"/>
-                <w:szCs w:val="20"/>
-              </w:rPr>
-            </w:pPr>
-          </w:p>
-        </w:tc>
-        <w:tc>
-          <w:tcPr>
-            <w:tcW w:w="2338" w:type="dxa"/>
-            <w:vMerge/>
-            <w:shd w:val="clear" w:color="auto" w:fill="00B0F0"/>
-            <w:vAlign w:val="center"/>
-          </w:tcPr>
-          <w:p>
-            <w:pPr>
-              <w:spacing w:before="0" w:after="0" w:line="240" w:lineRule="auto"/>
-              <w:ind w:firstLine="0"/>
-              <w:jc w:val="center"/>
-              <w:rPr>
-                <w:b/>
-                <w:bCs/>
-                <w:sz w:val="20"/>
-                <w:szCs w:val="20"/>
-              </w:rPr>
-            </w:pPr>
-          </w:p>
-        </w:tc>
-        <w:tc>
-          <w:tcPr>
-            <w:tcW w:w="2339" w:type="dxa"/>
-            <w:vMerge/>
-            <w:shd w:val="clear" w:color="auto" w:fill="00B0F0"/>
-            <w:vAlign w:val="center"/>
-          </w:tcPr>
-          <w:p>
-            <w:pPr>
-              <w:spacing w:before="0" w:after="0" w:line="240" w:lineRule="auto"/>
-              <w:ind w:firstLine="0"/>
-              <w:jc w:val="center"/>
-              <w:rPr>
-                <w:b/>
-                <w:bCs/>
-                <w:sz w:val="20"/>
-                <w:szCs w:val="20"/>
-              </w:rPr>
-            </w:pPr>
-          </w:p>
-        </w:tc>
-        <w:tc>
-          <w:tcPr>
-            <w:tcW w:w="2339" w:type="dxa"/>
-            <w:vMerge/>
-            <w:shd w:val="clear" w:color="auto" w:fill="00B0F0"/>
-            <w:vAlign w:val="center"/>
-          </w:tcPr>
-          <w:p>
-            <w:pPr>
-              <w:spacing w:before="0" w:after="0" w:line="240" w:lineRule="auto"/>
-              <w:ind w:firstLine="0"/>
-              <w:jc w:val="center"/>
-              <w:rPr>
-                <w:b/>
-                <w:bCs/>
-                <w:sz w:val="20"/>
-                <w:szCs w:val="20"/>
-              </w:rPr>
-            </w:pPr>
-          </w:p>
-        </w:tc>
-        <w:tc>
-          <w:tcPr>
-            <w:tcW w:w="2339" w:type="dxa"/>
-            <w:vMerge/>
-            <w:shd w:val="clear" w:color="auto" w:fill="00B0F0"/>
-            <w:vAlign w:val="center"/>
-          </w:tcPr>
-          <w:p>
-            <w:pPr>
-              <w:spacing w:before="0" w:after="0" w:line="240" w:lineRule="auto"/>
-              <w:ind w:firstLine="0"/>
-              <w:jc w:val="center"/>
-              <w:rPr>
-                <w:b/>
-                <w:bCs/>
-                <w:sz w:val="20"/>
-                <w:szCs w:val="20"/>
-              </w:rPr>
-            </w:pPr>
+            <w:tcW w:w="567" w:type="dxa"/>
+          </w:tcPr>
+          <w:p>
+            <w:r>
+              <w:rPr>
+                <w:sz w:val="18"/>
+              </w:rPr>
+              <w:t>{MINGGU_1}</w:t>
+            </w:r>
+          </w:p>
+        </w:tc>
+        <w:tc>
+          <w:tcPr>
+            <w:tcW w:w="1417" w:type="dxa"/>
+          </w:tcPr>
+          <w:p>
+            <w:r>
+              <w:rPr>
+                <w:sz w:val="18"/>
+              </w:rPr>
+              <w:t>{SUB_CPMK_1}</w:t>
+            </w:r>
+          </w:p>
+        </w:tc>
+        <w:tc>
+          <w:tcPr>
+            <w:tcW w:w="2268" w:type="dxa"/>
+          </w:tcPr>
+          <w:p>
+            <w:r>
+              <w:rPr>
+                <w:sz w:val="18"/>
+              </w:rPr>
+              <w:t>{INDIKATOR_1}</w:t>
+            </w:r>
+          </w:p>
+        </w:tc>
+        <w:tc>
+          <w:tcPr>
+            <w:tcW w:w="2268" w:type="dxa"/>
+          </w:tcPr>
+          <w:p>
+            <w:r>
+              <w:rPr>
+                <w:sz w:val="18"/>
+              </w:rPr>
+              <w:t>{TOPIK_1}</w:t>
+            </w:r>
+          </w:p>
+        </w:tc>
+        <w:tc>
+          <w:tcPr>
+            <w:tcW w:w="1701" w:type="dxa"/>
+          </w:tcPr>
+          <w:p>
+            <w:r>
+              <w:rPr>
+                <w:sz w:val="18"/>
+              </w:rPr>
+              <w:t>{METODE_1}</w:t>
+            </w:r>
+          </w:p>
+        </w:tc>
+        <w:tc>
+          <w:tcPr>
+            <w:tcW w:w="850" w:type="dxa"/>
+          </w:tcPr>
+          <w:p>
+            <w:r>
+              <w:rPr>
+                <w:sz w:val="18"/>
+              </w:rPr>
+              <w:t>{WAKTU_1}</w:t>
+            </w:r>
           </w:p>
         </w:tc>
         <w:tc>
           <w:tcPr>
             <w:tcW w:w="1134" w:type="dxa"/>
-            <w:vMerge/>
-            <w:shd w:val="clear" w:color="auto" w:fill="00B0F0"/>
-            <w:vAlign w:val="center"/>
-          </w:tcPr>
-          <w:p>
-            <w:pPr>
-              <w:spacing w:before="0" w:after="0" w:line="240" w:lineRule="auto"/>
-              <w:ind w:firstLine="0"/>
-              <w:jc w:val="center"/>
-              <w:rPr>
-                <w:b/>
-                <w:bCs/>
-                <w:sz w:val="20"/>
-                <w:szCs w:val="20"/>
-              </w:rPr>
-            </w:pPr>
-          </w:p>
-        </w:tc>
-        <w:tc>
-          <w:tcPr>
-            <w:tcW w:w="1701" w:type="dxa"/>
-            <w:shd w:val="clear" w:color="auto" w:fill="00B0F0"/>
-            <w:vAlign w:val="center"/>
-          </w:tcPr>
-          <w:p>
-            <w:pPr>
-              <w:spacing w:before="0" w:after="0" w:line="240" w:lineRule="auto"/>
-              <w:ind w:firstLine="0"/>
-              <w:jc w:val="center"/>
-              <w:rPr>
-                <w:b/>
-                <w:bCs/>
-                <w:sz w:val="20"/>
-                <w:szCs w:val="20"/>
-              </w:rPr>
-            </w:pPr>
-            <w:r>
-              <w:rPr>
-                <w:b/>
-                <w:bCs/>
-                <w:sz w:val="20"/>
-                <w:szCs w:val="20"/>
-              </w:rPr>
-              <w:t>TEKNIK &amp; KRITERIA</w:t>
-            </w:r>
-          </w:p>
-        </w:tc>
-        <w:tc>
-          <w:tcPr>
-            <w:tcW w:w="956" w:type="dxa"/>
-            <w:shd w:val="clear" w:color="auto" w:fill="00B0F0"/>
-            <w:vAlign w:val="center"/>
-          </w:tcPr>
-          <w:p>
-            <w:pPr>
-              <w:spacing w:before="0" w:after="0" w:line="240" w:lineRule="auto"/>
-              <w:ind w:firstLine="0"/>
-              <w:jc w:val="center"/>
-              <w:rPr>
-                <w:b/>
-                <w:bCs/>
-                <w:sz w:val="20"/>
-                <w:szCs w:val="20"/>
-              </w:rPr>
-            </w:pPr>
-            <w:r>
-              <w:rPr>
-                <w:b/>
-                <w:bCs/>
-                <w:sz w:val="20"/>
-                <w:szCs w:val="20"/>
-              </w:rPr>
-              <w:t>BOBOT (%)</w:t>
+          </w:tcPr>
+          <w:p>
+            <w:r>
+              <w:rPr>
+                <w:sz w:val="18"/>
+              </w:rPr>
+              <w:t>{KRITERIA_1}</w:t>
+            </w:r>
+          </w:p>
+        </w:tc>
+        <w:tc>
+          <w:tcPr>
+            <w:tcW w:w="850" w:type="dxa"/>
+          </w:tcPr>
+          <w:p>
+            <w:r>
+              <w:rPr>
+                <w:sz w:val="18"/>
+              </w:rPr>
+              <w:t>{BOBOT_1}</w:t>
             </w:r>
           </w:p>
         </w:tc>
       </w:tr>
       <w:tr>
         <w:trPr>
-          <w:trHeight w:val="1538"/>
+          <w:jc w:val="center"/>
         </w:trPr>
         <w:tc>
           <w:tcPr>
-            <w:tcW w:w="846" w:type="dxa"/>
-          </w:tcPr>
-          <w:p>
-            <w:pPr>
-              <w:spacing w:before="0" w:after="0" w:line="240" w:lineRule="auto"/>
-              <w:ind w:firstLine="0"/>
-              <w:jc w:val="left"/>
-              <w:rPr>
-                <w:rFonts w:eastAsia="Times New Roman" w:cs="Times New Roman"/>
-                <w:szCs w:val="24"/>
-                <w:lang w:val="id-ID" w:eastAsia="id-ID"/>
-              </w:rPr>
-            </w:pPr>
-            <w:r>
-              <w:rPr>
-                <w:rFonts w:eastAsia="Times New Roman" w:cs="Times New Roman"/>
-                <w:sz w:val="20"/>
-                <w:szCs w:val="20"/>
-                <w:lang w:val="id-ID" w:eastAsia="id-ID"/>
-              </w:rPr>
-              <w:t>{MINGGU_1}
-{MINGGU_2}
-{MINGGU_3}
-{MINGGU_4}
-{MINGGU_5}
-{MINGGU_6}
-{MINGGU_7}
-{MINGGU_8}
-{MINGGU_9}
-{MINGGU_10}
-{MINGGU_11}
-{MINGGU_12}
-{MINGGU_13}
-{MINGGU_14}
-{MINGGU_15}
-{MINGGU_16}</w:t>
-            </w:r>
-          </w:p>
-          <w:p>
-            <w:pPr>
-              <w:spacing w:before="0" w:after="0" w:line="240" w:lineRule="auto"/>
-              <w:ind w:firstLine="0"/>
-              <w:jc w:val="center"/>
-              <w:rPr>
-                <w:rFonts w:cs="Times New Roman"/>
-                <w:sz w:val="20"/>
-                <w:szCs w:val="20"/>
-              </w:rPr>
-            </w:pPr>
-          </w:p>
-        </w:tc>
-        <w:tc>
-          <w:tcPr>
-            <w:tcW w:w="2338" w:type="dxa"/>
-          </w:tcPr>
-          <w:p>
-            <w:pPr>
-              <w:spacing w:before="0" w:after="0" w:line="240" w:lineRule="auto"/>
-              <w:ind w:firstLine="0"/>
-              <w:jc w:val="left"/>
-              <w:rPr>
-                <w:rFonts w:eastAsia="Times New Roman" w:cs="Times New Roman"/>
-                <w:szCs w:val="24"/>
-                <w:lang w:val="id-ID" w:eastAsia="id-ID"/>
-              </w:rPr>
-            </w:pPr>
-            <w:r>
-              <w:rPr>
-                <w:rFonts w:eastAsia="Times New Roman" w:cs="Times New Roman"/>
-                <w:sz w:val="20"/>
-                <w:szCs w:val="20"/>
-                <w:lang w:val="id-ID" w:eastAsia="id-ID"/>
-              </w:rPr>
-              <w:t>{SUB_CPMK_1}
-{SUB_CPMK_2}
-{SUB_CPMK_3}
-{SUB_CPMK_4}
-{SUB_CPMK_5}
-{SUB_CPMK_6}
-{SUB_CPMK_7}
-{SUB_CPMK_8}
-{SUB_CPMK_9}
-{SUB_CPMK_10}
-{SUB_CPMK_11}
-{SUB_CPMK_12}
-{SUB_CPMK_13}
-{SUB_CPMK_14}
-{SUB_CPMK_15}
-{SUB_CPMK_16}</w:t>
-            </w:r>
-          </w:p>
-          <w:p>
-            <w:pPr>
-              <w:spacing w:before="0" w:after="0" w:line="240" w:lineRule="auto"/>
-              <w:ind w:firstLine="0"/>
-              <w:jc w:val="left"/>
-              <w:rPr>
-                <w:rFonts w:cs="Times New Roman"/>
-                <w:sz w:val="20"/>
-                <w:szCs w:val="20"/>
-              </w:rPr>
-            </w:pPr>
-          </w:p>
-        </w:tc>
-        <w:tc>
-          <w:tcPr>
-            <w:tcW w:w="2339" w:type="dxa"/>
-          </w:tcPr>
-          <w:p>
-            <w:pPr>
-              <w:spacing w:before="0" w:after="0" w:line="240" w:lineRule="auto"/>
-              <w:ind w:firstLine="0"/>
-              <w:jc w:val="left"/>
-              <w:rPr>
-                <w:rFonts w:eastAsia="Times New Roman" w:cs="Times New Roman"/>
-                <w:szCs w:val="24"/>
-                <w:lang w:val="id-ID" w:eastAsia="id-ID"/>
-              </w:rPr>
-            </w:pPr>
-            <w:r>
-              <w:rPr>
-                <w:rFonts w:eastAsia="Times New Roman" w:cs="Times New Roman"/>
-                <w:sz w:val="20"/>
-                <w:szCs w:val="20"/>
-                <w:lang w:val="id-ID" w:eastAsia="id-ID"/>
-              </w:rPr>
-              <w:t>{INDIKATOR_1}
-{INDIKATOR_2}
-{INDIKATOR_3}
-{INDIKATOR_4}
-{INDIKATOR_5}
-{INDIKATOR_6}
-{INDIKATOR_7}
-{INDIKATOR_8}
-{INDIKATOR_9}
-{INDIKATOR_10}
-{INDIKATOR_11}
-{INDIKATOR_12}
-{INDIKATOR_13}
-{INDIKATOR_14}
-{INDIKATOR_15}
-{INDIKATOR_16}</w:t>
-            </w:r>
-          </w:p>
-          <w:p>
-            <w:pPr>
-              <w:spacing w:before="0" w:after="0" w:line="240" w:lineRule="auto"/>
-              <w:ind w:firstLine="0"/>
-              <w:jc w:val="left"/>
-              <w:rPr>
-                <w:rFonts w:cs="Times New Roman"/>
-                <w:sz w:val="20"/>
-                <w:szCs w:val="20"/>
-              </w:rPr>
-            </w:pPr>
-          </w:p>
-        </w:tc>
-        <w:tc>
-          <w:tcPr>
-            <w:tcW w:w="2339" w:type="dxa"/>
-          </w:tcPr>
-          <w:p>
-            <w:pPr>
-              <w:spacing w:before="0" w:after="0" w:line="240" w:lineRule="auto"/>
-              <w:ind w:firstLine="0"/>
-              <w:jc w:val="left"/>
-              <w:rPr>
-                <w:rFonts w:eastAsia="Times New Roman" w:cs="Times New Roman"/>
-                <w:szCs w:val="24"/>
-                <w:lang w:val="id-ID" w:eastAsia="id-ID"/>
-              </w:rPr>
-            </w:pPr>
-            <w:r>
-              <w:rPr>
-                <w:rFonts w:eastAsia="Times New Roman" w:cs="Times New Roman"/>
-                <w:sz w:val="20"/>
-                <w:szCs w:val="20"/>
-                <w:lang w:val="id-ID" w:eastAsia="id-ID"/>
-              </w:rPr>
-              <w:t>{TOPIK_1}
-{TOPIK_2}
-{TOPIK_3}
-{TOPIK_4}
-{TOPIK_5}
-{TOPIK_6}
-{TOPIK_7}
-{TOPIK_8}
-{TOPIK_9}
-{TOPIK_10}
-{TOPIK_11}
-{TOPIK_12}
-{TOPIK_13}
-{TOPIK_14}
-{TOPIK_15}
-{TOPIK_16}</w:t>
-            </w:r>
-          </w:p>
-          <w:p>
-            <w:pPr>
-              <w:pStyle w:val="ListParagraph"/>
-              <w:spacing w:before="0" w:after="0" w:line="240" w:lineRule="auto"/>
-              <w:ind w:left="227" w:firstLine="0"/>
-              <w:jc w:val="left"/>
-              <w:rPr>
-                <w:rFonts w:cs="Times New Roman"/>
-                <w:sz w:val="20"/>
-                <w:szCs w:val="20"/>
-              </w:rPr>
-            </w:pPr>
-          </w:p>
-        </w:tc>
-        <w:tc>
-          <w:tcPr>
-            <w:tcW w:w="2339" w:type="dxa"/>
-          </w:tcPr>
-          <w:p>
-            <w:pPr>
-              <w:spacing w:before="0" w:after="0" w:line="240" w:lineRule="auto"/>
-              <w:ind w:firstLine="0"/>
-              <w:jc w:val="left"/>
-              <w:rPr>
-                <w:rFonts w:eastAsia="Times New Roman" w:cs="Times New Roman"/>
-                <w:szCs w:val="24"/>
-                <w:lang w:val="id-ID" w:eastAsia="id-ID"/>
-              </w:rPr>
-            </w:pPr>
-            <w:r>
-              <w:rPr>
-                <w:rFonts w:eastAsia="Times New Roman" w:cs="Times New Roman"/>
-                <w:sz w:val="20"/>
-                <w:szCs w:val="20"/>
-                <w:lang w:val="id-ID" w:eastAsia="id-ID"/>
-              </w:rPr>
-              <w:t>{METODE_1}
-{METODE_2}
-{METODE_3}
-{METODE_4}
-{METODE_5}
-{METODE_6}
-{METODE_7}
-{METODE_8}
-{METODE_9}
-{METODE_10}
-{METODE_11}
-{METODE_12}
-{METODE_13}
-{METODE_14}
-{METODE_15}
-{METODE_16}</w:t>
-            </w:r>
-          </w:p>
-          <w:p>
-            <w:pPr>
-              <w:spacing w:before="0" w:after="0" w:line="240" w:lineRule="auto"/>
-              <w:ind w:left="227" w:firstLine="0"/>
-              <w:jc w:val="left"/>
-              <w:rPr>
-                <w:rFonts w:cs="Times New Roman"/>
-                <w:sz w:val="20"/>
-                <w:szCs w:val="20"/>
-              </w:rPr>
-            </w:pPr>
+            <w:tcW w:w="567" w:type="dxa"/>
+          </w:tcPr>
+          <w:p>
+            <w:r>
+              <w:rPr>
+                <w:sz w:val="18"/>
+              </w:rPr>
+              <w:t>{MINGGU_2}</w:t>
+            </w:r>
+          </w:p>
+        </w:tc>
+        <w:tc>
+          <w:tcPr>
+            <w:tcW w:w="1417" w:type="dxa"/>
+          </w:tcPr>
+          <w:p>
+            <w:r>
+              <w:rPr>
+                <w:sz w:val="18"/>
+              </w:rPr>
+              <w:t>{SUB_CPMK_2}</w:t>
+            </w:r>
+          </w:p>
+        </w:tc>
+        <w:tc>
+          <w:tcPr>
+            <w:tcW w:w="2268" w:type="dxa"/>
+          </w:tcPr>
+          <w:p>
+            <w:r>
+              <w:rPr>
+                <w:sz w:val="18"/>
+              </w:rPr>
+              <w:t>{INDIKATOR_2}</w:t>
+            </w:r>
+          </w:p>
+        </w:tc>
+        <w:tc>
+          <w:tcPr>
+            <w:tcW w:w="2268" w:type="dxa"/>
+          </w:tcPr>
+          <w:p>
+            <w:r>
+              <w:rPr>
+                <w:sz w:val="18"/>
+              </w:rPr>
+              <w:t>{TOPIK_2}</w:t>
+            </w:r>
+          </w:p>
+        </w:tc>
+        <w:tc>
+          <w:tcPr>
+            <w:tcW w:w="1701" w:type="dxa"/>
+          </w:tcPr>
+          <w:p>
+            <w:r>
+              <w:rPr>
+                <w:sz w:val="18"/>
+              </w:rPr>
+              <w:t>{METODE_2}</w:t>
+            </w:r>
+          </w:p>
+        </w:tc>
+        <w:tc>
+          <w:tcPr>
+            <w:tcW w:w="850" w:type="dxa"/>
+          </w:tcPr>
+          <w:p>
+            <w:r>
+              <w:rPr>
+                <w:sz w:val="18"/>
+              </w:rPr>
+              <w:t>{WAKTU_2}</w:t>
+            </w:r>
           </w:p>
         </w:tc>
         <w:tc>
@@ -3442,281 +3060,107 @@
             <w:tcW w:w="1134" w:type="dxa"/>
           </w:tcPr>
           <w:p>
-            <w:pPr>
-              <w:spacing w:before="0" w:after="0" w:line="240" w:lineRule="auto"/>
-              <w:ind w:firstLine="0"/>
-              <w:jc w:val="left"/>
-              <w:rPr>
-                <w:rFonts w:eastAsia="Times New Roman" w:cs="Times New Roman"/>
-                <w:szCs w:val="24"/>
-                <w:lang w:val="id-ID" w:eastAsia="id-ID"/>
-              </w:rPr>
-            </w:pPr>
-            <w:r>
-              <w:rPr>
-                <w:rFonts w:eastAsia="Times New Roman" w:cs="Times New Roman"/>
-                <w:sz w:val="20"/>
-                <w:szCs w:val="20"/>
-                <w:lang w:val="id-ID" w:eastAsia="id-ID"/>
-              </w:rPr>
-              <w:t>{WAKTU_1}
-{WAKTU_2}
-{WAKTU_3}
-{WAKTU_4}
-{WAKTU_5}
-{WAKTU_6}
-{WAKTU_7}
-{WAKTU_8}
-{WAKTU_9}
-{WAKTU_10}
-{WAKTU_11}
-{WAKTU_12}
-{WAKTU_13}
-{WAKTU_14}
-{WAKTU_15}
-{WAKTU_16}</w:t>
-            </w:r>
-          </w:p>
-          <w:p>
-            <w:pPr>
-              <w:spacing w:before="0" w:after="0" w:line="240" w:lineRule="auto"/>
-              <w:ind w:left="227" w:firstLine="0"/>
-              <w:jc w:val="left"/>
-              <w:rPr>
-                <w:rFonts w:cs="Times New Roman"/>
-                <w:sz w:val="20"/>
-                <w:szCs w:val="20"/>
-              </w:rPr>
-            </w:pPr>
-          </w:p>
-        </w:tc>
-        <w:tc>
-          <w:tcPr>
-            <w:tcW w:w="1701" w:type="dxa"/>
-          </w:tcPr>
-          <w:p>
-            <w:pPr>
-              <w:spacing w:before="0" w:after="0" w:line="240" w:lineRule="auto"/>
-              <w:ind w:firstLine="0"/>
-              <w:jc w:val="left"/>
-              <w:rPr>
-                <w:rFonts w:eastAsia="Times New Roman" w:cs="Times New Roman"/>
-                <w:szCs w:val="24"/>
-                <w:lang w:val="id-ID" w:eastAsia="id-ID"/>
-              </w:rPr>
-            </w:pPr>
-            <w:r>
-              <w:rPr>
-                <w:rFonts w:eastAsia="Times New Roman" w:cs="Times New Roman"/>
-                <w:sz w:val="20"/>
-                <w:szCs w:val="20"/>
-                <w:lang w:val="id-ID" w:eastAsia="id-ID"/>
-              </w:rPr>
-              <w:t>{KRITERIA_1}
-{KRITERIA_2}
-{KRITERIA_3}
-{KRITERIA_4}
-{KRITERIA_5}
-{KRITERIA_6}
-{KRITERIA_7}
-{KRITERIA_8}
-{KRITERIA_9}
-{KRITERIA_10}
-{KRITERIA_11}
-{KRITERIA_12}
-{KRITERIA_13}
-{KRITERIA_14}
-{KRITERIA_15}
-{KRITERIA_16}</w:t>
-            </w:r>
-          </w:p>
-          <w:p>
-            <w:pPr>
-              <w:pStyle w:val="ListParagraph"/>
-              <w:spacing w:before="0" w:after="0" w:line="240" w:lineRule="auto"/>
-              <w:ind w:left="227" w:firstLine="0"/>
-              <w:jc w:val="left"/>
-              <w:rPr>
-                <w:rFonts w:cs="Times New Roman"/>
-                <w:sz w:val="20"/>
-                <w:szCs w:val="20"/>
-              </w:rPr>
-            </w:pPr>
-          </w:p>
-        </w:tc>
-        <w:tc>
-          <w:tcPr>
-            <w:tcW w:w="956" w:type="dxa"/>
-          </w:tcPr>
-          <w:p>
-            <w:pPr>
-              <w:spacing w:before="0" w:after="0" w:line="240" w:lineRule="auto"/>
-              <w:ind w:firstLine="0"/>
-              <w:jc w:val="left"/>
-              <w:rPr>
-                <w:rFonts w:eastAsia="Times New Roman" w:cs="Times New Roman"/>
-                <w:szCs w:val="24"/>
-                <w:lang w:val="id-ID" w:eastAsia="id-ID"/>
-              </w:rPr>
-            </w:pPr>
-            <w:r>
-              <w:rPr>
-                <w:rFonts w:eastAsia="Times New Roman" w:cs="Times New Roman"/>
-                <w:sz w:val="20"/>
-                <w:szCs w:val="20"/>
-                <w:lang w:val="id-ID" w:eastAsia="id-ID"/>
-              </w:rPr>
-              <w:t>{BOBOT_1}
-{BOBOT_2}
-{BOBOT_3}
-{BOBOT_4}
-{BOBOT_5}
-{BOBOT_6}
-{BOBOT_7}
-{BOBOT_8}
-{BOBOT_9}
-{BOBOT_10}
-{BOBOT_11}
-{BOBOT_12}
-{BOBOT_13}
-{BOBOT_14}
-{BOBOT_15}
-{BOBOT_16}</w:t>
-            </w:r>
-          </w:p>
-          <w:p>
-            <w:pPr>
-              <w:spacing w:before="0" w:after="0" w:line="240" w:lineRule="auto"/>
-              <w:ind w:firstLine="0"/>
-              <w:jc w:val="center"/>
-              <w:rPr>
-                <w:rFonts w:cs="Times New Roman"/>
-                <w:sz w:val="20"/>
-                <w:szCs w:val="20"/>
-              </w:rPr>
-            </w:pPr>
+            <w:r>
+              <w:rPr>
+                <w:sz w:val="18"/>
+              </w:rPr>
+              <w:t>{KRITERIA_2}</w:t>
+            </w:r>
+          </w:p>
+        </w:tc>
+        <w:tc>
+          <w:tcPr>
+            <w:tcW w:w="850" w:type="dxa"/>
+          </w:tcPr>
+          <w:p>
+            <w:r>
+              <w:rPr>
+                <w:sz w:val="18"/>
+              </w:rPr>
+              <w:t>{BOBOT_2}</w:t>
+            </w:r>
           </w:p>
         </w:tc>
       </w:tr>
       <w:tr>
-        <w:tc>
-          <w:tcPr>
-            <w:tcW w:w="846" w:type="dxa"/>
-          </w:tcPr>
-          <w:p>
-            <w:pPr>
-              <w:spacing w:before="0" w:after="0" w:line="240" w:lineRule="auto"/>
-              <w:ind w:firstLine="0"/>
-              <w:jc w:val="center"/>
-              <w:rPr>
-                <w:sz w:val="20"/>
-                <w:szCs w:val="20"/>
-                <w:lang w:val="id-ID"/>
-              </w:rPr>
-            </w:pPr>
-            <w:r>
-              <w:rPr>
-                <w:sz w:val="20"/>
-                <w:szCs w:val="20"/>
-                <w:lang w:val="id-ID"/>
-              </w:rPr>
-              <w:t>...</w:t>
-            </w:r>
-          </w:p>
-        </w:tc>
-        <w:tc>
-          <w:tcPr>
-            <w:tcW w:w="2338" w:type="dxa"/>
-          </w:tcPr>
-          <w:p>
-            <w:pPr>
-              <w:spacing w:before="0" w:after="0" w:line="240" w:lineRule="auto"/>
-              <w:ind w:firstLine="0"/>
-              <w:rPr>
-                <w:sz w:val="20"/>
-                <w:szCs w:val="20"/>
-                <w:lang w:val="id-ID"/>
-              </w:rPr>
-            </w:pPr>
-            <w:r>
-              <w:rPr>
-                <w:sz w:val="20"/>
-                <w:szCs w:val="20"/>
-                <w:lang w:val="id-ID"/>
-              </w:rPr>
-              <w:t>...</w:t>
-            </w:r>
-          </w:p>
-        </w:tc>
-        <w:tc>
-          <w:tcPr>
-            <w:tcW w:w="2339" w:type="dxa"/>
-          </w:tcPr>
-          <w:p>
-            <w:pPr>
-              <w:spacing w:before="0" w:after="0" w:line="240" w:lineRule="auto"/>
-              <w:ind w:firstLine="0"/>
-              <w:rPr>
-                <w:sz w:val="20"/>
-                <w:szCs w:val="20"/>
-                <w:lang w:val="id-ID"/>
-              </w:rPr>
-            </w:pPr>
-            <w:r>
-              <w:rPr>
-                <w:sz w:val="20"/>
-                <w:szCs w:val="20"/>
-                <w:lang w:val="id-ID"/>
-              </w:rPr>
-              <w:t>...</w:t>
-            </w:r>
-          </w:p>
-        </w:tc>
-        <w:tc>
-          <w:tcPr>
-            <w:tcW w:w="2339" w:type="dxa"/>
-          </w:tcPr>
-          <w:p>
-            <w:pPr>
-              <w:spacing w:before="0" w:after="0" w:line="240" w:lineRule="auto"/>
-              <w:ind w:firstLine="0"/>
-              <w:rPr>
-                <w:sz w:val="20"/>
-                <w:szCs w:val="20"/>
-                <w:lang w:val="id-ID"/>
-              </w:rPr>
-            </w:pPr>
-            <w:r>
-              <w:rPr>
-                <w:sz w:val="20"/>
-                <w:szCs w:val="20"/>
-                <w:lang w:val="id-ID"/>
-              </w:rPr>
-              <w:t>...</w:t>
-            </w:r>
-          </w:p>
-        </w:tc>
-        <w:tc>
-          <w:tcPr>
-            <w:tcW w:w="2339" w:type="dxa"/>
-          </w:tcPr>
-          <w:p>
-            <w:pPr>
-              <w:spacing w:before="0" w:after="0" w:line="240" w:lineRule="auto"/>
-              <w:ind w:firstLine="0"/>
-              <w:rPr>
-                <w:sz w:val="20"/>
-                <w:szCs w:val="20"/>
-                <w:lang w:val="id-ID"/>
-              </w:rPr>
-            </w:pPr>
-            <w:r>
-              <w:rPr>
-                <w:sz w:val="20"/>
-                <w:szCs w:val="20"/>
-                <w:lang w:val="id-ID"/>
-              </w:rPr>
-              <w:t>...</w:t>
+        <w:trPr>
+          <w:jc w:val="center"/>
+        </w:trPr>
+        <w:tc>
+          <w:tcPr>
+            <w:tcW w:w="567" w:type="dxa"/>
+          </w:tcPr>
+          <w:p>
+            <w:r>
+              <w:rPr>
+                <w:sz w:val="18"/>
+              </w:rPr>
+              <w:t>{MINGGU_3}</w:t>
+            </w:r>
+          </w:p>
+        </w:tc>
+        <w:tc>
+          <w:tcPr>
+            <w:tcW w:w="1417" w:type="dxa"/>
+          </w:tcPr>
+          <w:p>
+            <w:r>
+              <w:rPr>
+                <w:sz w:val="18"/>
+              </w:rPr>
+              <w:t>{SUB_CPMK_3}</w:t>
+            </w:r>
+          </w:p>
+        </w:tc>
+        <w:tc>
+          <w:tcPr>
+            <w:tcW w:w="2268" w:type="dxa"/>
+          </w:tcPr>
+          <w:p>
+            <w:r>
+              <w:rPr>
+                <w:sz w:val="18"/>
+              </w:rPr>
+              <w:t>{INDIKATOR_3}</w:t>
+            </w:r>
+          </w:p>
+        </w:tc>
+        <w:tc>
+          <w:tcPr>
+            <w:tcW w:w="2268" w:type="dxa"/>
+          </w:tcPr>
+          <w:p>
+            <w:r>
+              <w:rPr>
+                <w:sz w:val="18"/>
+              </w:rPr>
+              <w:t>{TOPIK_3}</w:t>
+            </w:r>
+          </w:p>
+        </w:tc>
+        <w:tc>
+          <w:tcPr>
+            <w:tcW w:w="1701" w:type="dxa"/>
+          </w:tcPr>
+          <w:p>
+            <w:r>
+              <w:rPr>
+                <w:sz w:val="18"/>
+              </w:rPr>
+              <w:t>{METODE_3}</w:t>
+            </w:r>
+          </w:p>
+        </w:tc>
+        <w:tc>
+          <w:tcPr>
+            <w:tcW w:w="850" w:type="dxa"/>
+          </w:tcPr>
+          <w:p>
+            <w:r>
+              <w:rPr>
+                <w:sz w:val="18"/>
+              </w:rPr>
+              <w:t>{WAKTU_3}</w:t>
             </w:r>
           </w:p>
         </w:tc>
@@ -3725,193 +3169,107 @@
             <w:tcW w:w="1134" w:type="dxa"/>
           </w:tcPr>
           <w:p>
-            <w:pPr>
-              <w:spacing w:before="0" w:after="0" w:line="240" w:lineRule="auto"/>
-              <w:ind w:firstLine="0"/>
-              <w:rPr>
-                <w:sz w:val="20"/>
-                <w:szCs w:val="20"/>
-                <w:lang w:val="id-ID"/>
-              </w:rPr>
-            </w:pPr>
-            <w:r>
-              <w:rPr>
-                <w:sz w:val="20"/>
-                <w:szCs w:val="20"/>
-                <w:lang w:val="id-ID"/>
-              </w:rPr>
-              <w:t>...</w:t>
-            </w:r>
-          </w:p>
-        </w:tc>
-        <w:tc>
-          <w:tcPr>
-            <w:tcW w:w="1701" w:type="dxa"/>
-          </w:tcPr>
-          <w:p>
-            <w:pPr>
-              <w:spacing w:before="0" w:after="0" w:line="240" w:lineRule="auto"/>
-              <w:ind w:firstLine="0"/>
-              <w:rPr>
-                <w:sz w:val="20"/>
-                <w:szCs w:val="20"/>
-                <w:lang w:val="id-ID"/>
-              </w:rPr>
-            </w:pPr>
-            <w:r>
-              <w:rPr>
-                <w:sz w:val="20"/>
-                <w:szCs w:val="20"/>
-                <w:lang w:val="id-ID"/>
-              </w:rPr>
-              <w:t>...</w:t>
-            </w:r>
-          </w:p>
-        </w:tc>
-        <w:tc>
-          <w:tcPr>
-            <w:tcW w:w="956" w:type="dxa"/>
-          </w:tcPr>
-          <w:p>
-            <w:pPr>
-              <w:spacing w:before="0" w:after="0" w:line="240" w:lineRule="auto"/>
-              <w:ind w:firstLine="0"/>
-              <w:rPr>
-                <w:sz w:val="20"/>
-                <w:szCs w:val="20"/>
-                <w:lang w:val="id-ID"/>
-              </w:rPr>
-            </w:pPr>
-            <w:r>
-              <w:rPr>
-                <w:sz w:val="20"/>
-                <w:szCs w:val="20"/>
-                <w:lang w:val="id-ID"/>
-              </w:rPr>
-              <w:t>...</w:t>
+            <w:r>
+              <w:rPr>
+                <w:sz w:val="18"/>
+              </w:rPr>
+              <w:t>{KRITERIA_3}</w:t>
+            </w:r>
+          </w:p>
+        </w:tc>
+        <w:tc>
+          <w:tcPr>
+            <w:tcW w:w="850" w:type="dxa"/>
+          </w:tcPr>
+          <w:p>
+            <w:r>
+              <w:rPr>
+                <w:sz w:val="18"/>
+              </w:rPr>
+              <w:t>{BOBOT_3}</w:t>
             </w:r>
           </w:p>
         </w:tc>
       </w:tr>
       <w:tr>
-        <w:tc>
-          <w:tcPr>
-            <w:tcW w:w="846" w:type="dxa"/>
-          </w:tcPr>
-          <w:p>
-            <w:pPr>
-              <w:spacing w:before="0" w:after="0" w:line="240" w:lineRule="auto"/>
-              <w:ind w:firstLine="0"/>
-              <w:jc w:val="center"/>
-              <w:rPr>
-                <w:sz w:val="20"/>
-                <w:szCs w:val="20"/>
-                <w:lang w:val="id-ID"/>
-              </w:rPr>
-            </w:pPr>
-            <w:r>
-              <w:rPr>
-                <w:sz w:val="20"/>
-                <w:szCs w:val="20"/>
-                <w:lang w:val="id-ID"/>
-              </w:rPr>
-              <w:t>...</w:t>
-            </w:r>
-          </w:p>
-        </w:tc>
-        <w:tc>
-          <w:tcPr>
-            <w:tcW w:w="2338" w:type="dxa"/>
-          </w:tcPr>
-          <w:p>
-            <w:pPr>
-              <w:spacing w:before="0" w:after="0" w:line="240" w:lineRule="auto"/>
-              <w:ind w:firstLine="0"/>
-              <w:rPr>
-                <w:sz w:val="20"/>
-                <w:szCs w:val="20"/>
-                <w:lang w:val="id-ID"/>
-              </w:rPr>
-            </w:pPr>
-            <w:r>
-              <w:rPr>
-                <w:sz w:val="20"/>
-                <w:szCs w:val="20"/>
-                <w:lang w:val="id-ID"/>
-              </w:rPr>
-              <w:t>...</w:t>
-            </w:r>
-          </w:p>
-        </w:tc>
-        <w:tc>
-          <w:tcPr>
-            <w:tcW w:w="2339" w:type="dxa"/>
-          </w:tcPr>
-          <w:p>
-            <w:pPr>
-              <w:spacing w:before="0" w:after="0" w:line="240" w:lineRule="auto"/>
-              <w:ind w:firstLine="0"/>
-              <w:rPr>
-                <w:sz w:val="20"/>
-                <w:szCs w:val="20"/>
-                <w:lang w:val="id-ID"/>
-              </w:rPr>
-            </w:pPr>
-            <w:r>
-              <w:rPr>
-                <w:sz w:val="20"/>
-                <w:szCs w:val="20"/>
-                <w:lang w:val="id-ID"/>
-              </w:rPr>
-              <w:t>...</w:t>
-            </w:r>
-          </w:p>
-        </w:tc>
-        <w:tc>
-          <w:tcPr>
-            <w:tcW w:w="2339" w:type="dxa"/>
-          </w:tcPr>
-          <w:p>
-            <w:pPr>
-              <w:spacing w:before="0" w:after="0" w:line="240" w:lineRule="auto"/>
-              <w:ind w:firstLine="0"/>
-              <w:rPr>
-                <w:sz w:val="20"/>
-                <w:szCs w:val="20"/>
-                <w:lang w:val="id-ID"/>
-              </w:rPr>
-            </w:pPr>
-            <w:r>
-              <w:rPr>
-                <w:sz w:val="20"/>
-                <w:szCs w:val="20"/>
-                <w:lang w:val="id-ID"/>
-              </w:rPr>
-              <w:t>...</w:t>
-            </w:r>
-          </w:p>
-        </w:tc>
-        <w:tc>
-          <w:tcPr>
-            <w:tcW w:w="2339" w:type="dxa"/>
-          </w:tcPr>
-          <w:p>
-            <w:pPr>
-              <w:spacing w:before="0" w:after="0" w:line="240" w:lineRule="auto"/>
-              <w:ind w:firstLine="0"/>
-              <w:rPr>
-                <w:sz w:val="20"/>
-                <w:szCs w:val="20"/>
-                <w:lang w:val="id-ID"/>
-              </w:rPr>
-            </w:pPr>
-            <w:r>
-              <w:rPr>
-                <w:sz w:val="20"/>
-                <w:szCs w:val="20"/>
-                <w:lang w:val="id-ID"/>
-              </w:rPr>
-              <w:t>...</w:t>
+        <w:trPr>
+          <w:jc w:val="center"/>
+        </w:trPr>
+        <w:tc>
+          <w:tcPr>
+            <w:tcW w:w="567" w:type="dxa"/>
+          </w:tcPr>
+          <w:p>
+            <w:r>
+              <w:rPr>
+                <w:sz w:val="18"/>
+              </w:rPr>
+              <w:t>{MINGGU_4}</w:t>
+            </w:r>
+          </w:p>
+        </w:tc>
+        <w:tc>
+          <w:tcPr>
+            <w:tcW w:w="1417" w:type="dxa"/>
+          </w:tcPr>
+          <w:p>
+            <w:r>
+              <w:rPr>
+                <w:sz w:val="18"/>
+              </w:rPr>
+              <w:t>{SUB_CPMK_4}</w:t>
+            </w:r>
+          </w:p>
+        </w:tc>
+        <w:tc>
+          <w:tcPr>
+            <w:tcW w:w="2268" w:type="dxa"/>
+          </w:tcPr>
+          <w:p>
+            <w:r>
+              <w:rPr>
+                <w:sz w:val="18"/>
+              </w:rPr>
+              <w:t>{INDIKATOR_4}</w:t>
+            </w:r>
+          </w:p>
+        </w:tc>
+        <w:tc>
+          <w:tcPr>
+            <w:tcW w:w="2268" w:type="dxa"/>
+          </w:tcPr>
+          <w:p>
+            <w:r>
+              <w:rPr>
+                <w:sz w:val="18"/>
+              </w:rPr>
+              <w:t>{TOPIK_4}</w:t>
+            </w:r>
+          </w:p>
+        </w:tc>
+        <w:tc>
+          <w:tcPr>
+            <w:tcW w:w="1701" w:type="dxa"/>
+          </w:tcPr>
+          <w:p>
+            <w:r>
+              <w:rPr>
+                <w:sz w:val="18"/>
+              </w:rPr>
+              <w:t>{METODE_4}</w:t>
+            </w:r>
+          </w:p>
+        </w:tc>
+        <w:tc>
+          <w:tcPr>
+            <w:tcW w:w="850" w:type="dxa"/>
+          </w:tcPr>
+          <w:p>
+            <w:r>
+              <w:rPr>
+                <w:sz w:val="18"/>
+              </w:rPr>
+              <w:t>{WAKTU_4}</w:t>
             </w:r>
           </w:p>
         </w:tc>
@@ -3920,22 +3278,81 @@
             <w:tcW w:w="1134" w:type="dxa"/>
           </w:tcPr>
           <w:p>
-            <w:pPr>
-              <w:spacing w:before="0" w:after="0" w:line="240" w:lineRule="auto"/>
-              <w:ind w:firstLine="0"/>
-              <w:rPr>
-                <w:sz w:val="20"/>
-                <w:szCs w:val="20"/>
-                <w:lang w:val="id-ID"/>
-              </w:rPr>
-            </w:pPr>
-            <w:r>
-              <w:rPr>
-                <w:sz w:val="20"/>
-                <w:szCs w:val="20"/>
-                <w:lang w:val="id-ID"/>
-              </w:rPr>
-              <w:t>...</w:t>
+            <w:r>
+              <w:rPr>
+                <w:sz w:val="18"/>
+              </w:rPr>
+              <w:t>{KRITERIA_4}</w:t>
+            </w:r>
+          </w:p>
+        </w:tc>
+        <w:tc>
+          <w:tcPr>
+            <w:tcW w:w="850" w:type="dxa"/>
+          </w:tcPr>
+          <w:p>
+            <w:r>
+              <w:rPr>
+                <w:sz w:val="18"/>
+              </w:rPr>
+              <w:t>{BOBOT_4}</w:t>
+            </w:r>
+          </w:p>
+        </w:tc>
+      </w:tr>
+      <w:tr>
+        <w:trPr>
+          <w:jc w:val="center"/>
+        </w:trPr>
+        <w:tc>
+          <w:tcPr>
+            <w:tcW w:w="567" w:type="dxa"/>
+          </w:tcPr>
+          <w:p>
+            <w:r>
+              <w:rPr>
+                <w:sz w:val="18"/>
+              </w:rPr>
+              <w:t>{MINGGU_5}</w:t>
+            </w:r>
+          </w:p>
+        </w:tc>
+        <w:tc>
+          <w:tcPr>
+            <w:tcW w:w="1417" w:type="dxa"/>
+          </w:tcPr>
+          <w:p>
+            <w:r>
+              <w:rPr>
+                <w:sz w:val="18"/>
+              </w:rPr>
+              <w:t>{SUB_CPMK_5}</w:t>
+            </w:r>
+          </w:p>
+        </w:tc>
+        <w:tc>
+          <w:tcPr>
+            <w:tcW w:w="2268" w:type="dxa"/>
+          </w:tcPr>
+          <w:p>
+            <w:r>
+              <w:rPr>
+                <w:sz w:val="18"/>
+              </w:rPr>
+              <w:t>{INDIKATOR_5}</w:t>
+            </w:r>
+          </w:p>
+        </w:tc>
+        <w:tc>
+          <w:tcPr>
+            <w:tcW w:w="2268" w:type="dxa"/>
+          </w:tcPr>
+          <w:p>
+            <w:r>
+              <w:rPr>
+                <w:sz w:val="18"/>
+              </w:rPr>
+              <w:t>{TOPIK_5}</w:t>
             </w:r>
           </w:p>
         </w:tc>
@@ -3944,51 +3361,1256 @@
             <w:tcW w:w="1701" w:type="dxa"/>
           </w:tcPr>
           <w:p>
-            <w:pPr>
-              <w:spacing w:before="0" w:after="0" w:line="240" w:lineRule="auto"/>
-              <w:ind w:firstLine="0"/>
-              <w:rPr>
-                <w:sz w:val="20"/>
-                <w:szCs w:val="20"/>
-                <w:lang w:val="id-ID"/>
-              </w:rPr>
-            </w:pPr>
-            <w:r>
-              <w:rPr>
-                <w:sz w:val="20"/>
-                <w:szCs w:val="20"/>
-                <w:lang w:val="id-ID"/>
-              </w:rPr>
-              <w:t>...</w:t>
-            </w:r>
-          </w:p>
-        </w:tc>
-        <w:tc>
-          <w:tcPr>
-            <w:tcW w:w="956" w:type="dxa"/>
-          </w:tcPr>
-          <w:p>
-            <w:pPr>
-              <w:spacing w:before="0" w:after="0" w:line="240" w:lineRule="auto"/>
-              <w:ind w:firstLine="0"/>
-              <w:rPr>
-                <w:sz w:val="20"/>
-                <w:szCs w:val="20"/>
-                <w:lang w:val="id-ID"/>
-              </w:rPr>
-            </w:pPr>
-            <w:r>
-              <w:rPr>
-                <w:sz w:val="20"/>
-                <w:szCs w:val="20"/>
-                <w:lang w:val="id-ID"/>
-              </w:rPr>
-              <w:t>...</w:t>
+            <w:r>
+              <w:rPr>
+                <w:sz w:val="18"/>
+              </w:rPr>
+              <w:t>{METODE_5}</w:t>
+            </w:r>
+          </w:p>
+        </w:tc>
+        <w:tc>
+          <w:tcPr>
+            <w:tcW w:w="850" w:type="dxa"/>
+          </w:tcPr>
+          <w:p>
+            <w:r>
+              <w:rPr>
+                <w:sz w:val="18"/>
+              </w:rPr>
+              <w:t>{WAKTU_5}</w:t>
+            </w:r>
+          </w:p>
+        </w:tc>
+        <w:tc>
+          <w:tcPr>
+            <w:tcW w:w="1134" w:type="dxa"/>
+          </w:tcPr>
+          <w:p>
+            <w:r>
+              <w:rPr>
+                <w:sz w:val="18"/>
+              </w:rPr>
+              <w:t>{KRITERIA_5}</w:t>
+            </w:r>
+          </w:p>
+        </w:tc>
+        <w:tc>
+          <w:tcPr>
+            <w:tcW w:w="850" w:type="dxa"/>
+          </w:tcPr>
+          <w:p>
+            <w:r>
+              <w:rPr>
+                <w:sz w:val="18"/>
+              </w:rPr>
+              <w:t>{BOBOT_5}</w:t>
+            </w:r>
+          </w:p>
+        </w:tc>
+      </w:tr>
+      <w:tr>
+        <w:trPr>
+          <w:jc w:val="center"/>
+        </w:trPr>
+        <w:tc>
+          <w:tcPr>
+            <w:tcW w:w="567" w:type="dxa"/>
+          </w:tcPr>
+          <w:p>
+            <w:r>
+              <w:rPr>
+                <w:sz w:val="18"/>
+              </w:rPr>
+              <w:t>{MINGGU_6}</w:t>
+            </w:r>
+          </w:p>
+        </w:tc>
+        <w:tc>
+          <w:tcPr>
+            <w:tcW w:w="1417" w:type="dxa"/>
+          </w:tcPr>
+          <w:p>
+            <w:r>
+              <w:rPr>
+                <w:sz w:val="18"/>
+              </w:rPr>
+              <w:t>{SUB_CPMK_6}</w:t>
+            </w:r>
+          </w:p>
+        </w:tc>
+        <w:tc>
+          <w:tcPr>
+            <w:tcW w:w="2268" w:type="dxa"/>
+          </w:tcPr>
+          <w:p>
+            <w:r>
+              <w:rPr>
+                <w:sz w:val="18"/>
+              </w:rPr>
+              <w:t>{INDIKATOR_6}</w:t>
+            </w:r>
+          </w:p>
+        </w:tc>
+        <w:tc>
+          <w:tcPr>
+            <w:tcW w:w="2268" w:type="dxa"/>
+          </w:tcPr>
+          <w:p>
+            <w:r>
+              <w:rPr>
+                <w:sz w:val="18"/>
+              </w:rPr>
+              <w:t>{TOPIK_6}</w:t>
+            </w:r>
+          </w:p>
+        </w:tc>
+        <w:tc>
+          <w:tcPr>
+            <w:tcW w:w="1701" w:type="dxa"/>
+          </w:tcPr>
+          <w:p>
+            <w:r>
+              <w:rPr>
+                <w:sz w:val="18"/>
+              </w:rPr>
+              <w:t>{METODE_6}</w:t>
+            </w:r>
+          </w:p>
+        </w:tc>
+        <w:tc>
+          <w:tcPr>
+            <w:tcW w:w="850" w:type="dxa"/>
+          </w:tcPr>
+          <w:p>
+            <w:r>
+              <w:rPr>
+                <w:sz w:val="18"/>
+              </w:rPr>
+              <w:t>{WAKTU_6}</w:t>
+            </w:r>
+          </w:p>
+        </w:tc>
+        <w:tc>
+          <w:tcPr>
+            <w:tcW w:w="1134" w:type="dxa"/>
+          </w:tcPr>
+          <w:p>
+            <w:r>
+              <w:rPr>
+                <w:sz w:val="18"/>
+              </w:rPr>
+              <w:t>{KRITERIA_6}</w:t>
+            </w:r>
+          </w:p>
+        </w:tc>
+        <w:tc>
+          <w:tcPr>
+            <w:tcW w:w="850" w:type="dxa"/>
+          </w:tcPr>
+          <w:p>
+            <w:r>
+              <w:rPr>
+                <w:sz w:val="18"/>
+              </w:rPr>
+              <w:t>{BOBOT_6}</w:t>
+            </w:r>
+          </w:p>
+        </w:tc>
+      </w:tr>
+      <w:tr>
+        <w:trPr>
+          <w:jc w:val="center"/>
+        </w:trPr>
+        <w:tc>
+          <w:tcPr>
+            <w:tcW w:w="567" w:type="dxa"/>
+          </w:tcPr>
+          <w:p>
+            <w:r>
+              <w:rPr>
+                <w:sz w:val="18"/>
+              </w:rPr>
+              <w:t>{MINGGU_7}</w:t>
+            </w:r>
+          </w:p>
+        </w:tc>
+        <w:tc>
+          <w:tcPr>
+            <w:tcW w:w="1417" w:type="dxa"/>
+          </w:tcPr>
+          <w:p>
+            <w:r>
+              <w:rPr>
+                <w:sz w:val="18"/>
+              </w:rPr>
+              <w:t>{SUB_CPMK_7}</w:t>
+            </w:r>
+          </w:p>
+        </w:tc>
+        <w:tc>
+          <w:tcPr>
+            <w:tcW w:w="2268" w:type="dxa"/>
+          </w:tcPr>
+          <w:p>
+            <w:r>
+              <w:rPr>
+                <w:sz w:val="18"/>
+              </w:rPr>
+              <w:t>{INDIKATOR_7}</w:t>
+            </w:r>
+          </w:p>
+        </w:tc>
+        <w:tc>
+          <w:tcPr>
+            <w:tcW w:w="2268" w:type="dxa"/>
+          </w:tcPr>
+          <w:p>
+            <w:r>
+              <w:rPr>
+                <w:sz w:val="18"/>
+              </w:rPr>
+              <w:t>{TOPIK_7}</w:t>
+            </w:r>
+          </w:p>
+        </w:tc>
+        <w:tc>
+          <w:tcPr>
+            <w:tcW w:w="1701" w:type="dxa"/>
+          </w:tcPr>
+          <w:p>
+            <w:r>
+              <w:rPr>
+                <w:sz w:val="18"/>
+              </w:rPr>
+              <w:t>{METODE_7}</w:t>
+            </w:r>
+          </w:p>
+        </w:tc>
+        <w:tc>
+          <w:tcPr>
+            <w:tcW w:w="850" w:type="dxa"/>
+          </w:tcPr>
+          <w:p>
+            <w:r>
+              <w:rPr>
+                <w:sz w:val="18"/>
+              </w:rPr>
+              <w:t>{WAKTU_7}</w:t>
+            </w:r>
+          </w:p>
+        </w:tc>
+        <w:tc>
+          <w:tcPr>
+            <w:tcW w:w="1134" w:type="dxa"/>
+          </w:tcPr>
+          <w:p>
+            <w:r>
+              <w:rPr>
+                <w:sz w:val="18"/>
+              </w:rPr>
+              <w:t>{KRITERIA_7}</w:t>
+            </w:r>
+          </w:p>
+        </w:tc>
+        <w:tc>
+          <w:tcPr>
+            <w:tcW w:w="850" w:type="dxa"/>
+          </w:tcPr>
+          <w:p>
+            <w:r>
+              <w:rPr>
+                <w:sz w:val="18"/>
+              </w:rPr>
+              <w:t>{BOBOT_7}</w:t>
+            </w:r>
+          </w:p>
+        </w:tc>
+      </w:tr>
+      <w:tr>
+        <w:trPr>
+          <w:jc w:val="center"/>
+        </w:trPr>
+        <w:tc>
+          <w:tcPr>
+            <w:tcW w:w="567" w:type="dxa"/>
+          </w:tcPr>
+          <w:p>
+            <w:r>
+              <w:rPr>
+                <w:sz w:val="18"/>
+              </w:rPr>
+              <w:t>{MINGGU_8}</w:t>
+            </w:r>
+          </w:p>
+        </w:tc>
+        <w:tc>
+          <w:tcPr>
+            <w:tcW w:w="1417" w:type="dxa"/>
+          </w:tcPr>
+          <w:p>
+            <w:r>
+              <w:rPr>
+                <w:sz w:val="18"/>
+              </w:rPr>
+              <w:t>{SUB_CPMK_8}</w:t>
+            </w:r>
+          </w:p>
+        </w:tc>
+        <w:tc>
+          <w:tcPr>
+            <w:tcW w:w="2268" w:type="dxa"/>
+          </w:tcPr>
+          <w:p>
+            <w:r>
+              <w:rPr>
+                <w:sz w:val="18"/>
+              </w:rPr>
+              <w:t>{INDIKATOR_8}</w:t>
+            </w:r>
+          </w:p>
+        </w:tc>
+        <w:tc>
+          <w:tcPr>
+            <w:tcW w:w="2268" w:type="dxa"/>
+          </w:tcPr>
+          <w:p>
+            <w:r>
+              <w:rPr>
+                <w:sz w:val="18"/>
+              </w:rPr>
+              <w:t>{TOPIK_8}</w:t>
+            </w:r>
+          </w:p>
+        </w:tc>
+        <w:tc>
+          <w:tcPr>
+            <w:tcW w:w="1701" w:type="dxa"/>
+          </w:tcPr>
+          <w:p>
+            <w:r>
+              <w:rPr>
+                <w:sz w:val="18"/>
+              </w:rPr>
+              <w:t>{METODE_8}</w:t>
+            </w:r>
+          </w:p>
+        </w:tc>
+        <w:tc>
+          <w:tcPr>
+            <w:tcW w:w="850" w:type="dxa"/>
+          </w:tcPr>
+          <w:p>
+            <w:r>
+              <w:rPr>
+                <w:sz w:val="18"/>
+              </w:rPr>
+              <w:t>{WAKTU_8}</w:t>
+            </w:r>
+          </w:p>
+        </w:tc>
+        <w:tc>
+          <w:tcPr>
+            <w:tcW w:w="1134" w:type="dxa"/>
+          </w:tcPr>
+          <w:p>
+            <w:r>
+              <w:rPr>
+                <w:sz w:val="18"/>
+              </w:rPr>
+              <w:t>{KRITERIA_8}</w:t>
+            </w:r>
+          </w:p>
+        </w:tc>
+        <w:tc>
+          <w:tcPr>
+            <w:tcW w:w="850" w:type="dxa"/>
+          </w:tcPr>
+          <w:p>
+            <w:r>
+              <w:rPr>
+                <w:sz w:val="18"/>
+              </w:rPr>
+              <w:t>{BOBOT_8}</w:t>
+            </w:r>
+          </w:p>
+        </w:tc>
+      </w:tr>
+      <w:tr>
+        <w:trPr>
+          <w:jc w:val="center"/>
+        </w:trPr>
+        <w:tc>
+          <w:tcPr>
+            <w:tcW w:w="567" w:type="dxa"/>
+          </w:tcPr>
+          <w:p>
+            <w:r>
+              <w:rPr>
+                <w:sz w:val="18"/>
+              </w:rPr>
+              <w:t>{MINGGU_9}</w:t>
+            </w:r>
+          </w:p>
+        </w:tc>
+        <w:tc>
+          <w:tcPr>
+            <w:tcW w:w="1417" w:type="dxa"/>
+          </w:tcPr>
+          <w:p>
+            <w:r>
+              <w:rPr>
+                <w:sz w:val="18"/>
+              </w:rPr>
+              <w:t>{SUB_CPMK_9}</w:t>
+            </w:r>
+          </w:p>
+        </w:tc>
+        <w:tc>
+          <w:tcPr>
+            <w:tcW w:w="2268" w:type="dxa"/>
+          </w:tcPr>
+          <w:p>
+            <w:r>
+              <w:rPr>
+                <w:sz w:val="18"/>
+              </w:rPr>
+              <w:t>{INDIKATOR_9}</w:t>
+            </w:r>
+          </w:p>
+        </w:tc>
+        <w:tc>
+          <w:tcPr>
+            <w:tcW w:w="2268" w:type="dxa"/>
+          </w:tcPr>
+          <w:p>
+            <w:r>
+              <w:rPr>
+                <w:sz w:val="18"/>
+              </w:rPr>
+              <w:t>{TOPIK_9}</w:t>
+            </w:r>
+          </w:p>
+        </w:tc>
+        <w:tc>
+          <w:tcPr>
+            <w:tcW w:w="1701" w:type="dxa"/>
+          </w:tcPr>
+          <w:p>
+            <w:r>
+              <w:rPr>
+                <w:sz w:val="18"/>
+              </w:rPr>
+              <w:t>{METODE_9}</w:t>
+            </w:r>
+          </w:p>
+        </w:tc>
+        <w:tc>
+          <w:tcPr>
+            <w:tcW w:w="850" w:type="dxa"/>
+          </w:tcPr>
+          <w:p>
+            <w:r>
+              <w:rPr>
+                <w:sz w:val="18"/>
+              </w:rPr>
+              <w:t>{WAKTU_9}</w:t>
+            </w:r>
+          </w:p>
+        </w:tc>
+        <w:tc>
+          <w:tcPr>
+            <w:tcW w:w="1134" w:type="dxa"/>
+          </w:tcPr>
+          <w:p>
+            <w:r>
+              <w:rPr>
+                <w:sz w:val="18"/>
+              </w:rPr>
+              <w:t>{KRITERIA_9}</w:t>
+            </w:r>
+          </w:p>
+        </w:tc>
+        <w:tc>
+          <w:tcPr>
+            <w:tcW w:w="850" w:type="dxa"/>
+          </w:tcPr>
+          <w:p>
+            <w:r>
+              <w:rPr>
+                <w:sz w:val="18"/>
+              </w:rPr>
+              <w:t>{BOBOT_9}</w:t>
+            </w:r>
+          </w:p>
+        </w:tc>
+      </w:tr>
+      <w:tr>
+        <w:trPr>
+          <w:jc w:val="center"/>
+        </w:trPr>
+        <w:tc>
+          <w:tcPr>
+            <w:tcW w:w="567" w:type="dxa"/>
+          </w:tcPr>
+          <w:p>
+            <w:r>
+              <w:rPr>
+                <w:sz w:val="18"/>
+              </w:rPr>
+              <w:lastRenderedPageBreak/>
+              <w:t>{MINGGU_10}</w:t>
+            </w:r>
+          </w:p>
+        </w:tc>
+        <w:tc>
+          <w:tcPr>
+            <w:tcW w:w="1417" w:type="dxa"/>
+          </w:tcPr>
+          <w:p>
+            <w:r>
+              <w:rPr>
+                <w:sz w:val="18"/>
+              </w:rPr>
+              <w:t>{SUB_CPMK_10}</w:t>
+            </w:r>
+          </w:p>
+        </w:tc>
+        <w:tc>
+          <w:tcPr>
+            <w:tcW w:w="2268" w:type="dxa"/>
+          </w:tcPr>
+          <w:p>
+            <w:r>
+              <w:rPr>
+                <w:sz w:val="18"/>
+              </w:rPr>
+              <w:t>{INDIKATOR_10}</w:t>
+            </w:r>
+          </w:p>
+        </w:tc>
+        <w:tc>
+          <w:tcPr>
+            <w:tcW w:w="2268" w:type="dxa"/>
+          </w:tcPr>
+          <w:p>
+            <w:r>
+              <w:rPr>
+                <w:sz w:val="18"/>
+              </w:rPr>
+              <w:t>{TOPIK_10}</w:t>
+            </w:r>
+          </w:p>
+        </w:tc>
+        <w:tc>
+          <w:tcPr>
+            <w:tcW w:w="1701" w:type="dxa"/>
+          </w:tcPr>
+          <w:p>
+            <w:r>
+              <w:rPr>
+                <w:sz w:val="18"/>
+              </w:rPr>
+              <w:t>{METODE_10}</w:t>
+            </w:r>
+          </w:p>
+        </w:tc>
+        <w:tc>
+          <w:tcPr>
+            <w:tcW w:w="850" w:type="dxa"/>
+          </w:tcPr>
+          <w:p>
+            <w:r>
+              <w:rPr>
+                <w:sz w:val="18"/>
+              </w:rPr>
+              <w:t>{WAKTU_10}</w:t>
+            </w:r>
+          </w:p>
+        </w:tc>
+        <w:tc>
+          <w:tcPr>
+            <w:tcW w:w="1134" w:type="dxa"/>
+          </w:tcPr>
+          <w:p>
+            <w:r>
+              <w:rPr>
+                <w:sz w:val="18"/>
+              </w:rPr>
+              <w:t>{KRITERIA_10}</w:t>
+            </w:r>
+          </w:p>
+        </w:tc>
+        <w:tc>
+          <w:tcPr>
+            <w:tcW w:w="850" w:type="dxa"/>
+          </w:tcPr>
+          <w:p>
+            <w:r>
+              <w:rPr>
+                <w:sz w:val="18"/>
+              </w:rPr>
+              <w:t>{BOBOT_10}</w:t>
+            </w:r>
+          </w:p>
+        </w:tc>
+      </w:tr>
+      <w:tr>
+        <w:trPr>
+          <w:jc w:val="center"/>
+        </w:trPr>
+        <w:tc>
+          <w:tcPr>
+            <w:tcW w:w="567" w:type="dxa"/>
+          </w:tcPr>
+          <w:p>
+            <w:r>
+              <w:rPr>
+                <w:sz w:val="18"/>
+              </w:rPr>
+              <w:t>{MINGGU_11}</w:t>
+            </w:r>
+          </w:p>
+        </w:tc>
+        <w:tc>
+          <w:tcPr>
+            <w:tcW w:w="1417" w:type="dxa"/>
+          </w:tcPr>
+          <w:p>
+            <w:r>
+              <w:rPr>
+                <w:sz w:val="18"/>
+              </w:rPr>
+              <w:t>{SUB_CPMK_11}</w:t>
+            </w:r>
+          </w:p>
+        </w:tc>
+        <w:tc>
+          <w:tcPr>
+            <w:tcW w:w="2268" w:type="dxa"/>
+          </w:tcPr>
+          <w:p>
+            <w:r>
+              <w:rPr>
+                <w:sz w:val="18"/>
+              </w:rPr>
+              <w:t>{INDIKATOR_11}</w:t>
+            </w:r>
+          </w:p>
+        </w:tc>
+        <w:tc>
+          <w:tcPr>
+            <w:tcW w:w="2268" w:type="dxa"/>
+          </w:tcPr>
+          <w:p>
+            <w:r>
+              <w:rPr>
+                <w:sz w:val="18"/>
+              </w:rPr>
+              <w:t>{TOPIK_11}</w:t>
+            </w:r>
+          </w:p>
+        </w:tc>
+        <w:tc>
+          <w:tcPr>
+            <w:tcW w:w="1701" w:type="dxa"/>
+          </w:tcPr>
+          <w:p>
+            <w:r>
+              <w:rPr>
+                <w:sz w:val="18"/>
+              </w:rPr>
+              <w:t>{METODE_11}</w:t>
+            </w:r>
+          </w:p>
+        </w:tc>
+        <w:tc>
+          <w:tcPr>
+            <w:tcW w:w="850" w:type="dxa"/>
+          </w:tcPr>
+          <w:p>
+            <w:r>
+              <w:rPr>
+                <w:sz w:val="18"/>
+              </w:rPr>
+              <w:t>{WAKTU_11}</w:t>
+            </w:r>
+          </w:p>
+        </w:tc>
+        <w:tc>
+          <w:tcPr>
+            <w:tcW w:w="1134" w:type="dxa"/>
+          </w:tcPr>
+          <w:p>
+            <w:r>
+              <w:rPr>
+                <w:sz w:val="18"/>
+              </w:rPr>
+              <w:t>{KRITERIA_11}</w:t>
+            </w:r>
+          </w:p>
+        </w:tc>
+        <w:tc>
+          <w:tcPr>
+            <w:tcW w:w="850" w:type="dxa"/>
+          </w:tcPr>
+          <w:p>
+            <w:r>
+              <w:rPr>
+                <w:sz w:val="18"/>
+              </w:rPr>
+              <w:t>{BOBOT_11}</w:t>
+            </w:r>
+          </w:p>
+        </w:tc>
+      </w:tr>
+      <w:tr>
+        <w:trPr>
+          <w:jc w:val="center"/>
+        </w:trPr>
+        <w:tc>
+          <w:tcPr>
+            <w:tcW w:w="567" w:type="dxa"/>
+          </w:tcPr>
+          <w:p>
+            <w:r>
+              <w:rPr>
+                <w:sz w:val="18"/>
+              </w:rPr>
+              <w:t>{MINGGU_12}</w:t>
+            </w:r>
+          </w:p>
+        </w:tc>
+        <w:tc>
+          <w:tcPr>
+            <w:tcW w:w="1417" w:type="dxa"/>
+          </w:tcPr>
+          <w:p>
+            <w:r>
+              <w:rPr>
+                <w:sz w:val="18"/>
+              </w:rPr>
+              <w:t>{SUB_CPMK_12}</w:t>
+            </w:r>
+          </w:p>
+        </w:tc>
+        <w:tc>
+          <w:tcPr>
+            <w:tcW w:w="2268" w:type="dxa"/>
+          </w:tcPr>
+          <w:p>
+            <w:r>
+              <w:rPr>
+                <w:sz w:val="18"/>
+              </w:rPr>
+              <w:t>{INDIKATOR_12}</w:t>
+            </w:r>
+          </w:p>
+        </w:tc>
+        <w:tc>
+          <w:tcPr>
+            <w:tcW w:w="2268" w:type="dxa"/>
+          </w:tcPr>
+          <w:p>
+            <w:r>
+              <w:rPr>
+                <w:sz w:val="18"/>
+              </w:rPr>
+              <w:t>{TOPIK_12}</w:t>
+            </w:r>
+          </w:p>
+        </w:tc>
+        <w:tc>
+          <w:tcPr>
+            <w:tcW w:w="1701" w:type="dxa"/>
+          </w:tcPr>
+          <w:p>
+            <w:r>
+              <w:rPr>
+                <w:sz w:val="18"/>
+              </w:rPr>
+              <w:t>{METODE_12}</w:t>
+            </w:r>
+          </w:p>
+        </w:tc>
+        <w:tc>
+          <w:tcPr>
+            <w:tcW w:w="850" w:type="dxa"/>
+          </w:tcPr>
+          <w:p>
+            <w:r>
+              <w:rPr>
+                <w:sz w:val="18"/>
+              </w:rPr>
+              <w:t>{WAKTU_12}</w:t>
+            </w:r>
+          </w:p>
+        </w:tc>
+        <w:tc>
+          <w:tcPr>
+            <w:tcW w:w="1134" w:type="dxa"/>
+          </w:tcPr>
+          <w:p>
+            <w:r>
+              <w:rPr>
+                <w:sz w:val="18"/>
+              </w:rPr>
+              <w:t>{KRITERIA_12}</w:t>
+            </w:r>
+          </w:p>
+        </w:tc>
+        <w:tc>
+          <w:tcPr>
+            <w:tcW w:w="850" w:type="dxa"/>
+          </w:tcPr>
+          <w:p>
+            <w:r>
+              <w:rPr>
+                <w:sz w:val="18"/>
+              </w:rPr>
+              <w:t>{BOBOT_12}</w:t>
+            </w:r>
+          </w:p>
+        </w:tc>
+      </w:tr>
+      <w:tr>
+        <w:trPr>
+          <w:jc w:val="center"/>
+        </w:trPr>
+        <w:tc>
+          <w:tcPr>
+            <w:tcW w:w="567" w:type="dxa"/>
+          </w:tcPr>
+          <w:p>
+            <w:r>
+              <w:rPr>
+                <w:sz w:val="18"/>
+              </w:rPr>
+              <w:t>{MINGGU_13}</w:t>
+            </w:r>
+          </w:p>
+        </w:tc>
+        <w:tc>
+          <w:tcPr>
+            <w:tcW w:w="1417" w:type="dxa"/>
+          </w:tcPr>
+          <w:p>
+            <w:r>
+              <w:rPr>
+                <w:sz w:val="18"/>
+              </w:rPr>
+              <w:t>{SUB_CPMK_13}</w:t>
+            </w:r>
+          </w:p>
+        </w:tc>
+        <w:tc>
+          <w:tcPr>
+            <w:tcW w:w="2268" w:type="dxa"/>
+          </w:tcPr>
+          <w:p>
+            <w:r>
+              <w:rPr>
+                <w:sz w:val="18"/>
+              </w:rPr>
+              <w:t>{INDIKATOR_13}</w:t>
+            </w:r>
+          </w:p>
+        </w:tc>
+        <w:tc>
+          <w:tcPr>
+            <w:tcW w:w="2268" w:type="dxa"/>
+          </w:tcPr>
+          <w:p>
+            <w:r>
+              <w:rPr>
+                <w:sz w:val="18"/>
+              </w:rPr>
+              <w:t>{TOPIK_13}</w:t>
+            </w:r>
+          </w:p>
+        </w:tc>
+        <w:tc>
+          <w:tcPr>
+            <w:tcW w:w="1701" w:type="dxa"/>
+          </w:tcPr>
+          <w:p>
+            <w:r>
+              <w:rPr>
+                <w:sz w:val="18"/>
+              </w:rPr>
+              <w:t>{METODE_13}</w:t>
+            </w:r>
+          </w:p>
+        </w:tc>
+        <w:tc>
+          <w:tcPr>
+            <w:tcW w:w="850" w:type="dxa"/>
+          </w:tcPr>
+          <w:p>
+            <w:r>
+              <w:rPr>
+                <w:sz w:val="18"/>
+              </w:rPr>
+              <w:t>{WAKTU_13}</w:t>
+            </w:r>
+          </w:p>
+        </w:tc>
+        <w:tc>
+          <w:tcPr>
+            <w:tcW w:w="1134" w:type="dxa"/>
+          </w:tcPr>
+          <w:p>
+            <w:r>
+              <w:rPr>
+                <w:sz w:val="18"/>
+              </w:rPr>
+              <w:t>{KRITERIA_13}</w:t>
+            </w:r>
+          </w:p>
+        </w:tc>
+        <w:tc>
+          <w:tcPr>
+            <w:tcW w:w="850" w:type="dxa"/>
+          </w:tcPr>
+          <w:p>
+            <w:r>
+              <w:rPr>
+                <w:sz w:val="18"/>
+              </w:rPr>
+              <w:t>{BOBOT_13}</w:t>
+            </w:r>
+          </w:p>
+        </w:tc>
+      </w:tr>
+      <w:tr>
+        <w:trPr>
+          <w:jc w:val="center"/>
+        </w:trPr>
+        <w:tc>
+          <w:tcPr>
+            <w:tcW w:w="567" w:type="dxa"/>
+          </w:tcPr>
+          <w:p>
+            <w:r>
+              <w:rPr>
+                <w:sz w:val="18"/>
+              </w:rPr>
+              <w:t>{MINGGU_14}</w:t>
+            </w:r>
+          </w:p>
+        </w:tc>
+        <w:tc>
+          <w:tcPr>
+            <w:tcW w:w="1417" w:type="dxa"/>
+          </w:tcPr>
+          <w:p>
+            <w:r>
+              <w:rPr>
+                <w:sz w:val="18"/>
+              </w:rPr>
+              <w:t>{SUB_CPMK_14}</w:t>
+            </w:r>
+          </w:p>
+        </w:tc>
+        <w:tc>
+          <w:tcPr>
+            <w:tcW w:w="2268" w:type="dxa"/>
+          </w:tcPr>
+          <w:p>
+            <w:r>
+              <w:rPr>
+                <w:sz w:val="18"/>
+              </w:rPr>
+              <w:t>{INDIKATOR_14}</w:t>
+            </w:r>
+          </w:p>
+        </w:tc>
+        <w:tc>
+          <w:tcPr>
+            <w:tcW w:w="2268" w:type="dxa"/>
+          </w:tcPr>
+          <w:p>
+            <w:r>
+              <w:rPr>
+                <w:sz w:val="18"/>
+              </w:rPr>
+              <w:t>{TOPIK_14}</w:t>
+            </w:r>
+          </w:p>
+        </w:tc>
+        <w:tc>
+          <w:tcPr>
+            <w:tcW w:w="1701" w:type="dxa"/>
+          </w:tcPr>
+          <w:p>
+            <w:r>
+              <w:rPr>
+                <w:sz w:val="18"/>
+              </w:rPr>
+              <w:t>{METODE_14}</w:t>
+            </w:r>
+          </w:p>
+        </w:tc>
+        <w:tc>
+          <w:tcPr>
+            <w:tcW w:w="850" w:type="dxa"/>
+          </w:tcPr>
+          <w:p>
+            <w:r>
+              <w:rPr>
+                <w:sz w:val="18"/>
+              </w:rPr>
+              <w:t>{WAKTU_14}</w:t>
+            </w:r>
+          </w:p>
+        </w:tc>
+        <w:tc>
+          <w:tcPr>
+            <w:tcW w:w="1134" w:type="dxa"/>
+          </w:tcPr>
+          <w:p>
+            <w:r>
+              <w:rPr>
+                <w:sz w:val="18"/>
+              </w:rPr>
+              <w:t>{KRITERIA_14}</w:t>
+            </w:r>
+          </w:p>
+        </w:tc>
+        <w:tc>
+          <w:tcPr>
+            <w:tcW w:w="850" w:type="dxa"/>
+          </w:tcPr>
+          <w:p>
+            <w:r>
+              <w:rPr>
+                <w:sz w:val="18"/>
+              </w:rPr>
+              <w:t>{BOBOT_14}</w:t>
+            </w:r>
+          </w:p>
+        </w:tc>
+      </w:tr>
+      <w:tr>
+        <w:trPr>
+          <w:jc w:val="center"/>
+        </w:trPr>
+        <w:tc>
+          <w:tcPr>
+            <w:tcW w:w="567" w:type="dxa"/>
+          </w:tcPr>
+          <w:p>
+            <w:r>
+              <w:rPr>
+                <w:sz w:val="18"/>
+              </w:rPr>
+              <w:t>{MINGGU_15}</w:t>
+            </w:r>
+          </w:p>
+        </w:tc>
+        <w:tc>
+          <w:tcPr>
+            <w:tcW w:w="1417" w:type="dxa"/>
+          </w:tcPr>
+          <w:p>
+            <w:r>
+              <w:rPr>
+                <w:sz w:val="18"/>
+              </w:rPr>
+              <w:t>{SUB_CPMK_15}</w:t>
+            </w:r>
+          </w:p>
+        </w:tc>
+        <w:tc>
+          <w:tcPr>
+            <w:tcW w:w="2268" w:type="dxa"/>
+          </w:tcPr>
+          <w:p>
+            <w:r>
+              <w:rPr>
+                <w:sz w:val="18"/>
+              </w:rPr>
+              <w:t>{INDIKATOR_15}</w:t>
+            </w:r>
+          </w:p>
+        </w:tc>
+        <w:tc>
+          <w:tcPr>
+            <w:tcW w:w="2268" w:type="dxa"/>
+          </w:tcPr>
+          <w:p>
+            <w:r>
+              <w:rPr>
+                <w:sz w:val="18"/>
+              </w:rPr>
+              <w:t>{TOPIK_15}</w:t>
+            </w:r>
+          </w:p>
+        </w:tc>
+        <w:tc>
+          <w:tcPr>
+            <w:tcW w:w="1701" w:type="dxa"/>
+          </w:tcPr>
+          <w:p>
+            <w:r>
+              <w:rPr>
+                <w:sz w:val="18"/>
+              </w:rPr>
+              <w:t>{METODE_15}</w:t>
+            </w:r>
+          </w:p>
+        </w:tc>
+        <w:tc>
+          <w:tcPr>
+            <w:tcW w:w="850" w:type="dxa"/>
+          </w:tcPr>
+          <w:p>
+            <w:r>
+              <w:rPr>
+                <w:sz w:val="18"/>
+              </w:rPr>
+              <w:t>{WAKTU_15}</w:t>
+            </w:r>
+          </w:p>
+        </w:tc>
+        <w:tc>
+          <w:tcPr>
+            <w:tcW w:w="1134" w:type="dxa"/>
+          </w:tcPr>
+          <w:p>
+            <w:r>
+              <w:rPr>
+                <w:sz w:val="18"/>
+              </w:rPr>
+              <w:t>{KRITERIA_15}</w:t>
+            </w:r>
+          </w:p>
+        </w:tc>
+        <w:tc>
+          <w:tcPr>
+            <w:tcW w:w="850" w:type="dxa"/>
+          </w:tcPr>
+          <w:p>
+            <w:r>
+              <w:rPr>
+                <w:sz w:val="18"/>
+              </w:rPr>
+              <w:t>{BOBOT_15}</w:t>
+            </w:r>
+          </w:p>
+        </w:tc>
+      </w:tr>
+      <w:tr>
+        <w:trPr>
+          <w:jc w:val="center"/>
+        </w:trPr>
+        <w:tc>
+          <w:tcPr>
+            <w:tcW w:w="567" w:type="dxa"/>
+          </w:tcPr>
+          <w:p>
+            <w:r>
+              <w:rPr>
+                <w:sz w:val="18"/>
+              </w:rPr>
+              <w:t>{MINGGU_16}</w:t>
+            </w:r>
+          </w:p>
+        </w:tc>
+        <w:tc>
+          <w:tcPr>
+            <w:tcW w:w="1417" w:type="dxa"/>
+          </w:tcPr>
+          <w:p>
+            <w:r>
+              <w:rPr>
+                <w:sz w:val="18"/>
+              </w:rPr>
+              <w:t>{SUB_CPMK_16}</w:t>
+            </w:r>
+          </w:p>
+        </w:tc>
+        <w:tc>
+          <w:tcPr>
+            <w:tcW w:w="2268" w:type="dxa"/>
+          </w:tcPr>
+          <w:p>
+            <w:r>
+              <w:rPr>
+                <w:sz w:val="18"/>
+              </w:rPr>
+              <w:t>{INDIKATOR_16}</w:t>
+            </w:r>
+          </w:p>
+        </w:tc>
+        <w:tc>
+          <w:tcPr>
+            <w:tcW w:w="2268" w:type="dxa"/>
+          </w:tcPr>
+          <w:p>
+            <w:r>
+              <w:rPr>
+                <w:sz w:val="18"/>
+              </w:rPr>
+              <w:t>{TOPIK_16}</w:t>
+            </w:r>
+          </w:p>
+        </w:tc>
+        <w:tc>
+          <w:tcPr>
+            <w:tcW w:w="1701" w:type="dxa"/>
+          </w:tcPr>
+          <w:p>
+            <w:r>
+              <w:rPr>
+                <w:sz w:val="18"/>
+              </w:rPr>
+              <w:t>{METODE_16}</w:t>
+            </w:r>
+          </w:p>
+        </w:tc>
+        <w:tc>
+          <w:tcPr>
+            <w:tcW w:w="850" w:type="dxa"/>
+          </w:tcPr>
+          <w:p>
+            <w:r>
+              <w:rPr>
+                <w:sz w:val="18"/>
+              </w:rPr>
+              <w:t>{WAKTU_16}</w:t>
+            </w:r>
+          </w:p>
+        </w:tc>
+        <w:tc>
+          <w:tcPr>
+            <w:tcW w:w="1134" w:type="dxa"/>
+          </w:tcPr>
+          <w:p>
+            <w:r>
+              <w:rPr>
+                <w:sz w:val="18"/>
+              </w:rPr>
+              <w:t>{KRITERIA_16}</w:t>
+            </w:r>
+          </w:p>
+        </w:tc>
+        <w:tc>
+          <w:tcPr>
+            <w:tcW w:w="850" w:type="dxa"/>
+          </w:tcPr>
+          <w:p>
+            <w:r>
+              <w:rPr>
+                <w:sz w:val="18"/>
+              </w:rPr>
+              <w:t>{BOBOT_16}</w:t>
             </w:r>
           </w:p>
         </w:tc>
       </w:tr>
     </w:tbl>
+    <w:p/>
     <w:p>
       <w:pPr>
         <w:ind w:firstLine="0"/>
@@ -12074,7 +12696,7 @@
     <w:lsdException w:name="Table Web 2" w:semiHidden="1" w:unhideWhenUsed="1"/>
     <w:lsdException w:name="Table Web 3" w:semiHidden="1" w:unhideWhenUsed="1"/>
     <w:lsdException w:name="Balloon Text" w:semiHidden="1" w:unhideWhenUsed="1"/>
-    <w:lsdException w:name="Table Grid" w:uiPriority="39"/>
+    <w:lsdException w:name="Table Grid" w:uiPriority="59"/>
     <w:lsdException w:name="Table Theme" w:semiHidden="1" w:unhideWhenUsed="1"/>
     <w:lsdException w:name="Placeholder Text" w:semiHidden="1"/>
     <w:lsdException w:name="No Spacing" w:uiPriority="1" w:qFormat="1"/>
@@ -12457,7 +13079,7 @@
   <w:style w:type="table" w:styleId="TableGrid">
     <w:name w:val="Table Grid"/>
     <w:basedOn w:val="TableNormal"/>
-    <w:uiPriority w:val="39"/>
+    <w:uiPriority w:val="59"/>
     <w:rsid w:val="005D7085"/>
     <w:pPr>
       <w:spacing w:after="0" w:line="240" w:lineRule="auto"/>

</xml_diff>

<commit_message>
Fill empty Sub-CPMK, Indikator, and Kriteria fields with meaningful defaults
</commit_message>
<xml_diff>
--- a/backend/templates/template_rps.docx
+++ b/backend/templates/template_rps.docx
@@ -1,10 +1,10 @@
 
 <file path=word/document.xml><?xml version="1.0" encoding="utf-8"?>
-<w:document xmlns:wpc="http://schemas.microsoft.com/office/word/2010/wordprocessingCanvas" xmlns:cx="http://schemas.microsoft.com/office/drawing/2014/chartex" xmlns:cx1="http://schemas.microsoft.com/office/drawing/2015/9/8/chartex" xmlns:cx2="http://schemas.microsoft.com/office/drawing/2015/10/21/chartex" xmlns:cx3="http://schemas.microsoft.com/office/drawing/2016/5/9/chartex" xmlns:cx4="http://schemas.microsoft.com/office/drawing/2016/5/10/chartex" xmlns:cx5="http://schemas.microsoft.com/office/drawing/2016/5/11/chartex" xmlns:cx6="http://schemas.microsoft.com/office/drawing/2016/5/12/chartex" xmlns:cx7="http://schemas.microsoft.com/office/drawing/2016/5/13/chartex" xmlns:cx8="http://schemas.microsoft.com/office/drawing/2016/5/14/chartex" xmlns:mc="http://schemas.openxmlformats.org/markup-compatibility/2006" xmlns:aink="http://schemas.microsoft.com/office/drawing/2016/ink" xmlns:am3d="http://schemas.microsoft.com/office/drawing/2017/model3d" xmlns:o="urn:schemas-microsoft-com:office:office" xmlns:oel="http://schemas.microsoft.com/office/2019/extlst" xmlns:r="http://schemas.openxmlformats.org/officeDocument/2006/relationships" xmlns:m="http://schemas.openxmlformats.org/officeDocument/2006/math" xmlns:v="urn:schemas-microsoft-com:vml" xmlns:wp14="http://schemas.microsoft.com/office/word/2010/wordprocessingDrawing" xmlns:wp="http://schemas.openxmlformats.org/drawingml/2006/wordprocessingDrawing" xmlns:w10="urn:schemas-microsoft-com:office:word" xmlns:w="http://schemas.openxmlformats.org/wordprocessingml/2006/main" xmlns:w14="http://schemas.microsoft.com/office/word/2010/wordml" xmlns:w15="http://schemas.microsoft.com/office/word/2012/wordml" xmlns:w16cex="http://schemas.microsoft.com/office/word/2018/wordml/cex" xmlns:w16cid="http://schemas.microsoft.com/office/word/2016/wordml/cid" xmlns:w16="http://schemas.microsoft.com/office/word/2018/wordml" xmlns:w16du="http://schemas.microsoft.com/office/word/2023/wordml/word16du" xmlns:w16sdtdh="http://schemas.microsoft.com/office/word/2020/wordml/sdtdatahash" xmlns:w16se="http://schemas.microsoft.com/office/word/2015/wordml/symex" xmlns:wpg="http://schemas.microsoft.com/office/word/2010/wordprocessingGroup" xmlns:wpi="http://schemas.microsoft.com/office/word/2010/wordprocessingInk" xmlns:wne="http://schemas.microsoft.com/office/word/2006/wordml" xmlns:wps="http://schemas.microsoft.com/office/word/2010/wordprocessingShape" mc:Ignorable="w14 w15 w16se w16cid w16 w16cex w16sdtdh wp14">
+<w:document xmlns:wpc="http://schemas.microsoft.com/office/word/2010/wordprocessingCanvas" xmlns:cx="http://schemas.microsoft.com/office/drawing/2014/chartex" xmlns:cx1="http://schemas.microsoft.com/office/drawing/2015/9/8/chartex" xmlns:cx2="http://schemas.microsoft.com/office/drawing/2015/10/21/chartex" xmlns:cx3="http://schemas.microsoft.com/office/drawing/2016/5/9/chartex" xmlns:cx4="http://schemas.microsoft.com/office/drawing/2016/5/10/chartex" xmlns:cx5="http://schemas.microsoft.com/office/drawing/2016/5/11/chartex" xmlns:cx6="http://schemas.microsoft.com/office/drawing/2016/5/12/chartex" xmlns:cx7="http://schemas.microsoft.com/office/drawing/2016/5/13/chartex" xmlns:cx8="http://schemas.microsoft.com/office/drawing/2016/5/14/chartex" xmlns:mc="http://schemas.openxmlformats.org/markup-compatibility/2006" xmlns:aink="http://schemas.microsoft.com/office/drawing/2016/ink" xmlns:am3d="http://schemas.microsoft.com/office/drawing/2017/model3d" xmlns:o="urn:schemas-microsoft-com:office:office" xmlns:oel="http://schemas.microsoft.com/office/2019/extlst" xmlns:r="http://schemas.openxmlformats.org/officeDocument/2006/relationships" xmlns:m="http://schemas.openxmlformats.org/officeDocument/2006/math" xmlns:v="urn:schemas-microsoft-com:vml" xmlns:wp14="http://schemas.microsoft.com/office/word/2010/wordprocessingDrawing" xmlns:wp="http://schemas.openxmlformats.org/drawingml/2006/wordprocessingDrawing" xmlns:w10="urn:schemas-microsoft-com:office:word" xmlns:w="http://schemas.openxmlformats.org/wordprocessingml/2006/main" xmlns:w14="http://schemas.microsoft.com/office/word/2010/wordml" xmlns:w15="http://schemas.microsoft.com/office/word/2012/wordml" xmlns:w16cex="http://schemas.microsoft.com/office/word/2018/wordml/cex" xmlns:w16cid="http://schemas.microsoft.com/office/word/2016/wordml/cid" xmlns:w16="http://schemas.microsoft.com/office/word/2018/wordml" xmlns:w16du="http://schemas.microsoft.com/office/word/2023/wordml/word16du" xmlns:w16sdtdh="http://schemas.microsoft.com/office/word/2020/wordml/sdtdatahash" xmlns:w16sdtfl="http://schemas.microsoft.com/office/word/2024/wordml/sdtformatlock" xmlns:w16se="http://schemas.microsoft.com/office/word/2015/wordml/symex" xmlns:wpg="http://schemas.microsoft.com/office/word/2010/wordprocessingGroup" xmlns:wpi="http://schemas.microsoft.com/office/word/2010/wordprocessingInk" xmlns:wne="http://schemas.microsoft.com/office/word/2006/wordml" xmlns:wps="http://schemas.microsoft.com/office/word/2010/wordprocessingShape" mc:Ignorable="w14 w15 w16se w16cid w16 w16cex w16sdtdh w16sdtfl w16du wp14">
   <w:body>
     <w:p>
       <w:pPr>
-        <w:pStyle w:val="Judul1"/>
+        <w:pStyle w:val="Heading1"/>
       </w:pPr>
       <w:r>
         <w:t>DESKRIPSI RPS</w:t>
@@ -475,7 +475,7 @@
             </w:pPr>
             <w:r>
               <w:rPr>
-                <w:rStyle w:val="KodeHTML"/>
+                <w:rStyle w:val="HTMLCode"/>
                 <w:rFonts w:ascii="Cambria" w:eastAsiaTheme="majorEastAsia" w:hAnsi="Cambria" w:cs="Times New Roman"/>
               </w:rPr>
               <w:t>{RUMPUN_MK}</w:t>
@@ -503,7 +503,7 @@
             </w:pPr>
             <w:r>
               <w:rPr>
-                <w:rStyle w:val="KodeHTML"/>
+                <w:rStyle w:val="HTMLCode"/>
                 <w:rFonts w:ascii="Cambria" w:eastAsiaTheme="majorEastAsia" w:hAnsi="Cambria" w:cs="Times New Roman"/>
               </w:rPr>
               <w:t>{SKS_TEORI}</w:t>
@@ -532,7 +532,7 @@
             </w:pPr>
             <w:r>
               <w:rPr>
-                <w:rStyle w:val="KodeHTML"/>
+                <w:rStyle w:val="HTMLCode"/>
                 <w:rFonts w:ascii="Cambria" w:eastAsiaTheme="majorEastAsia" w:hAnsi="Cambria" w:cs="Times New Roman"/>
               </w:rPr>
               <w:t>{SKS_PRAKTIK}</w:t>
@@ -550,19 +550,32 @@
               <w:spacing w:before="0" w:after="0" w:line="240" w:lineRule="auto"/>
               <w:ind w:firstLine="0"/>
               <w:jc w:val="left"/>
-              <w:rPr>
-                <w:rFonts w:eastAsia="Times New Roman" w:cs="Times New Roman"/>
-                <w:szCs w:val="24"/>
-                <w:lang w:val="id-ID" w:eastAsia="id-ID"/>
-              </w:rPr>
-            </w:pPr>
-            <w:r>
               <w:rPr>
                 <w:rFonts w:eastAsia="Times New Roman" w:cs="Times New Roman"/>
                 <w:sz w:val="20"/>
                 <w:szCs w:val="20"/>
                 <w:lang w:val="id-ID" w:eastAsia="id-ID"/>
               </w:rPr>
+            </w:pPr>
+          </w:p>
+          <w:p>
+            <w:pPr>
+              <w:spacing w:before="0" w:after="0" w:line="240" w:lineRule="auto"/>
+              <w:ind w:firstLine="0"/>
+              <w:jc w:val="center"/>
+              <w:rPr>
+                <w:rFonts w:eastAsia="Times New Roman" w:cs="Times New Roman"/>
+                <w:szCs w:val="24"/>
+                <w:lang w:val="id-ID" w:eastAsia="id-ID"/>
+              </w:rPr>
+            </w:pPr>
+            <w:r>
+              <w:rPr>
+                <w:rFonts w:eastAsia="Times New Roman" w:cs="Times New Roman"/>
+                <w:sz w:val="20"/>
+                <w:szCs w:val="20"/>
+                <w:lang w:val="id-ID" w:eastAsia="id-ID"/>
+              </w:rPr>
               <w:t>{SEMESTER}</w:t>
             </w:r>
           </w:p>
@@ -587,6 +600,19 @@
             <w:gridSpan w:val="2"/>
             <w:vAlign w:val="center"/>
           </w:tcPr>
+          <w:p>
+            <w:pPr>
+              <w:spacing w:before="0" w:after="0" w:line="240" w:lineRule="auto"/>
+              <w:ind w:firstLine="0"/>
+              <w:jc w:val="left"/>
+              <w:rPr>
+                <w:rFonts w:eastAsia="Times New Roman" w:cs="Times New Roman"/>
+                <w:sz w:val="20"/>
+                <w:szCs w:val="20"/>
+                <w:lang w:val="id-ID" w:eastAsia="id-ID"/>
+              </w:rPr>
+            </w:pPr>
+          </w:p>
           <w:p>
             <w:pPr>
               <w:spacing w:before="0" w:after="0" w:line="240" w:lineRule="auto"/>
@@ -1097,7 +1123,25 @@
                 <w:bCs/>
                 <w:sz w:val="22"/>
               </w:rPr>
-              <w:t>CPL1  (S)</w:t>
+              <w:t>CPL</w:t>
+            </w:r>
+            <w:proofErr w:type="gramStart"/>
+            <w:r>
+              <w:rPr>
+                <w:rFonts w:eastAsia="Times New Roman" w:cs="Times New Roman"/>
+                <w:bCs/>
+                <w:sz w:val="22"/>
+              </w:rPr>
+              <w:t>1  (</w:t>
+            </w:r>
+            <w:proofErr w:type="gramEnd"/>
+            <w:r>
+              <w:rPr>
+                <w:rFonts w:eastAsia="Times New Roman" w:cs="Times New Roman"/>
+                <w:bCs/>
+                <w:sz w:val="22"/>
+              </w:rPr>
+              <w:t>S)</w:t>
             </w:r>
           </w:p>
         </w:tc>
@@ -1118,15 +1162,6 @@
                 <w:lang w:val="id-ID" w:eastAsia="id-ID"/>
               </w:rPr>
             </w:pPr>
-            <w:r>
-              <w:rPr>
-                <w:rFonts w:eastAsia="Times New Roman" w:cs="Times New Roman"/>
-                <w:sz w:val="20"/>
-                <w:szCs w:val="20"/>
-                <w:lang w:val="id-ID" w:eastAsia="id-ID"/>
-              </w:rPr>
-              <w:t>{CPL_LIST}</w:t>
-            </w:r>
           </w:p>
         </w:tc>
       </w:tr>
@@ -2182,7 +2217,7 @@
             </w:pPr>
             <w:r>
               <w:rPr>
-                <w:rStyle w:val="KodeHTML"/>
+                <w:rStyle w:val="HTMLCode"/>
                 <w:rFonts w:ascii="Cambria" w:eastAsiaTheme="majorEastAsia" w:hAnsi="Cambria" w:cs="Times New Roman"/>
               </w:rPr>
               <w:t>{MK_PRASYARAT}</w:t>
@@ -2193,7 +2228,7 @@
     </w:tbl>
     <w:p>
       <w:pPr>
-        <w:pStyle w:val="Judul2"/>
+        <w:pStyle w:val="Heading2"/>
         <w:ind w:firstLine="0"/>
       </w:pPr>
       <w:r>
@@ -2216,7 +2251,7 @@
     </w:p>
     <w:tbl>
       <w:tblPr>
-        <w:tblStyle w:val="KisiTabel"/>
+        <w:tblStyle w:val="TableGrid"/>
         <w:tblW w:w="0" w:type="auto"/>
         <w:jc w:val="center"/>
         <w:tblLayout w:type="fixed"/>
@@ -3710,6 +3745,12 @@
               <w:ind w:firstLine="0"/>
               <w:jc w:val="center"/>
             </w:pPr>
+            <w:r>
+              <w:rPr>
+                <w:sz w:val="18"/>
+              </w:rPr>
+              <w:t>{</w:t>
+            </w:r>
             <w:r>
               <w:rPr>
                 <w:sz w:val="18"/>
@@ -4594,7 +4635,7 @@
     </w:p>
     <w:p>
       <w:pPr>
-        <w:pStyle w:val="Judul1"/>
+        <w:pStyle w:val="Heading1"/>
       </w:pPr>
       <w:bookmarkStart w:id="1" w:name="_Toc143658608"/>
       <w:r>
@@ -4605,7 +4646,7 @@
     <w:bookmarkEnd w:id="1"/>
     <w:p>
       <w:pPr>
-        <w:pStyle w:val="Judul2"/>
+        <w:pStyle w:val="Heading2"/>
         <w:rPr>
           <w:lang w:val="id-ID"/>
         </w:rPr>
@@ -6051,7 +6092,7 @@
     </w:p>
     <w:p>
       <w:pPr>
-        <w:pStyle w:val="Judul1"/>
+        <w:pStyle w:val="Heading1"/>
       </w:pPr>
       <w:r>
         <w:lastRenderedPageBreak/>
@@ -6060,7 +6101,7 @@
     </w:p>
     <w:p>
       <w:pPr>
-        <w:pStyle w:val="Judul2"/>
+        <w:pStyle w:val="Heading2"/>
         <w:rPr>
           <w:lang w:val="id-ID"/>
         </w:rPr>
@@ -6069,13 +6110,7 @@
         <w:rPr>
           <w:lang w:val="id-ID"/>
         </w:rPr>
-        <w:t xml:space="preserve">TUGAS </w:t>
-      </w:r>
-      <w:r>
-        <w:rPr>
-          <w:lang w:val="id-ID"/>
-        </w:rPr>
-        <w:t>2</w:t>
+        <w:t>TUGAS 2</w:t>
       </w:r>
     </w:p>
     <w:tbl>
@@ -7602,7 +7637,7 @@
     </w:p>
     <w:p>
       <w:pPr>
-        <w:pStyle w:val="Judul1"/>
+        <w:pStyle w:val="Heading1"/>
       </w:pPr>
       <w:r>
         <w:lastRenderedPageBreak/>
@@ -7614,7 +7649,7 @@
     </w:p>
     <w:p>
       <w:pPr>
-        <w:pStyle w:val="Judul2"/>
+        <w:pStyle w:val="Heading2"/>
         <w:rPr>
           <w:lang w:val="id-ID"/>
         </w:rPr>
@@ -7623,13 +7658,7 @@
         <w:rPr>
           <w:lang w:val="id-ID"/>
         </w:rPr>
-        <w:t xml:space="preserve">TUGAS </w:t>
-      </w:r>
-      <w:r>
-        <w:rPr>
-          <w:lang w:val="id-ID"/>
-        </w:rPr>
-        <w:t>3</w:t>
+        <w:t>TUGAS 3</w:t>
       </w:r>
     </w:p>
     <w:tbl>
@@ -9124,15 +9153,7 @@
                 <w:sz w:val="22"/>
                 <w:lang w:val="id-ID"/>
               </w:rPr>
-              <w:t>_</w:t>
-            </w:r>
-            <w:r>
-              <w:rPr>
-                <w:noProof/>
-                <w:sz w:val="22"/>
-                <w:lang w:val="id-ID"/>
-              </w:rPr>
-              <w:t>3</w:t>
+              <w:t>_3</w:t>
             </w:r>
             <w:r>
               <w:rPr>
@@ -9164,7 +9185,7 @@
     </w:p>
     <w:p>
       <w:pPr>
-        <w:pStyle w:val="Judul1"/>
+        <w:pStyle w:val="Heading1"/>
       </w:pPr>
       <w:r>
         <w:lastRenderedPageBreak/>
@@ -9173,7 +9194,7 @@
     </w:p>
     <w:p>
       <w:pPr>
-        <w:pStyle w:val="Judul2"/>
+        <w:pStyle w:val="Heading2"/>
         <w:rPr>
           <w:lang w:val="id-ID"/>
         </w:rPr>
@@ -9182,13 +9203,7 @@
         <w:rPr>
           <w:lang w:val="id-ID"/>
         </w:rPr>
-        <w:t xml:space="preserve">TUGAS </w:t>
-      </w:r>
-      <w:r>
-        <w:rPr>
-          <w:lang w:val="id-ID"/>
-        </w:rPr>
-        <w:t>4</w:t>
+        <w:t>TUGAS 4</w:t>
       </w:r>
     </w:p>
     <w:tbl>
@@ -10683,15 +10698,7 @@
                 <w:sz w:val="22"/>
                 <w:lang w:val="id-ID"/>
               </w:rPr>
-              <w:t>_</w:t>
-            </w:r>
-            <w:r>
-              <w:rPr>
-                <w:noProof/>
-                <w:sz w:val="22"/>
-                <w:lang w:val="id-ID"/>
-              </w:rPr>
-              <w:t>4</w:t>
+              <w:t>_4</w:t>
             </w:r>
             <w:r>
               <w:rPr>
@@ -10706,7 +10713,7 @@
     </w:tbl>
     <w:p>
       <w:pPr>
-        <w:pStyle w:val="Judul1"/>
+        <w:pStyle w:val="Heading1"/>
       </w:pPr>
       <w:r>
         <w:lastRenderedPageBreak/>
@@ -10715,7 +10722,7 @@
     </w:p>
     <w:p>
       <w:pPr>
-        <w:pStyle w:val="Judul2"/>
+        <w:pStyle w:val="Heading2"/>
         <w:rPr>
           <w:lang w:val="id-ID"/>
         </w:rPr>
@@ -10724,13 +10731,7 @@
         <w:rPr>
           <w:lang w:val="id-ID"/>
         </w:rPr>
-        <w:t xml:space="preserve">TUGAS </w:t>
-      </w:r>
-      <w:r>
-        <w:rPr>
-          <w:lang w:val="id-ID"/>
-        </w:rPr>
-        <w:t>5</w:t>
+        <w:t>TUGAS 5</w:t>
       </w:r>
     </w:p>
     <w:tbl>
@@ -12225,15 +12226,7 @@
                 <w:sz w:val="22"/>
                 <w:lang w:val="id-ID"/>
               </w:rPr>
-              <w:t>_</w:t>
-            </w:r>
-            <w:r>
-              <w:rPr>
-                <w:noProof/>
-                <w:sz w:val="22"/>
-                <w:lang w:val="id-ID"/>
-              </w:rPr>
-              <w:t>5</w:t>
+              <w:t>_5</w:t>
             </w:r>
             <w:r>
               <w:rPr>
@@ -12248,7 +12241,7 @@
     </w:tbl>
     <w:p>
       <w:pPr>
-        <w:pStyle w:val="Judul1"/>
+        <w:pStyle w:val="Heading1"/>
       </w:pPr>
       <w:r>
         <w:lastRenderedPageBreak/>
@@ -12257,7 +12250,7 @@
     </w:p>
     <w:p>
       <w:pPr>
-        <w:pStyle w:val="Judul2"/>
+        <w:pStyle w:val="Heading2"/>
         <w:rPr>
           <w:lang w:val="id-ID"/>
         </w:rPr>
@@ -12266,13 +12259,7 @@
         <w:rPr>
           <w:lang w:val="id-ID"/>
         </w:rPr>
-        <w:t xml:space="preserve">TUGAS </w:t>
-      </w:r>
-      <w:r>
-        <w:rPr>
-          <w:lang w:val="id-ID"/>
-        </w:rPr>
-        <w:t>6</w:t>
+        <w:t>TUGAS 6</w:t>
       </w:r>
     </w:p>
     <w:tbl>
@@ -13767,15 +13754,7 @@
                 <w:sz w:val="22"/>
                 <w:lang w:val="id-ID"/>
               </w:rPr>
-              <w:t>_</w:t>
-            </w:r>
-            <w:r>
-              <w:rPr>
-                <w:noProof/>
-                <w:sz w:val="22"/>
-                <w:lang w:val="id-ID"/>
-              </w:rPr>
-              <w:t>6</w:t>
+              <w:t>_6</w:t>
             </w:r>
             <w:r>
               <w:rPr>
@@ -13790,7 +13769,7 @@
     </w:tbl>
     <w:p>
       <w:pPr>
-        <w:pStyle w:val="Judul1"/>
+        <w:pStyle w:val="Heading1"/>
       </w:pPr>
       <w:r>
         <w:lastRenderedPageBreak/>
@@ -13799,7 +13778,7 @@
     </w:p>
     <w:p>
       <w:pPr>
-        <w:pStyle w:val="Judul2"/>
+        <w:pStyle w:val="Heading2"/>
         <w:rPr>
           <w:lang w:val="id-ID"/>
         </w:rPr>
@@ -13808,13 +13787,7 @@
         <w:rPr>
           <w:lang w:val="id-ID"/>
         </w:rPr>
-        <w:t xml:space="preserve">TUGAS </w:t>
-      </w:r>
-      <w:r>
-        <w:rPr>
-          <w:lang w:val="id-ID"/>
-        </w:rPr>
-        <w:t>7</w:t>
+        <w:t>TUGAS 7</w:t>
       </w:r>
     </w:p>
     <w:tbl>
@@ -15309,15 +15282,7 @@
                 <w:sz w:val="22"/>
                 <w:lang w:val="id-ID"/>
               </w:rPr>
-              <w:t>_</w:t>
-            </w:r>
-            <w:r>
-              <w:rPr>
-                <w:noProof/>
-                <w:sz w:val="22"/>
-                <w:lang w:val="id-ID"/>
-              </w:rPr>
-              <w:t>7</w:t>
+              <w:t>_7</w:t>
             </w:r>
             <w:r>
               <w:rPr>
@@ -15332,7 +15297,7 @@
     </w:tbl>
     <w:p>
       <w:pPr>
-        <w:pStyle w:val="Judul1"/>
+        <w:pStyle w:val="Heading1"/>
       </w:pPr>
       <w:r>
         <w:lastRenderedPageBreak/>
@@ -15341,7 +15306,7 @@
     </w:p>
     <w:p>
       <w:pPr>
-        <w:pStyle w:val="Judul2"/>
+        <w:pStyle w:val="Heading2"/>
         <w:rPr>
           <w:lang w:val="id-ID"/>
         </w:rPr>
@@ -15350,13 +15315,7 @@
         <w:rPr>
           <w:lang w:val="id-ID"/>
         </w:rPr>
-        <w:t xml:space="preserve">TUGAS </w:t>
-      </w:r>
-      <w:r>
-        <w:rPr>
-          <w:lang w:val="id-ID"/>
-        </w:rPr>
-        <w:t>8</w:t>
+        <w:t>TUGAS 8</w:t>
       </w:r>
     </w:p>
     <w:tbl>
@@ -16851,15 +16810,7 @@
                 <w:sz w:val="22"/>
                 <w:lang w:val="id-ID"/>
               </w:rPr>
-              <w:t>_</w:t>
-            </w:r>
-            <w:r>
-              <w:rPr>
-                <w:noProof/>
-                <w:sz w:val="22"/>
-                <w:lang w:val="id-ID"/>
-              </w:rPr>
-              <w:t>8</w:t>
+              <w:t>_8</w:t>
             </w:r>
             <w:r>
               <w:rPr>
@@ -16874,7 +16825,7 @@
     </w:tbl>
     <w:p>
       <w:pPr>
-        <w:pStyle w:val="Judul1"/>
+        <w:pStyle w:val="Heading1"/>
       </w:pPr>
       <w:r>
         <w:lastRenderedPageBreak/>
@@ -16883,7 +16834,7 @@
     </w:p>
     <w:p>
       <w:pPr>
-        <w:pStyle w:val="Judul2"/>
+        <w:pStyle w:val="Heading2"/>
         <w:rPr>
           <w:lang w:val="id-ID"/>
         </w:rPr>
@@ -16892,13 +16843,7 @@
         <w:rPr>
           <w:lang w:val="id-ID"/>
         </w:rPr>
-        <w:t xml:space="preserve">TUGAS </w:t>
-      </w:r>
-      <w:r>
-        <w:rPr>
-          <w:lang w:val="id-ID"/>
-        </w:rPr>
-        <w:t>9</w:t>
+        <w:t>TUGAS 9</w:t>
       </w:r>
     </w:p>
     <w:tbl>
@@ -18393,15 +18338,7 @@
                 <w:sz w:val="22"/>
                 <w:lang w:val="id-ID"/>
               </w:rPr>
-              <w:t>_</w:t>
-            </w:r>
-            <w:r>
-              <w:rPr>
-                <w:noProof/>
-                <w:sz w:val="22"/>
-                <w:lang w:val="id-ID"/>
-              </w:rPr>
-              <w:t>9</w:t>
+              <w:t>_9</w:t>
             </w:r>
             <w:r>
               <w:rPr>
@@ -18416,7 +18353,7 @@
     </w:tbl>
     <w:p>
       <w:pPr>
-        <w:pStyle w:val="Judul1"/>
+        <w:pStyle w:val="Heading1"/>
       </w:pPr>
       <w:r>
         <w:lastRenderedPageBreak/>
@@ -18425,7 +18362,7 @@
     </w:p>
     <w:p>
       <w:pPr>
-        <w:pStyle w:val="Judul2"/>
+        <w:pStyle w:val="Heading2"/>
         <w:rPr>
           <w:lang w:val="id-ID"/>
         </w:rPr>
@@ -18434,13 +18371,7 @@
         <w:rPr>
           <w:lang w:val="id-ID"/>
         </w:rPr>
-        <w:t xml:space="preserve">TUGAS </w:t>
-      </w:r>
-      <w:r>
-        <w:rPr>
-          <w:lang w:val="id-ID"/>
-        </w:rPr>
-        <w:t>10</w:t>
+        <w:t>TUGAS 10</w:t>
       </w:r>
     </w:p>
     <w:tbl>
@@ -19935,15 +19866,7 @@
                 <w:sz w:val="22"/>
                 <w:lang w:val="id-ID"/>
               </w:rPr>
-              <w:t>_</w:t>
-            </w:r>
-            <w:r>
-              <w:rPr>
-                <w:noProof/>
-                <w:sz w:val="22"/>
-                <w:lang w:val="id-ID"/>
-              </w:rPr>
-              <w:t>10</w:t>
+              <w:t>_10</w:t>
             </w:r>
             <w:r>
               <w:rPr>
@@ -19958,7 +19881,7 @@
     </w:tbl>
     <w:p>
       <w:pPr>
-        <w:pStyle w:val="Judul1"/>
+        <w:pStyle w:val="Heading1"/>
       </w:pPr>
       <w:r>
         <w:lastRenderedPageBreak/>
@@ -19967,7 +19890,7 @@
     </w:p>
     <w:p>
       <w:pPr>
-        <w:pStyle w:val="Judul2"/>
+        <w:pStyle w:val="Heading2"/>
         <w:rPr>
           <w:lang w:val="id-ID"/>
         </w:rPr>
@@ -19976,13 +19899,7 @@
         <w:rPr>
           <w:lang w:val="id-ID"/>
         </w:rPr>
-        <w:t xml:space="preserve">TUGAS </w:t>
-      </w:r>
-      <w:r>
-        <w:rPr>
-          <w:lang w:val="id-ID"/>
-        </w:rPr>
-        <w:t>11</w:t>
+        <w:t>TUGAS 11</w:t>
       </w:r>
     </w:p>
     <w:tbl>
@@ -21477,15 +21394,7 @@
                 <w:sz w:val="22"/>
                 <w:lang w:val="id-ID"/>
               </w:rPr>
-              <w:t>_</w:t>
-            </w:r>
-            <w:r>
-              <w:rPr>
-                <w:noProof/>
-                <w:sz w:val="22"/>
-                <w:lang w:val="id-ID"/>
-              </w:rPr>
-              <w:t>11</w:t>
+              <w:t>_11</w:t>
             </w:r>
             <w:r>
               <w:rPr>
@@ -21500,7 +21409,7 @@
     </w:tbl>
     <w:p>
       <w:pPr>
-        <w:pStyle w:val="Judul1"/>
+        <w:pStyle w:val="Heading1"/>
       </w:pPr>
       <w:r>
         <w:lastRenderedPageBreak/>
@@ -21509,7 +21418,7 @@
     </w:p>
     <w:p>
       <w:pPr>
-        <w:pStyle w:val="Judul2"/>
+        <w:pStyle w:val="Heading2"/>
         <w:rPr>
           <w:lang w:val="id-ID"/>
         </w:rPr>
@@ -21518,13 +21427,7 @@
         <w:rPr>
           <w:lang w:val="id-ID"/>
         </w:rPr>
-        <w:t>TUGAS 1</w:t>
-      </w:r>
-      <w:r>
-        <w:rPr>
-          <w:lang w:val="id-ID"/>
-        </w:rPr>
-        <w:t>2</w:t>
+        <w:t>TUGAS 12</w:t>
       </w:r>
     </w:p>
     <w:tbl>
@@ -22197,13 +22100,7 @@
               <w:rPr>
                 <w:lang w:val="id-ID"/>
               </w:rPr>
-              <w:t>1</w:t>
-            </w:r>
-            <w:r>
-              <w:rPr>
-                <w:lang w:val="id-ID"/>
-              </w:rPr>
-              <w:t>2</w:t>
+              <w:t>12</w:t>
             </w:r>
             <w:r>
               <w:t>}</w:t>
@@ -22292,13 +22189,7 @@
               <w:rPr>
                 <w:lang w:val="id-ID"/>
               </w:rPr>
-              <w:t>1</w:t>
-            </w:r>
-            <w:r>
-              <w:rPr>
-                <w:lang w:val="id-ID"/>
-              </w:rPr>
-              <w:t>2</w:t>
+              <w:t>12</w:t>
             </w:r>
             <w:r>
               <w:t>}</w:t>
@@ -22396,13 +22287,7 @@
               <w:rPr>
                 <w:lang w:val="id-ID"/>
               </w:rPr>
-              <w:t>1</w:t>
-            </w:r>
-            <w:r>
-              <w:rPr>
-                <w:lang w:val="id-ID"/>
-              </w:rPr>
-              <w:t>2</w:t>
+              <w:t>12</w:t>
             </w:r>
             <w:r>
               <w:t>}</w:t>
@@ -22491,13 +22376,7 @@
               <w:rPr>
                 <w:lang w:val="id-ID"/>
               </w:rPr>
-              <w:t>1</w:t>
-            </w:r>
-            <w:r>
-              <w:rPr>
-                <w:lang w:val="id-ID"/>
-              </w:rPr>
-              <w:t>2</w:t>
+              <w:t>12</w:t>
             </w:r>
             <w:r>
               <w:t>}</w:t>
@@ -22586,13 +22465,7 @@
               <w:rPr>
                 <w:lang w:val="id-ID"/>
               </w:rPr>
-              <w:t>1</w:t>
-            </w:r>
-            <w:r>
-              <w:rPr>
-                <w:lang w:val="id-ID"/>
-              </w:rPr>
-              <w:t>2</w:t>
+              <w:t>12</w:t>
             </w:r>
             <w:r>
               <w:t>}</w:t>
@@ -22682,13 +22555,7 @@
               <w:rPr>
                 <w:lang w:val="id-ID"/>
               </w:rPr>
-              <w:t>1</w:t>
-            </w:r>
-            <w:r>
-              <w:rPr>
-                <w:lang w:val="id-ID"/>
-              </w:rPr>
-              <w:t>2</w:t>
+              <w:t>12</w:t>
             </w:r>
             <w:r>
               <w:t>}</w:t>
@@ -22787,13 +22654,7 @@
               <w:rPr>
                 <w:lang w:val="id-ID"/>
               </w:rPr>
-              <w:t>1</w:t>
-            </w:r>
-            <w:r>
-              <w:rPr>
-                <w:lang w:val="id-ID"/>
-              </w:rPr>
-              <w:t>2</w:t>
+              <w:t>12</w:t>
             </w:r>
             <w:r>
               <w:t>}</w:t>
@@ -22883,13 +22744,7 @@
               <w:rPr>
                 <w:lang w:val="id-ID"/>
               </w:rPr>
-              <w:t>1</w:t>
-            </w:r>
-            <w:r>
-              <w:rPr>
-                <w:lang w:val="id-ID"/>
-              </w:rPr>
-              <w:t>2</w:t>
+              <w:t>12</w:t>
             </w:r>
             <w:r>
               <w:t>}</w:t>
@@ -22987,15 +22842,7 @@
                 <w:sz w:val="22"/>
                 <w:lang w:val="id-ID"/>
               </w:rPr>
-              <w:t>1</w:t>
-            </w:r>
-            <w:r>
-              <w:rPr>
-                <w:noProof/>
-                <w:sz w:val="22"/>
-                <w:lang w:val="id-ID"/>
-              </w:rPr>
-              <w:t>2</w:t>
+              <w:t>12</w:t>
             </w:r>
             <w:r>
               <w:rPr>
@@ -23075,15 +22922,7 @@
                 <w:sz w:val="22"/>
                 <w:lang w:val="id-ID"/>
               </w:rPr>
-              <w:t>_1</w:t>
-            </w:r>
-            <w:r>
-              <w:rPr>
-                <w:noProof/>
-                <w:sz w:val="22"/>
-                <w:lang w:val="id-ID"/>
-              </w:rPr>
-              <w:t>2</w:t>
+              <w:t>_12</w:t>
             </w:r>
             <w:r>
               <w:rPr>
@@ -23098,7 +22937,7 @@
     </w:tbl>
     <w:p>
       <w:pPr>
-        <w:pStyle w:val="Judul1"/>
+        <w:pStyle w:val="Heading1"/>
       </w:pPr>
       <w:r>
         <w:lastRenderedPageBreak/>
@@ -23107,7 +22946,7 @@
     </w:p>
     <w:p>
       <w:pPr>
-        <w:pStyle w:val="Judul2"/>
+        <w:pStyle w:val="Heading2"/>
         <w:rPr>
           <w:lang w:val="id-ID"/>
         </w:rPr>
@@ -23116,13 +22955,7 @@
         <w:rPr>
           <w:lang w:val="id-ID"/>
         </w:rPr>
-        <w:t>TUGAS 1</w:t>
-      </w:r>
-      <w:r>
-        <w:rPr>
-          <w:lang w:val="id-ID"/>
-        </w:rPr>
-        <w:t>3</w:t>
+        <w:t>TUGAS 13</w:t>
       </w:r>
     </w:p>
     <w:tbl>
@@ -23795,13 +23628,7 @@
               <w:rPr>
                 <w:lang w:val="id-ID"/>
               </w:rPr>
-              <w:t>1</w:t>
-            </w:r>
-            <w:r>
-              <w:rPr>
-                <w:lang w:val="id-ID"/>
-              </w:rPr>
-              <w:t>3</w:t>
+              <w:t>13</w:t>
             </w:r>
             <w:r>
               <w:t>}</w:t>
@@ -23890,13 +23717,7 @@
               <w:rPr>
                 <w:lang w:val="id-ID"/>
               </w:rPr>
-              <w:t>1</w:t>
-            </w:r>
-            <w:r>
-              <w:rPr>
-                <w:lang w:val="id-ID"/>
-              </w:rPr>
-              <w:t>3</w:t>
+              <w:t>13</w:t>
             </w:r>
             <w:r>
               <w:t>}</w:t>
@@ -23994,13 +23815,7 @@
               <w:rPr>
                 <w:lang w:val="id-ID"/>
               </w:rPr>
-              <w:t>1</w:t>
-            </w:r>
-            <w:r>
-              <w:rPr>
-                <w:lang w:val="id-ID"/>
-              </w:rPr>
-              <w:t>3</w:t>
+              <w:t>13</w:t>
             </w:r>
             <w:r>
               <w:t>}</w:t>
@@ -24089,13 +23904,7 @@
               <w:rPr>
                 <w:lang w:val="id-ID"/>
               </w:rPr>
-              <w:t>1</w:t>
-            </w:r>
-            <w:r>
-              <w:rPr>
-                <w:lang w:val="id-ID"/>
-              </w:rPr>
-              <w:t>3</w:t>
+              <w:t>13</w:t>
             </w:r>
             <w:r>
               <w:t>}</w:t>
@@ -24184,13 +23993,7 @@
               <w:rPr>
                 <w:lang w:val="id-ID"/>
               </w:rPr>
-              <w:t>1</w:t>
-            </w:r>
-            <w:r>
-              <w:rPr>
-                <w:lang w:val="id-ID"/>
-              </w:rPr>
-              <w:t>3</w:t>
+              <w:t>13</w:t>
             </w:r>
             <w:r>
               <w:t>}</w:t>
@@ -24280,13 +24083,7 @@
               <w:rPr>
                 <w:lang w:val="id-ID"/>
               </w:rPr>
-              <w:t>1</w:t>
-            </w:r>
-            <w:r>
-              <w:rPr>
-                <w:lang w:val="id-ID"/>
-              </w:rPr>
-              <w:t>3</w:t>
+              <w:t>13</w:t>
             </w:r>
             <w:r>
               <w:t>}</w:t>
@@ -24385,13 +24182,7 @@
               <w:rPr>
                 <w:lang w:val="id-ID"/>
               </w:rPr>
-              <w:t>1</w:t>
-            </w:r>
-            <w:r>
-              <w:rPr>
-                <w:lang w:val="id-ID"/>
-              </w:rPr>
-              <w:t>3</w:t>
+              <w:t>13</w:t>
             </w:r>
             <w:r>
               <w:t>}</w:t>
@@ -24481,13 +24272,7 @@
               <w:rPr>
                 <w:lang w:val="id-ID"/>
               </w:rPr>
-              <w:t>1</w:t>
-            </w:r>
-            <w:r>
-              <w:rPr>
-                <w:lang w:val="id-ID"/>
-              </w:rPr>
-              <w:t>3</w:t>
+              <w:t>13</w:t>
             </w:r>
             <w:r>
               <w:t>}</w:t>
@@ -24585,15 +24370,7 @@
                 <w:sz w:val="22"/>
                 <w:lang w:val="id-ID"/>
               </w:rPr>
-              <w:t>1</w:t>
-            </w:r>
-            <w:r>
-              <w:rPr>
-                <w:noProof/>
-                <w:sz w:val="22"/>
-                <w:lang w:val="id-ID"/>
-              </w:rPr>
-              <w:t>3</w:t>
+              <w:t>13</w:t>
             </w:r>
             <w:r>
               <w:rPr>
@@ -24673,15 +24450,7 @@
                 <w:sz w:val="22"/>
                 <w:lang w:val="id-ID"/>
               </w:rPr>
-              <w:t>_1</w:t>
-            </w:r>
-            <w:r>
-              <w:rPr>
-                <w:noProof/>
-                <w:sz w:val="22"/>
-                <w:lang w:val="id-ID"/>
-              </w:rPr>
-              <w:t>3</w:t>
+              <w:t>_13</w:t>
             </w:r>
             <w:r>
               <w:rPr>
@@ -24696,7 +24465,7 @@
     </w:tbl>
     <w:p>
       <w:pPr>
-        <w:pStyle w:val="Judul1"/>
+        <w:pStyle w:val="Heading1"/>
       </w:pPr>
       <w:r>
         <w:lastRenderedPageBreak/>
@@ -24705,7 +24474,7 @@
     </w:p>
     <w:p>
       <w:pPr>
-        <w:pStyle w:val="Judul2"/>
+        <w:pStyle w:val="Heading2"/>
         <w:rPr>
           <w:lang w:val="id-ID"/>
         </w:rPr>
@@ -24714,13 +24483,7 @@
         <w:rPr>
           <w:lang w:val="id-ID"/>
         </w:rPr>
-        <w:t>TUGAS 1</w:t>
-      </w:r>
-      <w:r>
-        <w:rPr>
-          <w:lang w:val="id-ID"/>
-        </w:rPr>
-        <w:t>4</w:t>
+        <w:t>TUGAS 14</w:t>
       </w:r>
     </w:p>
     <w:tbl>
@@ -25393,13 +25156,7 @@
               <w:rPr>
                 <w:lang w:val="id-ID"/>
               </w:rPr>
-              <w:t>1</w:t>
-            </w:r>
-            <w:r>
-              <w:rPr>
-                <w:lang w:val="id-ID"/>
-              </w:rPr>
-              <w:t>4</w:t>
+              <w:t>14</w:t>
             </w:r>
             <w:r>
               <w:t>}</w:t>
@@ -25488,13 +25245,7 @@
               <w:rPr>
                 <w:lang w:val="id-ID"/>
               </w:rPr>
-              <w:t>1</w:t>
-            </w:r>
-            <w:r>
-              <w:rPr>
-                <w:lang w:val="id-ID"/>
-              </w:rPr>
-              <w:t>4</w:t>
+              <w:t>14</w:t>
             </w:r>
             <w:r>
               <w:t>}</w:t>
@@ -25592,13 +25343,7 @@
               <w:rPr>
                 <w:lang w:val="id-ID"/>
               </w:rPr>
-              <w:t>1</w:t>
-            </w:r>
-            <w:r>
-              <w:rPr>
-                <w:lang w:val="id-ID"/>
-              </w:rPr>
-              <w:t>4</w:t>
+              <w:t>14</w:t>
             </w:r>
             <w:r>
               <w:t>}</w:t>
@@ -25687,13 +25432,7 @@
               <w:rPr>
                 <w:lang w:val="id-ID"/>
               </w:rPr>
-              <w:t>1</w:t>
-            </w:r>
-            <w:r>
-              <w:rPr>
-                <w:lang w:val="id-ID"/>
-              </w:rPr>
-              <w:t>4</w:t>
+              <w:t>14</w:t>
             </w:r>
             <w:r>
               <w:t>}</w:t>
@@ -25782,13 +25521,7 @@
               <w:rPr>
                 <w:lang w:val="id-ID"/>
               </w:rPr>
-              <w:t>1</w:t>
-            </w:r>
-            <w:r>
-              <w:rPr>
-                <w:lang w:val="id-ID"/>
-              </w:rPr>
-              <w:t>4</w:t>
+              <w:t>14</w:t>
             </w:r>
             <w:r>
               <w:t>}</w:t>
@@ -25878,13 +25611,7 @@
               <w:rPr>
                 <w:lang w:val="id-ID"/>
               </w:rPr>
-              <w:t>1</w:t>
-            </w:r>
-            <w:r>
-              <w:rPr>
-                <w:lang w:val="id-ID"/>
-              </w:rPr>
-              <w:t>4</w:t>
+              <w:t>14</w:t>
             </w:r>
             <w:r>
               <w:t>}</w:t>
@@ -25983,13 +25710,7 @@
               <w:rPr>
                 <w:lang w:val="id-ID"/>
               </w:rPr>
-              <w:t>1</w:t>
-            </w:r>
-            <w:r>
-              <w:rPr>
-                <w:lang w:val="id-ID"/>
-              </w:rPr>
-              <w:t>4</w:t>
+              <w:t>14</w:t>
             </w:r>
             <w:r>
               <w:t>}</w:t>
@@ -26079,13 +25800,7 @@
               <w:rPr>
                 <w:lang w:val="id-ID"/>
               </w:rPr>
-              <w:t>1</w:t>
-            </w:r>
-            <w:r>
-              <w:rPr>
-                <w:lang w:val="id-ID"/>
-              </w:rPr>
-              <w:t>4</w:t>
+              <w:t>14</w:t>
             </w:r>
             <w:r>
               <w:t>}</w:t>
@@ -26183,15 +25898,7 @@
                 <w:sz w:val="22"/>
                 <w:lang w:val="id-ID"/>
               </w:rPr>
-              <w:t>1</w:t>
-            </w:r>
-            <w:r>
-              <w:rPr>
-                <w:noProof/>
-                <w:sz w:val="22"/>
-                <w:lang w:val="id-ID"/>
-              </w:rPr>
-              <w:t>4</w:t>
+              <w:t>14</w:t>
             </w:r>
             <w:r>
               <w:rPr>
@@ -26271,15 +25978,7 @@
                 <w:sz w:val="22"/>
                 <w:lang w:val="id-ID"/>
               </w:rPr>
-              <w:t>_1</w:t>
-            </w:r>
-            <w:r>
-              <w:rPr>
-                <w:noProof/>
-                <w:sz w:val="22"/>
-                <w:lang w:val="id-ID"/>
-              </w:rPr>
-              <w:t>4</w:t>
+              <w:t>_14</w:t>
             </w:r>
             <w:r>
               <w:rPr>
@@ -26294,7 +25993,7 @@
     </w:tbl>
     <w:p>
       <w:pPr>
-        <w:pStyle w:val="Judul1"/>
+        <w:pStyle w:val="Heading1"/>
       </w:pPr>
       <w:r>
         <w:lastRenderedPageBreak/>
@@ -26303,7 +26002,7 @@
     </w:p>
     <w:p>
       <w:pPr>
-        <w:pStyle w:val="Judul2"/>
+        <w:pStyle w:val="Heading2"/>
         <w:rPr>
           <w:lang w:val="id-ID"/>
         </w:rPr>
@@ -26312,13 +26011,7 @@
         <w:rPr>
           <w:lang w:val="id-ID"/>
         </w:rPr>
-        <w:t>TUGAS 1</w:t>
-      </w:r>
-      <w:r>
-        <w:rPr>
-          <w:lang w:val="id-ID"/>
-        </w:rPr>
-        <w:t>5</w:t>
+        <w:t>TUGAS 15</w:t>
       </w:r>
     </w:p>
     <w:tbl>
@@ -26991,13 +26684,7 @@
               <w:rPr>
                 <w:lang w:val="id-ID"/>
               </w:rPr>
-              <w:t>1</w:t>
-            </w:r>
-            <w:r>
-              <w:rPr>
-                <w:lang w:val="id-ID"/>
-              </w:rPr>
-              <w:t>5</w:t>
+              <w:t>15</w:t>
             </w:r>
             <w:r>
               <w:t>}</w:t>
@@ -27086,13 +26773,7 @@
               <w:rPr>
                 <w:lang w:val="id-ID"/>
               </w:rPr>
-              <w:t>1</w:t>
-            </w:r>
-            <w:r>
-              <w:rPr>
-                <w:lang w:val="id-ID"/>
-              </w:rPr>
-              <w:t>5</w:t>
+              <w:t>15</w:t>
             </w:r>
             <w:r>
               <w:t>}</w:t>
@@ -27190,13 +26871,7 @@
               <w:rPr>
                 <w:lang w:val="id-ID"/>
               </w:rPr>
-              <w:t>1</w:t>
-            </w:r>
-            <w:r>
-              <w:rPr>
-                <w:lang w:val="id-ID"/>
-              </w:rPr>
-              <w:t>5</w:t>
+              <w:t>15</w:t>
             </w:r>
             <w:r>
               <w:t>}</w:t>
@@ -27285,13 +26960,7 @@
               <w:rPr>
                 <w:lang w:val="id-ID"/>
               </w:rPr>
-              <w:t>1</w:t>
-            </w:r>
-            <w:r>
-              <w:rPr>
-                <w:lang w:val="id-ID"/>
-              </w:rPr>
-              <w:t>5</w:t>
+              <w:t>15</w:t>
             </w:r>
             <w:r>
               <w:t>}</w:t>
@@ -27380,13 +27049,7 @@
               <w:rPr>
                 <w:lang w:val="id-ID"/>
               </w:rPr>
-              <w:t>1</w:t>
-            </w:r>
-            <w:r>
-              <w:rPr>
-                <w:lang w:val="id-ID"/>
-              </w:rPr>
-              <w:t>5</w:t>
+              <w:t>15</w:t>
             </w:r>
             <w:r>
               <w:t>}</w:t>
@@ -27476,13 +27139,7 @@
               <w:rPr>
                 <w:lang w:val="id-ID"/>
               </w:rPr>
-              <w:t>1</w:t>
-            </w:r>
-            <w:r>
-              <w:rPr>
-                <w:lang w:val="id-ID"/>
-              </w:rPr>
-              <w:t>5</w:t>
+              <w:t>15</w:t>
             </w:r>
             <w:r>
               <w:t>}</w:t>
@@ -27581,13 +27238,7 @@
               <w:rPr>
                 <w:lang w:val="id-ID"/>
               </w:rPr>
-              <w:t>1</w:t>
-            </w:r>
-            <w:r>
-              <w:rPr>
-                <w:lang w:val="id-ID"/>
-              </w:rPr>
-              <w:t>5</w:t>
+              <w:t>15</w:t>
             </w:r>
             <w:r>
               <w:t>}</w:t>
@@ -27677,13 +27328,7 @@
               <w:rPr>
                 <w:lang w:val="id-ID"/>
               </w:rPr>
-              <w:t>1</w:t>
-            </w:r>
-            <w:r>
-              <w:rPr>
-                <w:lang w:val="id-ID"/>
-              </w:rPr>
-              <w:t>5</w:t>
+              <w:t>15</w:t>
             </w:r>
             <w:r>
               <w:t>}</w:t>
@@ -27781,15 +27426,7 @@
                 <w:sz w:val="22"/>
                 <w:lang w:val="id-ID"/>
               </w:rPr>
-              <w:t>1</w:t>
-            </w:r>
-            <w:r>
-              <w:rPr>
-                <w:noProof/>
-                <w:sz w:val="22"/>
-                <w:lang w:val="id-ID"/>
-              </w:rPr>
-              <w:t>5</w:t>
+              <w:t>15</w:t>
             </w:r>
             <w:r>
               <w:rPr>
@@ -27869,15 +27506,7 @@
                 <w:sz w:val="22"/>
                 <w:lang w:val="id-ID"/>
               </w:rPr>
-              <w:t>_1</w:t>
-            </w:r>
-            <w:r>
-              <w:rPr>
-                <w:noProof/>
-                <w:sz w:val="22"/>
-                <w:lang w:val="id-ID"/>
-              </w:rPr>
-              <w:t>5</w:t>
+              <w:t>_15</w:t>
             </w:r>
             <w:r>
               <w:rPr>
@@ -27892,7 +27521,7 @@
     </w:tbl>
     <w:p>
       <w:pPr>
-        <w:pStyle w:val="Judul1"/>
+        <w:pStyle w:val="Heading1"/>
       </w:pPr>
       <w:r>
         <w:lastRenderedPageBreak/>
@@ -27901,7 +27530,7 @@
     </w:p>
     <w:p>
       <w:pPr>
-        <w:pStyle w:val="Judul2"/>
+        <w:pStyle w:val="Heading2"/>
         <w:rPr>
           <w:lang w:val="id-ID"/>
         </w:rPr>
@@ -27910,13 +27539,7 @@
         <w:rPr>
           <w:lang w:val="id-ID"/>
         </w:rPr>
-        <w:t>TUGAS 1</w:t>
-      </w:r>
-      <w:r>
-        <w:rPr>
-          <w:lang w:val="id-ID"/>
-        </w:rPr>
-        <w:t>6</w:t>
+        <w:t>TUGAS 16</w:t>
       </w:r>
     </w:p>
     <w:tbl>
@@ -28589,13 +28212,7 @@
               <w:rPr>
                 <w:lang w:val="id-ID"/>
               </w:rPr>
-              <w:t>1</w:t>
-            </w:r>
-            <w:r>
-              <w:rPr>
-                <w:lang w:val="id-ID"/>
-              </w:rPr>
-              <w:t>6</w:t>
+              <w:t>16</w:t>
             </w:r>
             <w:r>
               <w:t>}</w:t>
@@ -28684,13 +28301,7 @@
               <w:rPr>
                 <w:lang w:val="id-ID"/>
               </w:rPr>
-              <w:t>1</w:t>
-            </w:r>
-            <w:r>
-              <w:rPr>
-                <w:lang w:val="id-ID"/>
-              </w:rPr>
-              <w:t>6</w:t>
+              <w:t>16</w:t>
             </w:r>
             <w:r>
               <w:t>}</w:t>
@@ -28788,13 +28399,7 @@
               <w:rPr>
                 <w:lang w:val="id-ID"/>
               </w:rPr>
-              <w:t>1</w:t>
-            </w:r>
-            <w:r>
-              <w:rPr>
-                <w:lang w:val="id-ID"/>
-              </w:rPr>
-              <w:t>6</w:t>
+              <w:t>16</w:t>
             </w:r>
             <w:r>
               <w:t>}</w:t>
@@ -28883,13 +28488,7 @@
               <w:rPr>
                 <w:lang w:val="id-ID"/>
               </w:rPr>
-              <w:t>1</w:t>
-            </w:r>
-            <w:r>
-              <w:rPr>
-                <w:lang w:val="id-ID"/>
-              </w:rPr>
-              <w:t>6</w:t>
+              <w:t>16</w:t>
             </w:r>
             <w:r>
               <w:t>}</w:t>
@@ -28978,13 +28577,7 @@
               <w:rPr>
                 <w:lang w:val="id-ID"/>
               </w:rPr>
-              <w:t>1</w:t>
-            </w:r>
-            <w:r>
-              <w:rPr>
-                <w:lang w:val="id-ID"/>
-              </w:rPr>
-              <w:t>6</w:t>
+              <w:t>16</w:t>
             </w:r>
             <w:r>
               <w:t>}</w:t>
@@ -29074,13 +28667,7 @@
               <w:rPr>
                 <w:lang w:val="id-ID"/>
               </w:rPr>
-              <w:t>1</w:t>
-            </w:r>
-            <w:r>
-              <w:rPr>
-                <w:lang w:val="id-ID"/>
-              </w:rPr>
-              <w:t>6</w:t>
+              <w:t>16</w:t>
             </w:r>
             <w:r>
               <w:t>}</w:t>
@@ -29179,13 +28766,7 @@
               <w:rPr>
                 <w:lang w:val="id-ID"/>
               </w:rPr>
-              <w:t>1</w:t>
-            </w:r>
-            <w:r>
-              <w:rPr>
-                <w:lang w:val="id-ID"/>
-              </w:rPr>
-              <w:t>6</w:t>
+              <w:t>16</w:t>
             </w:r>
             <w:r>
               <w:t>}</w:t>
@@ -29275,13 +28856,7 @@
               <w:rPr>
                 <w:lang w:val="id-ID"/>
               </w:rPr>
-              <w:t>1</w:t>
-            </w:r>
-            <w:r>
-              <w:rPr>
-                <w:lang w:val="id-ID"/>
-              </w:rPr>
-              <w:t>6</w:t>
+              <w:t>16</w:t>
             </w:r>
             <w:r>
               <w:t>}</w:t>
@@ -29379,15 +28954,7 @@
                 <w:sz w:val="22"/>
                 <w:lang w:val="id-ID"/>
               </w:rPr>
-              <w:t>1</w:t>
-            </w:r>
-            <w:r>
-              <w:rPr>
-                <w:noProof/>
-                <w:sz w:val="22"/>
-                <w:lang w:val="id-ID"/>
-              </w:rPr>
-              <w:t>6</w:t>
+              <w:t>16</w:t>
             </w:r>
             <w:r>
               <w:rPr>
@@ -29467,15 +29034,7 @@
                 <w:sz w:val="22"/>
                 <w:lang w:val="id-ID"/>
               </w:rPr>
-              <w:t>_1</w:t>
-            </w:r>
-            <w:r>
-              <w:rPr>
-                <w:noProof/>
-                <w:sz w:val="22"/>
-                <w:lang w:val="id-ID"/>
-              </w:rPr>
-              <w:t>6</w:t>
+              <w:t>_16</w:t>
             </w:r>
             <w:r>
               <w:rPr>
@@ -29490,7 +29049,7 @@
     </w:tbl>
     <w:p>
       <w:pPr>
-        <w:pStyle w:val="Judul1"/>
+        <w:pStyle w:val="Heading1"/>
       </w:pPr>
       <w:r>
         <w:lastRenderedPageBreak/>
@@ -29499,7 +29058,7 @@
     </w:p>
     <w:p>
       <w:pPr>
-        <w:pStyle w:val="Judul2"/>
+        <w:pStyle w:val="Heading2"/>
         <w:rPr>
           <w:lang w:val="id-ID"/>
         </w:rPr>
@@ -29508,13 +29067,7 @@
         <w:rPr>
           <w:lang w:val="id-ID"/>
         </w:rPr>
-        <w:t>TUGAS 1</w:t>
-      </w:r>
-      <w:r>
-        <w:rPr>
-          <w:lang w:val="id-ID"/>
-        </w:rPr>
-        <w:t>7</w:t>
+        <w:t>TUGAS 17</w:t>
       </w:r>
     </w:p>
     <w:tbl>
@@ -30187,13 +29740,7 @@
               <w:rPr>
                 <w:lang w:val="id-ID"/>
               </w:rPr>
-              <w:t>1</w:t>
-            </w:r>
-            <w:r>
-              <w:rPr>
-                <w:lang w:val="id-ID"/>
-              </w:rPr>
-              <w:t>7</w:t>
+              <w:t>17</w:t>
             </w:r>
             <w:r>
               <w:t>}</w:t>
@@ -30282,13 +29829,7 @@
               <w:rPr>
                 <w:lang w:val="id-ID"/>
               </w:rPr>
-              <w:t>1</w:t>
-            </w:r>
-            <w:r>
-              <w:rPr>
-                <w:lang w:val="id-ID"/>
-              </w:rPr>
-              <w:t>7</w:t>
+              <w:t>17</w:t>
             </w:r>
             <w:r>
               <w:t>}</w:t>
@@ -30386,13 +29927,7 @@
               <w:rPr>
                 <w:lang w:val="id-ID"/>
               </w:rPr>
-              <w:t>1</w:t>
-            </w:r>
-            <w:r>
-              <w:rPr>
-                <w:lang w:val="id-ID"/>
-              </w:rPr>
-              <w:t>7</w:t>
+              <w:t>17</w:t>
             </w:r>
             <w:r>
               <w:t>}</w:t>
@@ -30481,13 +30016,7 @@
               <w:rPr>
                 <w:lang w:val="id-ID"/>
               </w:rPr>
-              <w:t>1</w:t>
-            </w:r>
-            <w:r>
-              <w:rPr>
-                <w:lang w:val="id-ID"/>
-              </w:rPr>
-              <w:t>7</w:t>
+              <w:t>17</w:t>
             </w:r>
             <w:r>
               <w:t>}</w:t>
@@ -30576,13 +30105,7 @@
               <w:rPr>
                 <w:lang w:val="id-ID"/>
               </w:rPr>
-              <w:t>1</w:t>
-            </w:r>
-            <w:r>
-              <w:rPr>
-                <w:lang w:val="id-ID"/>
-              </w:rPr>
-              <w:t>7</w:t>
+              <w:t>17</w:t>
             </w:r>
             <w:r>
               <w:t>}</w:t>
@@ -30672,13 +30195,7 @@
               <w:rPr>
                 <w:lang w:val="id-ID"/>
               </w:rPr>
-              <w:t>1</w:t>
-            </w:r>
-            <w:r>
-              <w:rPr>
-                <w:lang w:val="id-ID"/>
-              </w:rPr>
-              <w:t>7</w:t>
+              <w:t>17</w:t>
             </w:r>
             <w:r>
               <w:t>}</w:t>
@@ -30777,13 +30294,7 @@
               <w:rPr>
                 <w:lang w:val="id-ID"/>
               </w:rPr>
-              <w:t>1</w:t>
-            </w:r>
-            <w:r>
-              <w:rPr>
-                <w:lang w:val="id-ID"/>
-              </w:rPr>
-              <w:t>7</w:t>
+              <w:t>17</w:t>
             </w:r>
             <w:r>
               <w:t>}</w:t>
@@ -30873,13 +30384,7 @@
               <w:rPr>
                 <w:lang w:val="id-ID"/>
               </w:rPr>
-              <w:t>1</w:t>
-            </w:r>
-            <w:r>
-              <w:rPr>
-                <w:lang w:val="id-ID"/>
-              </w:rPr>
-              <w:t>7</w:t>
+              <w:t>17</w:t>
             </w:r>
             <w:r>
               <w:t>}</w:t>
@@ -31080,7 +30585,7 @@
     </w:tbl>
     <w:p>
       <w:pPr>
-        <w:pStyle w:val="Judul1"/>
+        <w:pStyle w:val="Heading1"/>
       </w:pPr>
       <w:r>
         <w:lastRenderedPageBreak/>
@@ -31089,7 +30594,7 @@
     </w:p>
     <w:p>
       <w:pPr>
-        <w:pStyle w:val="Judul2"/>
+        <w:pStyle w:val="Heading2"/>
         <w:rPr>
           <w:lang w:val="id-ID"/>
         </w:rPr>
@@ -31098,13 +30603,7 @@
         <w:rPr>
           <w:lang w:val="id-ID"/>
         </w:rPr>
-        <w:t>TUGAS 1</w:t>
-      </w:r>
-      <w:r>
-        <w:rPr>
-          <w:lang w:val="id-ID"/>
-        </w:rPr>
-        <w:t>8</w:t>
+        <w:t>TUGAS 18</w:t>
       </w:r>
     </w:p>
     <w:tbl>
@@ -31777,13 +31276,7 @@
               <w:rPr>
                 <w:lang w:val="id-ID"/>
               </w:rPr>
-              <w:t>1</w:t>
-            </w:r>
-            <w:r>
-              <w:rPr>
-                <w:lang w:val="id-ID"/>
-              </w:rPr>
-              <w:t>8</w:t>
+              <w:t>18</w:t>
             </w:r>
             <w:r>
               <w:t>}</w:t>
@@ -31872,13 +31365,7 @@
               <w:rPr>
                 <w:lang w:val="id-ID"/>
               </w:rPr>
-              <w:t>1</w:t>
-            </w:r>
-            <w:r>
-              <w:rPr>
-                <w:lang w:val="id-ID"/>
-              </w:rPr>
-              <w:t>8</w:t>
+              <w:t>18</w:t>
             </w:r>
             <w:r>
               <w:t>}</w:t>
@@ -31976,13 +31463,7 @@
               <w:rPr>
                 <w:lang w:val="id-ID"/>
               </w:rPr>
-              <w:t>1</w:t>
-            </w:r>
-            <w:r>
-              <w:rPr>
-                <w:lang w:val="id-ID"/>
-              </w:rPr>
-              <w:t>8</w:t>
+              <w:t>18</w:t>
             </w:r>
             <w:r>
               <w:t>}</w:t>
@@ -32071,13 +31552,7 @@
               <w:rPr>
                 <w:lang w:val="id-ID"/>
               </w:rPr>
-              <w:t>1</w:t>
-            </w:r>
-            <w:r>
-              <w:rPr>
-                <w:lang w:val="id-ID"/>
-              </w:rPr>
-              <w:t>8</w:t>
+              <w:t>18</w:t>
             </w:r>
             <w:r>
               <w:t>}</w:t>
@@ -32166,13 +31641,7 @@
               <w:rPr>
                 <w:lang w:val="id-ID"/>
               </w:rPr>
-              <w:t>1</w:t>
-            </w:r>
-            <w:r>
-              <w:rPr>
-                <w:lang w:val="id-ID"/>
-              </w:rPr>
-              <w:t>8</w:t>
+              <w:t>18</w:t>
             </w:r>
             <w:r>
               <w:t>}</w:t>
@@ -32262,13 +31731,7 @@
               <w:rPr>
                 <w:lang w:val="id-ID"/>
               </w:rPr>
-              <w:t>1</w:t>
-            </w:r>
-            <w:r>
-              <w:rPr>
-                <w:lang w:val="id-ID"/>
-              </w:rPr>
-              <w:t>8</w:t>
+              <w:t>18</w:t>
             </w:r>
             <w:r>
               <w:t>}</w:t>
@@ -32367,13 +31830,7 @@
               <w:rPr>
                 <w:lang w:val="id-ID"/>
               </w:rPr>
-              <w:t>1</w:t>
-            </w:r>
-            <w:r>
-              <w:rPr>
-                <w:lang w:val="id-ID"/>
-              </w:rPr>
-              <w:t>8</w:t>
+              <w:t>18</w:t>
             </w:r>
             <w:r>
               <w:t>}</w:t>
@@ -32463,13 +31920,7 @@
               <w:rPr>
                 <w:lang w:val="id-ID"/>
               </w:rPr>
-              <w:t>1</w:t>
-            </w:r>
-            <w:r>
-              <w:rPr>
-                <w:lang w:val="id-ID"/>
-              </w:rPr>
-              <w:t>8</w:t>
+              <w:t>18</w:t>
             </w:r>
             <w:r>
               <w:t>}</w:t>
@@ -32567,15 +32018,7 @@
                 <w:sz w:val="22"/>
                 <w:lang w:val="id-ID"/>
               </w:rPr>
-              <w:t>1</w:t>
-            </w:r>
-            <w:r>
-              <w:rPr>
-                <w:noProof/>
-                <w:sz w:val="22"/>
-                <w:lang w:val="id-ID"/>
-              </w:rPr>
-              <w:t>8</w:t>
+              <w:t>18</w:t>
             </w:r>
             <w:r>
               <w:rPr>
@@ -32655,15 +32098,7 @@
                 <w:sz w:val="22"/>
                 <w:lang w:val="id-ID"/>
               </w:rPr>
-              <w:t>_1</w:t>
-            </w:r>
-            <w:r>
-              <w:rPr>
-                <w:noProof/>
-                <w:sz w:val="22"/>
-                <w:lang w:val="id-ID"/>
-              </w:rPr>
-              <w:t>8</w:t>
+              <w:t>_18</w:t>
             </w:r>
             <w:r>
               <w:rPr>
@@ -32678,7 +32113,7 @@
     </w:tbl>
     <w:p>
       <w:pPr>
-        <w:pStyle w:val="Judul1"/>
+        <w:pStyle w:val="Heading1"/>
       </w:pPr>
       <w:r>
         <w:lastRenderedPageBreak/>
@@ -32687,7 +32122,7 @@
     </w:p>
     <w:p>
       <w:pPr>
-        <w:pStyle w:val="Judul2"/>
+        <w:pStyle w:val="Heading2"/>
         <w:rPr>
           <w:lang w:val="id-ID"/>
         </w:rPr>
@@ -32696,13 +32131,7 @@
         <w:rPr>
           <w:lang w:val="id-ID"/>
         </w:rPr>
-        <w:t>TUGAS 1</w:t>
-      </w:r>
-      <w:r>
-        <w:rPr>
-          <w:lang w:val="id-ID"/>
-        </w:rPr>
-        <w:t>9</w:t>
+        <w:t>TUGAS 19</w:t>
       </w:r>
     </w:p>
     <w:tbl>
@@ -33375,13 +32804,7 @@
               <w:rPr>
                 <w:lang w:val="id-ID"/>
               </w:rPr>
-              <w:t>1</w:t>
-            </w:r>
-            <w:r>
-              <w:rPr>
-                <w:lang w:val="id-ID"/>
-              </w:rPr>
-              <w:t>9</w:t>
+              <w:t>19</w:t>
             </w:r>
             <w:r>
               <w:t>}</w:t>
@@ -33470,13 +32893,7 @@
               <w:rPr>
                 <w:lang w:val="id-ID"/>
               </w:rPr>
-              <w:t>1</w:t>
-            </w:r>
-            <w:r>
-              <w:rPr>
-                <w:lang w:val="id-ID"/>
-              </w:rPr>
-              <w:t>9</w:t>
+              <w:t>19</w:t>
             </w:r>
             <w:r>
               <w:t>}</w:t>
@@ -33574,13 +32991,7 @@
               <w:rPr>
                 <w:lang w:val="id-ID"/>
               </w:rPr>
-              <w:t>1</w:t>
-            </w:r>
-            <w:r>
-              <w:rPr>
-                <w:lang w:val="id-ID"/>
-              </w:rPr>
-              <w:t>9</w:t>
+              <w:t>19</w:t>
             </w:r>
             <w:r>
               <w:t>}</w:t>
@@ -33669,13 +33080,7 @@
               <w:rPr>
                 <w:lang w:val="id-ID"/>
               </w:rPr>
-              <w:t>1</w:t>
-            </w:r>
-            <w:r>
-              <w:rPr>
-                <w:lang w:val="id-ID"/>
-              </w:rPr>
-              <w:t>9</w:t>
+              <w:t>19</w:t>
             </w:r>
             <w:r>
               <w:t>}</w:t>
@@ -33764,13 +33169,7 @@
               <w:rPr>
                 <w:lang w:val="id-ID"/>
               </w:rPr>
-              <w:t>1</w:t>
-            </w:r>
-            <w:r>
-              <w:rPr>
-                <w:lang w:val="id-ID"/>
-              </w:rPr>
-              <w:t>9</w:t>
+              <w:t>19</w:t>
             </w:r>
             <w:r>
               <w:t>}</w:t>
@@ -33860,13 +33259,7 @@
               <w:rPr>
                 <w:lang w:val="id-ID"/>
               </w:rPr>
-              <w:t>1</w:t>
-            </w:r>
-            <w:r>
-              <w:rPr>
-                <w:lang w:val="id-ID"/>
-              </w:rPr>
-              <w:t>9</w:t>
+              <w:t>19</w:t>
             </w:r>
             <w:r>
               <w:t>}</w:t>
@@ -33965,13 +33358,7 @@
               <w:rPr>
                 <w:lang w:val="id-ID"/>
               </w:rPr>
-              <w:t>1</w:t>
-            </w:r>
-            <w:r>
-              <w:rPr>
-                <w:lang w:val="id-ID"/>
-              </w:rPr>
-              <w:t>9</w:t>
+              <w:t>19</w:t>
             </w:r>
             <w:r>
               <w:t>}</w:t>
@@ -34061,13 +33448,7 @@
               <w:rPr>
                 <w:lang w:val="id-ID"/>
               </w:rPr>
-              <w:t>1</w:t>
-            </w:r>
-            <w:r>
-              <w:rPr>
-                <w:lang w:val="id-ID"/>
-              </w:rPr>
-              <w:t>9</w:t>
+              <w:t>19</w:t>
             </w:r>
             <w:r>
               <w:t>}</w:t>
@@ -34165,15 +33546,7 @@
                 <w:sz w:val="22"/>
                 <w:lang w:val="id-ID"/>
               </w:rPr>
-              <w:t>1</w:t>
-            </w:r>
-            <w:r>
-              <w:rPr>
-                <w:noProof/>
-                <w:sz w:val="22"/>
-                <w:lang w:val="id-ID"/>
-              </w:rPr>
-              <w:t>9</w:t>
+              <w:t>19</w:t>
             </w:r>
             <w:r>
               <w:rPr>
@@ -34253,15 +33626,7 @@
                 <w:sz w:val="22"/>
                 <w:lang w:val="id-ID"/>
               </w:rPr>
-              <w:t>_1</w:t>
-            </w:r>
-            <w:r>
-              <w:rPr>
-                <w:noProof/>
-                <w:sz w:val="22"/>
-                <w:lang w:val="id-ID"/>
-              </w:rPr>
-              <w:t>9</w:t>
+              <w:t>_19</w:t>
             </w:r>
             <w:r>
               <w:rPr>
@@ -34276,7 +33641,7 @@
     </w:tbl>
     <w:p>
       <w:pPr>
-        <w:pStyle w:val="Judul1"/>
+        <w:pStyle w:val="Heading1"/>
       </w:pPr>
       <w:r>
         <w:lastRenderedPageBreak/>
@@ -34285,7 +33650,7 @@
     </w:p>
     <w:p>
       <w:pPr>
-        <w:pStyle w:val="Judul2"/>
+        <w:pStyle w:val="Heading2"/>
         <w:rPr>
           <w:lang w:val="id-ID"/>
         </w:rPr>
@@ -34294,13 +33659,7 @@
         <w:rPr>
           <w:lang w:val="id-ID"/>
         </w:rPr>
-        <w:t xml:space="preserve">TUGAS </w:t>
-      </w:r>
-      <w:r>
-        <w:rPr>
-          <w:lang w:val="id-ID"/>
-        </w:rPr>
-        <w:t>20</w:t>
+        <w:t>TUGAS 20</w:t>
       </w:r>
     </w:p>
     <w:tbl>
@@ -35795,15 +35154,7 @@
                 <w:sz w:val="22"/>
                 <w:lang w:val="id-ID"/>
               </w:rPr>
-              <w:t>_</w:t>
-            </w:r>
-            <w:r>
-              <w:rPr>
-                <w:noProof/>
-                <w:sz w:val="22"/>
-                <w:lang w:val="id-ID"/>
-              </w:rPr>
-              <w:t>20</w:t>
+              <w:t>_20</w:t>
             </w:r>
             <w:r>
               <w:rPr>
@@ -35843,7 +35194,7 @@
     </w:p>
     <w:p>
       <w:pPr>
-        <w:pStyle w:val="Judul1"/>
+        <w:pStyle w:val="Heading1"/>
       </w:pPr>
       <w:bookmarkStart w:id="2" w:name="_Toc143658609"/>
       <w:r>
@@ -35865,7 +35216,7 @@
     </w:p>
     <w:tbl>
       <w:tblPr>
-        <w:tblStyle w:val="KisiTabel"/>
+        <w:tblStyle w:val="TableGrid"/>
         <w:tblW w:w="4636" w:type="pct"/>
         <w:tblLook w:val="04A0" w:firstRow="1" w:lastRow="0" w:firstColumn="1" w:lastColumn="0" w:noHBand="0" w:noVBand="1"/>
       </w:tblPr>
@@ -37044,7 +36395,7 @@
     </w:p>
     <w:p>
       <w:pPr>
-        <w:pStyle w:val="Judul1"/>
+        <w:pStyle w:val="Heading1"/>
         <w:sectPr>
           <w:pgSz w:w="16838" w:h="11906" w:orient="landscape" w:code="9"/>
           <w:pgMar w:top="1701" w:right="1418" w:bottom="1418" w:left="1418" w:header="709" w:footer="709" w:gutter="0"/>
@@ -37055,7 +36406,7 @@
     </w:p>
     <w:p>
       <w:pPr>
-        <w:pStyle w:val="Judul1"/>
+        <w:pStyle w:val="Heading1"/>
       </w:pPr>
       <w:bookmarkStart w:id="3" w:name="_Toc143658610"/>
       <w:r>
@@ -37066,7 +36417,7 @@
     </w:p>
     <w:tbl>
       <w:tblPr>
-        <w:tblStyle w:val="KisiTabel"/>
+        <w:tblStyle w:val="TableGrid"/>
         <w:tblW w:w="4143" w:type="pct"/>
         <w:jc w:val="center"/>
         <w:tblLook w:val="04A0" w:firstRow="1" w:lastRow="0" w:firstColumn="1" w:lastColumn="0" w:noHBand="0" w:noVBand="1"/>
@@ -37153,6 +36504,7 @@
                 <w:bCs/>
               </w:rPr>
             </w:pPr>
+            <w:proofErr w:type="spellStart"/>
             <w:r>
               <w:rPr>
                 <w:b/>
@@ -37160,6 +36512,7 @@
               </w:rPr>
               <w:t>Keterangan</w:t>
             </w:r>
+            <w:proofErr w:type="spellEnd"/>
           </w:p>
         </w:tc>
       </w:tr>
@@ -37228,6 +36581,7 @@
                 <w:bCs/>
               </w:rPr>
             </w:pPr>
+            <w:proofErr w:type="spellStart"/>
             <w:r>
               <w:rPr>
                 <w:b/>
@@ -37235,6 +36589,7 @@
               </w:rPr>
               <w:t>Huruf</w:t>
             </w:r>
+            <w:proofErr w:type="spellEnd"/>
           </w:p>
         </w:tc>
         <w:tc>
@@ -37253,6 +36608,7 @@
                 <w:bCs/>
               </w:rPr>
             </w:pPr>
+            <w:proofErr w:type="spellStart"/>
             <w:r>
               <w:rPr>
                 <w:b/>
@@ -37260,6 +36616,7 @@
               </w:rPr>
               <w:t>Bobot</w:t>
             </w:r>
+            <w:proofErr w:type="spellEnd"/>
           </w:p>
         </w:tc>
         <w:tc>
@@ -38179,12 +37536,21 @@
         <w:spacing w:line="240" w:lineRule="auto"/>
         <w:ind w:firstLine="0"/>
       </w:pPr>
+      <w:proofErr w:type="spellStart"/>
       <w:r>
         <w:t>Penelaah</w:t>
       </w:r>
+      <w:proofErr w:type="spellEnd"/>
       <w:r>
         <w:tab/>
-        <w:t>Penyusun RPS</w:t>
+      </w:r>
+      <w:proofErr w:type="spellStart"/>
+      <w:r>
+        <w:t>Penyusun</w:t>
+      </w:r>
+      <w:proofErr w:type="spellEnd"/>
+      <w:r>
+        <w:t xml:space="preserve"> RPS</w:t>
       </w:r>
     </w:p>
     <w:p>
@@ -38195,12 +37561,24 @@
         <w:spacing w:line="240" w:lineRule="auto"/>
         <w:ind w:firstLine="0"/>
       </w:pPr>
+      <w:proofErr w:type="spellStart"/>
       <w:r>
-        <w:t>Penjamin Mutu Program Studi</w:t>
+        <w:t>Penjamin</w:t>
+      </w:r>
+      <w:proofErr w:type="spellEnd"/>
+      <w:r>
+        <w:t xml:space="preserve"> Mutu Program Studi</w:t>
       </w:r>
       <w:r>
         <w:tab/>
-        <w:t>Koordinator Mata Kuliah</w:t>
+      </w:r>
+      <w:proofErr w:type="spellStart"/>
+      <w:r>
+        <w:t>Koordinator</w:t>
+      </w:r>
+      <w:proofErr w:type="spellEnd"/>
+      <w:r>
+        <w:t xml:space="preserve"> Mata Kuliah</w:t>
       </w:r>
     </w:p>
     <w:p>
@@ -38262,8 +37640,13 @@
         <w:ind w:firstLine="0"/>
         <w:jc w:val="center"/>
       </w:pPr>
+      <w:proofErr w:type="spellStart"/>
       <w:r>
-        <w:t>Disahkan oleh:</w:t>
+        <w:t>Disahkan</w:t>
+      </w:r>
+      <w:proofErr w:type="spellEnd"/>
+      <w:r>
+        <w:t xml:space="preserve"> oleh:</w:t>
       </w:r>
     </w:p>
     <w:p>
@@ -38275,8 +37658,13 @@
         <w:ind w:firstLine="0"/>
         <w:jc w:val="center"/>
       </w:pPr>
+      <w:proofErr w:type="spellStart"/>
       <w:r>
-        <w:t>Ketua Program Studi</w:t>
+        <w:t>Ketua</w:t>
+      </w:r>
+      <w:proofErr w:type="spellEnd"/>
+      <w:r>
+        <w:t xml:space="preserve"> Program Studi</w:t>
       </w:r>
     </w:p>
     <w:p>
@@ -38336,7 +37724,7 @@
 </file>
 
 <file path=word/numbering.xml><?xml version="1.0" encoding="utf-8"?>
-<w:numbering xmlns:wpc="http://schemas.microsoft.com/office/word/2010/wordprocessingCanvas" xmlns:cx="http://schemas.microsoft.com/office/drawing/2014/chartex" xmlns:cx1="http://schemas.microsoft.com/office/drawing/2015/9/8/chartex" xmlns:cx2="http://schemas.microsoft.com/office/drawing/2015/10/21/chartex" xmlns:cx3="http://schemas.microsoft.com/office/drawing/2016/5/9/chartex" xmlns:cx4="http://schemas.microsoft.com/office/drawing/2016/5/10/chartex" xmlns:cx5="http://schemas.microsoft.com/office/drawing/2016/5/11/chartex" xmlns:cx6="http://schemas.microsoft.com/office/drawing/2016/5/12/chartex" xmlns:cx7="http://schemas.microsoft.com/office/drawing/2016/5/13/chartex" xmlns:cx8="http://schemas.microsoft.com/office/drawing/2016/5/14/chartex" xmlns:mc="http://schemas.openxmlformats.org/markup-compatibility/2006" xmlns:aink="http://schemas.microsoft.com/office/drawing/2016/ink" xmlns:am3d="http://schemas.microsoft.com/office/drawing/2017/model3d" xmlns:o="urn:schemas-microsoft-com:office:office" xmlns:oel="http://schemas.microsoft.com/office/2019/extlst" xmlns:r="http://schemas.openxmlformats.org/officeDocument/2006/relationships" xmlns:m="http://schemas.openxmlformats.org/officeDocument/2006/math" xmlns:v="urn:schemas-microsoft-com:vml" xmlns:wp14="http://schemas.microsoft.com/office/word/2010/wordprocessingDrawing" xmlns:wp="http://schemas.openxmlformats.org/drawingml/2006/wordprocessingDrawing" xmlns:w10="urn:schemas-microsoft-com:office:word" xmlns:w="http://schemas.openxmlformats.org/wordprocessingml/2006/main" xmlns:w14="http://schemas.microsoft.com/office/word/2010/wordml" xmlns:w15="http://schemas.microsoft.com/office/word/2012/wordml" xmlns:w16cex="http://schemas.microsoft.com/office/word/2018/wordml/cex" xmlns:w16cid="http://schemas.microsoft.com/office/word/2016/wordml/cid" xmlns:w16="http://schemas.microsoft.com/office/word/2018/wordml" xmlns:w16du="http://schemas.microsoft.com/office/word/2023/wordml/word16du" xmlns:w16sdtdh="http://schemas.microsoft.com/office/word/2020/wordml/sdtdatahash" xmlns:w16se="http://schemas.microsoft.com/office/word/2015/wordml/symex" xmlns:wpg="http://schemas.microsoft.com/office/word/2010/wordprocessingGroup" xmlns:wpi="http://schemas.microsoft.com/office/word/2010/wordprocessingInk" xmlns:wne="http://schemas.microsoft.com/office/word/2006/wordml" xmlns:wps="http://schemas.microsoft.com/office/word/2010/wordprocessingShape" mc:Ignorable="w14 w15 w16se w16cid w16 w16cex w16sdtdh wp14">
+<w:numbering xmlns:wpc="http://schemas.microsoft.com/office/word/2010/wordprocessingCanvas" xmlns:cx="http://schemas.microsoft.com/office/drawing/2014/chartex" xmlns:cx1="http://schemas.microsoft.com/office/drawing/2015/9/8/chartex" xmlns:cx2="http://schemas.microsoft.com/office/drawing/2015/10/21/chartex" xmlns:cx3="http://schemas.microsoft.com/office/drawing/2016/5/9/chartex" xmlns:cx4="http://schemas.microsoft.com/office/drawing/2016/5/10/chartex" xmlns:cx5="http://schemas.microsoft.com/office/drawing/2016/5/11/chartex" xmlns:cx6="http://schemas.microsoft.com/office/drawing/2016/5/12/chartex" xmlns:cx7="http://schemas.microsoft.com/office/drawing/2016/5/13/chartex" xmlns:cx8="http://schemas.microsoft.com/office/drawing/2016/5/14/chartex" xmlns:mc="http://schemas.openxmlformats.org/markup-compatibility/2006" xmlns:aink="http://schemas.microsoft.com/office/drawing/2016/ink" xmlns:am3d="http://schemas.microsoft.com/office/drawing/2017/model3d" xmlns:o="urn:schemas-microsoft-com:office:office" xmlns:oel="http://schemas.microsoft.com/office/2019/extlst" xmlns:r="http://schemas.openxmlformats.org/officeDocument/2006/relationships" xmlns:m="http://schemas.openxmlformats.org/officeDocument/2006/math" xmlns:v="urn:schemas-microsoft-com:vml" xmlns:wp14="http://schemas.microsoft.com/office/word/2010/wordprocessingDrawing" xmlns:wp="http://schemas.openxmlformats.org/drawingml/2006/wordprocessingDrawing" xmlns:w10="urn:schemas-microsoft-com:office:word" xmlns:w="http://schemas.openxmlformats.org/wordprocessingml/2006/main" xmlns:w14="http://schemas.microsoft.com/office/word/2010/wordml" xmlns:w15="http://schemas.microsoft.com/office/word/2012/wordml" xmlns:w16cex="http://schemas.microsoft.com/office/word/2018/wordml/cex" xmlns:w16cid="http://schemas.microsoft.com/office/word/2016/wordml/cid" xmlns:w16="http://schemas.microsoft.com/office/word/2018/wordml" xmlns:w16du="http://schemas.microsoft.com/office/word/2023/wordml/word16du" xmlns:w16sdtdh="http://schemas.microsoft.com/office/word/2020/wordml/sdtdatahash" xmlns:w16sdtfl="http://schemas.microsoft.com/office/word/2024/wordml/sdtformatlock" xmlns:w16se="http://schemas.microsoft.com/office/word/2015/wordml/symex" xmlns:wpg="http://schemas.microsoft.com/office/word/2010/wordprocessingGroup" xmlns:wpi="http://schemas.microsoft.com/office/word/2010/wordprocessingInk" xmlns:wne="http://schemas.microsoft.com/office/word/2006/wordml" xmlns:wps="http://schemas.microsoft.com/office/word/2010/wordprocessingShape" mc:Ignorable="w14 w15 w16se w16cid w16 w16cex w16sdtdh w16sdtfl w16du wp14">
   <w:abstractNum w:abstractNumId="0" w15:restartNumberingAfterBreak="0">
     <w:nsid w:val="10066069"/>
     <w:multiLevelType w:val="hybridMultilevel"/>
@@ -39384,7 +38772,7 @@
 </file>
 
 <file path=word/styles.xml><?xml version="1.0" encoding="utf-8"?>
-<w:styles xmlns:mc="http://schemas.openxmlformats.org/markup-compatibility/2006" xmlns:r="http://schemas.openxmlformats.org/officeDocument/2006/relationships" xmlns:w="http://schemas.openxmlformats.org/wordprocessingml/2006/main" xmlns:w14="http://schemas.microsoft.com/office/word/2010/wordml" xmlns:w15="http://schemas.microsoft.com/office/word/2012/wordml" xmlns:w16cex="http://schemas.microsoft.com/office/word/2018/wordml/cex" xmlns:w16cid="http://schemas.microsoft.com/office/word/2016/wordml/cid" xmlns:w16="http://schemas.microsoft.com/office/word/2018/wordml" xmlns:w16sdtdh="http://schemas.microsoft.com/office/word/2020/wordml/sdtdatahash" xmlns:w16se="http://schemas.microsoft.com/office/word/2015/wordml/symex" mc:Ignorable="w14 w15 w16se w16cid w16 w16cex w16sdtdh">
+<w:styles xmlns:mc="http://schemas.openxmlformats.org/markup-compatibility/2006" xmlns:r="http://schemas.openxmlformats.org/officeDocument/2006/relationships" xmlns:w="http://schemas.openxmlformats.org/wordprocessingml/2006/main" xmlns:w14="http://schemas.microsoft.com/office/word/2010/wordml" xmlns:w15="http://schemas.microsoft.com/office/word/2012/wordml" xmlns:w16cex="http://schemas.microsoft.com/office/word/2018/wordml/cex" xmlns:w16cid="http://schemas.microsoft.com/office/word/2016/wordml/cid" xmlns:w16="http://schemas.microsoft.com/office/word/2018/wordml" xmlns:w16du="http://schemas.microsoft.com/office/word/2023/wordml/word16du" xmlns:w16sdtdh="http://schemas.microsoft.com/office/word/2020/wordml/sdtdatahash" xmlns:w16sdtfl="http://schemas.microsoft.com/office/word/2024/wordml/sdtformatlock" xmlns:w16se="http://schemas.microsoft.com/office/word/2015/wordml/symex" mc:Ignorable="w14 w15 w16se w16cid w16 w16cex w16sdtdh w16sdtfl w16du">
   <w:docDefaults>
     <w:rPrDefault>
       <w:rPr>
@@ -39792,11 +39180,11 @@
       <w:sz w:val="24"/>
     </w:rPr>
   </w:style>
-  <w:style w:type="paragraph" w:styleId="Judul1">
+  <w:style w:type="paragraph" w:styleId="Heading1">
     <w:name w:val="heading 1"/>
     <w:basedOn w:val="Normal"/>
     <w:next w:val="Normal"/>
-    <w:link w:val="Judul1KAR"/>
+    <w:link w:val="Heading1Char"/>
     <w:uiPriority w:val="9"/>
     <w:qFormat/>
     <w:rsid w:val="00930837"/>
@@ -39816,11 +39204,11 @@
       <w:szCs w:val="32"/>
     </w:rPr>
   </w:style>
-  <w:style w:type="paragraph" w:styleId="Judul2">
+  <w:style w:type="paragraph" w:styleId="Heading2">
     <w:name w:val="heading 2"/>
     <w:basedOn w:val="Normal"/>
     <w:next w:val="Normal"/>
-    <w:link w:val="Judul2KAR"/>
+    <w:link w:val="Heading2Char"/>
     <w:uiPriority w:val="9"/>
     <w:unhideWhenUsed/>
     <w:qFormat/>
@@ -39840,13 +39228,13 @@
       <w:szCs w:val="26"/>
     </w:rPr>
   </w:style>
-  <w:style w:type="character" w:default="1" w:styleId="FontParagrafDefault">
+  <w:style w:type="character" w:default="1" w:styleId="DefaultParagraphFont">
     <w:name w:val="Default Paragraph Font"/>
     <w:uiPriority w:val="1"/>
     <w:semiHidden/>
     <w:unhideWhenUsed/>
   </w:style>
-  <w:style w:type="table" w:default="1" w:styleId="TabelNormal">
+  <w:style w:type="table" w:default="1" w:styleId="TableNormal">
     <w:name w:val="Normal Table"/>
     <w:uiPriority w:val="99"/>
     <w:semiHidden/>
@@ -39861,16 +39249,16 @@
       </w:tblCellMar>
     </w:tblPr>
   </w:style>
-  <w:style w:type="numbering" w:default="1" w:styleId="TidakAdaDaftar">
+  <w:style w:type="numbering" w:default="1" w:styleId="NoList">
     <w:name w:val="No List"/>
     <w:uiPriority w:val="99"/>
     <w:semiHidden/>
     <w:unhideWhenUsed/>
   </w:style>
-  <w:style w:type="character" w:customStyle="1" w:styleId="Judul1KAR">
-    <w:name w:val="Judul 1 KAR"/>
-    <w:basedOn w:val="FontParagrafDefault"/>
-    <w:link w:val="Judul1"/>
+  <w:style w:type="character" w:customStyle="1" w:styleId="Heading1Char">
+    <w:name w:val="Heading 1 Char"/>
+    <w:basedOn w:val="DefaultParagraphFont"/>
+    <w:link w:val="Heading1"/>
     <w:uiPriority w:val="9"/>
     <w:rsid w:val="00930837"/>
     <w:rPr>
@@ -39881,10 +39269,10 @@
       <w:szCs w:val="32"/>
     </w:rPr>
   </w:style>
-  <w:style w:type="character" w:customStyle="1" w:styleId="Judul2KAR">
-    <w:name w:val="Judul 2 KAR"/>
-    <w:basedOn w:val="FontParagrafDefault"/>
-    <w:link w:val="Judul2"/>
+  <w:style w:type="character" w:customStyle="1" w:styleId="Heading2Char">
+    <w:name w:val="Heading 2 Char"/>
+    <w:basedOn w:val="DefaultParagraphFont"/>
+    <w:link w:val="Heading2"/>
     <w:uiPriority w:val="9"/>
     <w:rsid w:val="00930837"/>
     <w:rPr>
@@ -39895,7 +39283,7 @@
       <w:szCs w:val="26"/>
     </w:rPr>
   </w:style>
-  <w:style w:type="paragraph" w:styleId="Keterangan">
+  <w:style w:type="paragraph" w:styleId="Caption">
     <w:name w:val="caption"/>
     <w:basedOn w:val="Normal"/>
     <w:next w:val="Normal"/>
@@ -39911,7 +39299,7 @@
       <w:szCs w:val="18"/>
     </w:rPr>
   </w:style>
-  <w:style w:type="paragraph" w:styleId="DaftarParagraf">
+  <w:style w:type="paragraph" w:styleId="ListParagraph">
     <w:name w:val="List Paragraph"/>
     <w:basedOn w:val="Normal"/>
     <w:uiPriority w:val="34"/>
@@ -39922,7 +39310,7 @@
       <w:contextualSpacing/>
     </w:pPr>
   </w:style>
-  <w:style w:type="paragraph" w:styleId="TidakAdaSpasi">
+  <w:style w:type="paragraph" w:styleId="NoSpacing">
     <w:name w:val="No Spacing"/>
     <w:uiPriority w:val="1"/>
     <w:qFormat/>
@@ -39935,9 +39323,9 @@
       <w:lang w:val="en-US"/>
     </w:rPr>
   </w:style>
-  <w:style w:type="table" w:styleId="KisiTabel">
+  <w:style w:type="table" w:styleId="TableGrid">
     <w:name w:val="Table Grid"/>
-    <w:basedOn w:val="TabelNormal"/>
+    <w:basedOn w:val="TableNormal"/>
     <w:uiPriority w:val="59"/>
     <w:rsid w:val="005D7085"/>
     <w:pPr>
@@ -39954,9 +39342,9 @@
       </w:tblBorders>
     </w:tblPr>
   </w:style>
-  <w:style w:type="paragraph" w:styleId="JudulTOC">
+  <w:style w:type="paragraph" w:styleId="TOCHeading">
     <w:name w:val="TOC Heading"/>
-    <w:basedOn w:val="Judul1"/>
+    <w:basedOn w:val="Heading1"/>
     <w:next w:val="Normal"/>
     <w:uiPriority w:val="39"/>
     <w:unhideWhenUsed/>
@@ -40009,7 +39397,7 @@
   </w:style>
   <w:style w:type="character" w:styleId="Hyperlink">
     <w:name w:val="Hyperlink"/>
-    <w:basedOn w:val="FontParagrafDefault"/>
+    <w:basedOn w:val="DefaultParagraphFont"/>
     <w:uiPriority w:val="99"/>
     <w:unhideWhenUsed/>
     <w:rsid w:val="00470D87"/>
@@ -40018,11 +39406,11 @@
       <w:u w:val="single"/>
     </w:rPr>
   </w:style>
-  <w:style w:type="paragraph" w:styleId="KutipanyangSering">
+  <w:style w:type="paragraph" w:styleId="IntenseQuote">
     <w:name w:val="Intense Quote"/>
     <w:basedOn w:val="Normal"/>
     <w:next w:val="Normal"/>
-    <w:link w:val="KutipanyangSeringKAR"/>
+    <w:link w:val="IntenseQuoteChar"/>
     <w:uiPriority w:val="30"/>
     <w:qFormat/>
     <w:rsid w:val="00470D87"/>
@@ -40041,10 +39429,10 @@
       <w:color w:val="4472C4" w:themeColor="accent1"/>
     </w:rPr>
   </w:style>
-  <w:style w:type="character" w:customStyle="1" w:styleId="KutipanyangSeringKAR">
-    <w:name w:val="Kutipan yang Sering KAR"/>
-    <w:basedOn w:val="FontParagrafDefault"/>
-    <w:link w:val="KutipanyangSering"/>
+  <w:style w:type="character" w:customStyle="1" w:styleId="IntenseQuoteChar">
+    <w:name w:val="Intense Quote Char"/>
+    <w:basedOn w:val="DefaultParagraphFont"/>
+    <w:link w:val="IntenseQuote"/>
     <w:uiPriority w:val="30"/>
     <w:rsid w:val="00470D87"/>
     <w:rPr>
@@ -40055,9 +39443,9 @@
       <w:sz w:val="24"/>
     </w:rPr>
   </w:style>
-  <w:style w:type="character" w:styleId="KodeHTML">
+  <w:style w:type="character" w:styleId="HTMLCode">
     <w:name w:val="HTML Code"/>
-    <w:basedOn w:val="FontParagrafDefault"/>
+    <w:basedOn w:val="DefaultParagraphFont"/>
     <w:uiPriority w:val="99"/>
     <w:semiHidden/>
     <w:unhideWhenUsed/>

</xml_diff>